<commit_message>
NI-46 Create structure for int, string, var, point, for
</commit_message>
<xml_diff>
--- a/PN1 (PrePrj).docx
+++ b/PN1 (PrePrj).docx
@@ -133,6 +133,7 @@
         <w:t>(</w:t>
       </w:r>
       <w:proofErr w:type="spellStart"/>
+      <w:proofErr w:type="gramStart"/>
       <w:r>
         <w:rPr>
           <w:lang w:val="en-US"/>
@@ -140,6 +141,7 @@
         <w:t>ni</w:t>
       </w:r>
       <w:proofErr w:type="spellEnd"/>
+      <w:proofErr w:type="gramEnd"/>
       <w:r>
         <w:rPr>
           <w:lang w:val="en-US"/>
@@ -5981,19 +5983,7 @@
         <w:rPr>
           <w:lang w:val="hr-HR"/>
         </w:rPr>
-        <w:t xml:space="preserve"> "tek </w:t>
-      </w:r>
-      <w:r>
-        <w:rPr>
-          <w:lang w:val="hr-HR"/>
-        </w:rPr>
-        <w:t>Portorož</w:t>
-      </w:r>
-      <w:r>
-        <w:rPr>
-          <w:lang w:val="hr-HR"/>
-        </w:rPr>
-        <w:t>" {</w:t>
+        <w:t xml:space="preserve"> "tek Portorož" {</w:t>
       </w:r>
     </w:p>
     <w:p>

</xml_diff>

<commit_message>
NI-30 Added description of the language
</commit_message>
<xml_diff>
--- a/PN1 (PrePrj).docx
+++ b/PN1 (PrePrj).docx
@@ -91,14 +91,8 @@
       <w:pPr>
         <w:pStyle w:val="Naslov"/>
         <w:jc w:val="center"/>
-        <w:rPr>
-          <w:lang w:val="en-US"/>
-        </w:rPr>
-      </w:pPr>
-      <w:r>
-        <w:rPr>
-          <w:lang w:val="en-US"/>
-        </w:rPr>
+      </w:pPr>
+      <w:r>
         <w:t>Projektna naloga</w:t>
       </w:r>
     </w:p>
@@ -106,14 +100,8 @@
       <w:pPr>
         <w:pStyle w:val="Podnaslov"/>
         <w:jc w:val="center"/>
-        <w:rPr>
-          <w:lang w:val="en-US"/>
-        </w:rPr>
-      </w:pPr>
-      <w:r>
-        <w:rPr>
-          <w:lang w:val="en-US"/>
-        </w:rPr>
+      </w:pPr>
+      <w:r>
         <w:t>(ni imena?)</w:t>
       </w:r>
     </w:p>
@@ -167,33 +155,24 @@
       </w:r>
     </w:p>
     <w:p>
-      <w:pPr>
-        <w:rPr>
-          <w:lang w:val="hr-HR"/>
-        </w:rPr>
-      </w:pPr>
-      <w:r>
-        <w:t xml:space="preserve">Denis </w:t>
-      </w:r>
-      <w:r>
-        <w:rPr>
-          <w:lang w:val="hr-HR"/>
-        </w:rPr>
-        <w:t>Železnik</w:t>
+      <w:r>
+        <w:t>Denis Železnik</w:t>
       </w:r>
     </w:p>
     <w:p>
-      <w:pPr>
-        <w:rPr>
-          <w:lang w:val="hr-HR"/>
-        </w:rPr>
-      </w:pPr>
-      <w:r>
-        <w:rPr>
-          <w:lang w:val="hr-HR"/>
-        </w:rPr>
-        <w:t>Merisa Mustajbašić</w:t>
-      </w:r>
+      <w:proofErr w:type="spellStart"/>
+      <w:r>
+        <w:t>Merisa</w:t>
+      </w:r>
+      <w:proofErr w:type="spellEnd"/>
+      <w:r>
+        <w:t xml:space="preserve"> </w:t>
+      </w:r>
+      <w:proofErr w:type="spellStart"/>
+      <w:r>
+        <w:t>Mustajbašić</w:t>
+      </w:r>
+      <w:proofErr w:type="spellEnd"/>
     </w:p>
     <w:p/>
     <w:p/>
@@ -219,7 +198,7 @@
         </w:sectPr>
       </w:pPr>
       <w:r>
-        <w:t>12</w:t>
+        <w:t>28</w:t>
       </w:r>
       <w:r>
         <w:t>.</w:t>
@@ -342,7 +321,6 @@
               <w:rPr>
                 <w:rStyle w:val="Hiperpovezava"/>
                 <w:noProof/>
-                <w:lang w:val="hr-HR"/>
               </w:rPr>
               <w:t>1.</w:t>
             </w:r>
@@ -366,7 +344,6 @@
               <w:rPr>
                 <w:rStyle w:val="Hiperpovezava"/>
                 <w:noProof/>
-                <w:lang w:val="hr-HR"/>
               </w:rPr>
               <w:t>Analiza in načrtovanje jezika</w:t>
             </w:r>
@@ -442,7 +419,6 @@
               <w:rPr>
                 <w:rStyle w:val="Hiperpovezava"/>
                 <w:noProof/>
-                <w:lang w:val="hr-HR"/>
               </w:rPr>
               <w:t>1.1.</w:t>
             </w:r>
@@ -462,7 +438,6 @@
               <w:rPr>
                 <w:rStyle w:val="Hiperpovezava"/>
                 <w:noProof/>
-                <w:lang w:val="hr-HR"/>
               </w:rPr>
               <w:t>Konstrukti za opis teka</w:t>
             </w:r>
@@ -538,7 +513,6 @@
               <w:rPr>
                 <w:rStyle w:val="Hiperpovezava"/>
                 <w:noProof/>
-                <w:lang w:val="hr-HR"/>
               </w:rPr>
               <w:t>1.2.</w:t>
             </w:r>
@@ -558,7 +532,6 @@
               <w:rPr>
                 <w:rStyle w:val="Hiperpovezava"/>
                 <w:noProof/>
-                <w:lang w:val="hr-HR"/>
               </w:rPr>
               <w:t>Definicija BNF jezika</w:t>
             </w:r>
@@ -601,7 +574,7 @@
                 <w:noProof/>
                 <w:webHidden/>
               </w:rPr>
-              <w:t>1</w:t>
+              <w:t>2</w:t>
             </w:r>
             <w:r>
               <w:rPr>
@@ -634,7 +607,6 @@
               <w:rPr>
                 <w:rStyle w:val="Hiperpovezava"/>
                 <w:noProof/>
-                <w:lang w:val="hr-HR"/>
               </w:rPr>
               <w:t>1.3.</w:t>
             </w:r>
@@ -654,7 +626,6 @@
               <w:rPr>
                 <w:rStyle w:val="Hiperpovezava"/>
                 <w:noProof/>
-                <w:lang w:val="hr-HR"/>
               </w:rPr>
               <w:t>Testni primeri</w:t>
             </w:r>
@@ -697,7 +668,7 @@
                 <w:noProof/>
                 <w:webHidden/>
               </w:rPr>
-              <w:t>2</w:t>
+              <w:t>3</w:t>
             </w:r>
             <w:r>
               <w:rPr>
@@ -735,10 +706,27 @@
     <w:p>
       <w:pPr>
         <w:pStyle w:val="Naslov1"/>
+        <w:tabs>
+          <w:tab w:val="left" w:pos="3930"/>
+        </w:tabs>
         <w:rPr>
           <w:b/>
           <w:bCs/>
         </w:rPr>
+      </w:pPr>
+      <w:r>
+        <w:rPr>
+          <w:b/>
+          <w:bCs/>
+        </w:rPr>
+        <w:tab/>
+      </w:r>
+    </w:p>
+    <w:p>
+      <w:pPr>
+        <w:tabs>
+          <w:tab w:val="left" w:pos="3930"/>
+        </w:tabs>
         <w:sectPr>
           <w:type w:val="continuous"/>
           <w:pgSz w:w="11906" w:h="16838"/>
@@ -747,6 +735,9 @@
           <w:docGrid w:linePitch="360"/>
         </w:sectPr>
       </w:pPr>
+      <w:r>
+        <w:tab/>
+      </w:r>
     </w:p>
     <w:p>
       <w:pPr>
@@ -755,16 +746,12 @@
           <w:ilvl w:val="0"/>
           <w:numId w:val="35"/>
         </w:numPr>
-        <w:rPr>
-          <w:lang w:val="hr-HR"/>
-        </w:rPr>
       </w:pPr>
       <w:bookmarkStart w:id="1" w:name="_Toc134710431"/>
       <w:r>
         <w:rPr>
           <w:b/>
           <w:bCs/>
-          <w:lang w:val="hr-HR"/>
         </w:rPr>
         <w:lastRenderedPageBreak/>
         <w:t>Analiza in načrtovanje jezika</w:t>
@@ -778,26 +765,14 @@
           <w:ilvl w:val="1"/>
           <w:numId w:val="35"/>
         </w:numPr>
-        <w:rPr>
-          <w:lang w:val="hr-HR"/>
-        </w:rPr>
       </w:pPr>
       <w:bookmarkStart w:id="2" w:name="_Toc134710432"/>
       <w:r>
-        <w:rPr>
-          <w:lang w:val="hr-HR"/>
-        </w:rPr>
         <w:t>Konstrukti za opis teka</w:t>
       </w:r>
       <w:bookmarkEnd w:id="2"/>
     </w:p>
-    <w:p>
-      <w:pPr>
-        <w:rPr>
-          <w:lang w:val="hr-HR"/>
-        </w:rPr>
-      </w:pPr>
-    </w:p>
+    <w:p/>
     <w:p>
       <w:pPr>
         <w:pStyle w:val="Odstavekseznama"/>
@@ -805,20 +780,11 @@
           <w:ilvl w:val="0"/>
           <w:numId w:val="40"/>
         </w:numPr>
-        <w:rPr>
-          <w:lang w:val="hr-HR"/>
-        </w:rPr>
-      </w:pPr>
-      <w:r>
-        <w:rPr>
-          <w:lang w:val="hr-HR"/>
-        </w:rPr>
-        <w:t>race</w:t>
-      </w:r>
-      <w:r>
-        <w:rPr>
-          <w:lang w:val="hr-HR"/>
-        </w:rPr>
+      </w:pPr>
+      <w:r>
+        <w:t>run</w:t>
+      </w:r>
+      <w:r>
         <w:t xml:space="preserve"> -  osnovni element celotnega teka</w:t>
       </w:r>
     </w:p>
@@ -829,15 +795,14 @@
           <w:ilvl w:val="0"/>
           <w:numId w:val="40"/>
         </w:numPr>
-        <w:rPr>
-          <w:lang w:val="hr-HR"/>
-        </w:rPr>
-      </w:pPr>
-      <w:r>
-        <w:rPr>
-          <w:lang w:val="hr-HR"/>
-        </w:rPr>
-        <w:t>path - pot, ki jo pretečejo udeleženci</w:t>
+      </w:pPr>
+      <w:proofErr w:type="spellStart"/>
+      <w:r>
+        <w:t>path</w:t>
+      </w:r>
+      <w:proofErr w:type="spellEnd"/>
+      <w:r>
+        <w:t xml:space="preserve"> - pot, ki jo pretečejo udeleženci</w:t>
       </w:r>
     </w:p>
     <w:p>
@@ -847,14 +812,8 @@
           <w:ilvl w:val="0"/>
           <w:numId w:val="40"/>
         </w:numPr>
-        <w:rPr>
-          <w:lang w:val="hr-HR"/>
-        </w:rPr>
-      </w:pPr>
-      <w:r>
-        <w:rPr>
-          <w:lang w:val="hr-HR"/>
-        </w:rPr>
+      </w:pPr>
+      <w:r>
         <w:t>start - točka, kjer se tek začne</w:t>
       </w:r>
     </w:p>
@@ -865,15 +824,14 @@
           <w:ilvl w:val="0"/>
           <w:numId w:val="40"/>
         </w:numPr>
-        <w:rPr>
-          <w:lang w:val="hr-HR"/>
-        </w:rPr>
-      </w:pPr>
-      <w:r>
-        <w:rPr>
-          <w:lang w:val="hr-HR"/>
-        </w:rPr>
-        <w:t>finish - točka, kjer se tek konča</w:t>
+      </w:pPr>
+      <w:proofErr w:type="spellStart"/>
+      <w:r>
+        <w:t>end</w:t>
+      </w:r>
+      <w:proofErr w:type="spellEnd"/>
+      <w:r>
+        <w:t xml:space="preserve"> - točka, kjer se tek konča</w:t>
       </w:r>
     </w:p>
     <w:p>
@@ -883,15 +841,12 @@
           <w:ilvl w:val="0"/>
           <w:numId w:val="40"/>
         </w:numPr>
-        <w:rPr>
-          <w:lang w:val="hr-HR"/>
-        </w:rPr>
-      </w:pPr>
-      <w:r>
-        <w:rPr>
-          <w:lang w:val="hr-HR"/>
-        </w:rPr>
-        <w:t>checkpoint -  postaja na trasi, kjer se meri čas in preverja udeleženčeva prisotnost</w:t>
+      </w:pPr>
+      <w:r>
+        <w:t>tima</w:t>
+      </w:r>
+      <w:r>
+        <w:t xml:space="preserve"> -  postaja na trasi, kjer se meri čas in preverja udeleženčeva prisotnost</w:t>
       </w:r>
     </w:p>
     <w:p>
@@ -901,15 +856,14 @@
           <w:ilvl w:val="0"/>
           <w:numId w:val="40"/>
         </w:numPr>
-        <w:rPr>
-          <w:lang w:val="hr-HR"/>
-        </w:rPr>
-      </w:pPr>
-      <w:r>
-        <w:rPr>
-          <w:lang w:val="hr-HR"/>
-        </w:rPr>
-        <w:t>food station - postaja na trasi, kjer udeleženci dobijo hrano</w:t>
+      </w:pPr>
+      <w:proofErr w:type="spellStart"/>
+      <w:r>
+        <w:t>food</w:t>
+      </w:r>
+      <w:proofErr w:type="spellEnd"/>
+      <w:r>
+        <w:t xml:space="preserve"> - postaja na trasi, kjer udeleženci dobijo hrano</w:t>
       </w:r>
     </w:p>
     <w:p>
@@ -919,73 +873,83 @@
           <w:ilvl w:val="0"/>
           <w:numId w:val="40"/>
         </w:numPr>
-        <w:rPr>
-          <w:lang w:val="hr-HR"/>
-        </w:rPr>
-      </w:pPr>
-      <w:r>
-        <w:rPr>
-          <w:lang w:val="hr-HR"/>
-        </w:rPr>
-        <w:t>water station - postaja na trasi, kjer udeleženci dobijo vodo</w:t>
+      </w:pPr>
+      <w:proofErr w:type="spellStart"/>
+      <w:r>
+        <w:t>water</w:t>
+      </w:r>
+      <w:proofErr w:type="spellEnd"/>
+      <w:r>
+        <w:t xml:space="preserve"> - postaja na trasi, kjer udeleženci dobijo vodo</w:t>
       </w:r>
     </w:p>
+    <w:p/>
+    <w:p/>
     <w:p>
-      <w:pPr>
-        <w:pStyle w:val="Odstavekseznama"/>
-        <w:numPr>
-          <w:ilvl w:val="0"/>
-          <w:numId w:val="40"/>
-        </w:numPr>
-        <w:rPr>
-          <w:lang w:val="hr-HR"/>
-        </w:rPr>
-      </w:pPr>
-      <w:r>
-        <w:rPr>
-          <w:lang w:val="hr-HR"/>
-        </w:rPr>
-        <w:t>medical station - postaja na trasi, kjer udeleženci dobijo zdravstveno pomoč</w:t>
+      <w:r>
+        <w:t>Namen jezika je avtomatizirati ustvarjanje poti na zemljevidu za tekaške dogodke. S pomočjo elementov, kot so "</w:t>
+      </w:r>
+      <w:proofErr w:type="spellStart"/>
+      <w:r>
+        <w:t>path</w:t>
+      </w:r>
+      <w:proofErr w:type="spellEnd"/>
+      <w:r>
+        <w:t>", "start", "</w:t>
+      </w:r>
+      <w:proofErr w:type="spellStart"/>
+      <w:r>
+        <w:t>end</w:t>
+      </w:r>
+      <w:proofErr w:type="spellEnd"/>
+      <w:r>
+        <w:t>", "vmesne postaje</w:t>
+      </w:r>
+      <w:r>
+        <w:t xml:space="preserve">, ki niso obvezne </w:t>
+      </w:r>
+      <w:r>
+        <w:t>" (kot so "tim</w:t>
+      </w:r>
+      <w:r>
+        <w:t>e</w:t>
+      </w:r>
+      <w:r>
+        <w:t>", "</w:t>
+      </w:r>
+      <w:proofErr w:type="spellStart"/>
+      <w:r>
+        <w:t>food</w:t>
+      </w:r>
+      <w:proofErr w:type="spellEnd"/>
+      <w:r>
+        <w:t>", "</w:t>
+      </w:r>
+      <w:proofErr w:type="spellStart"/>
+      <w:r>
+        <w:t>water</w:t>
+      </w:r>
+      <w:proofErr w:type="spellEnd"/>
+      <w:r>
+        <w:t>"), jezik omogoča opisovanje in ustvarjanje trase tekaškega dogodka. Element "run" se uporablja kot osnovni element za celoten tek, ki določa začetek in konec teka</w:t>
+      </w:r>
+      <w:r>
+        <w:t xml:space="preserve"> v tem elementu lahko uporabljamo tudi programerske koncepte: spremenljivke, polja, procedure, vejitve in zanke. </w:t>
       </w:r>
     </w:p>
+    <w:p/>
     <w:p>
       <w:pPr>
-        <w:pStyle w:val="Odstavekseznama"/>
-        <w:numPr>
-          <w:ilvl w:val="0"/>
-          <w:numId w:val="40"/>
-        </w:numPr>
-        <w:rPr>
-          <w:lang w:val="hr-HR"/>
-        </w:rPr>
-      </w:pPr>
-      <w:r>
-        <w:rPr>
-          <w:lang w:val="hr-HR"/>
-        </w:rPr>
-        <w:t>toilets - postaja na trasi, kjer udeleženci lahko uporabijo stranišče</w:t>
-      </w:r>
-    </w:p>
-    <w:p>
-      <w:pPr>
-        <w:rPr>
-          <w:lang w:val="hr-HR"/>
-        </w:rPr>
-      </w:pPr>
-    </w:p>
-    <w:p>
-      <w:pPr>
         <w:keepNext/>
       </w:pPr>
       <w:r>
         <w:rPr>
           <w:noProof/>
-          <w:lang w:val="hr-HR"/>
         </w:rPr>
         <w:drawing>
-          <wp:inline distT="0" distB="0" distL="0" distR="0" wp14:anchorId="289123A1" wp14:editId="5F8B7B4B">
-            <wp:extent cx="3945722" cy="4239491"/>
-            <wp:effectExtent l="0" t="0" r="0" b="8890"/>
+          <wp:inline distT="0" distB="0" distL="0" distR="0" wp14:anchorId="289123A1" wp14:editId="0B09AC1C">
+            <wp:extent cx="3286125" cy="3530786"/>
+            <wp:effectExtent l="0" t="0" r="0" b="0"/>
             <wp:docPr id="1120366673" name="Slika 1" descr="Slika, ki vsebuje besede zemljevid, besedilo, diagram, načrt&#10;&#10;Opis je samodejno ustvarjen"/>
             <wp:cNvGraphicFramePr>
               <a:graphicFrameLocks xmlns:a="http://schemas.openxmlformats.org/drawingml/2006/main" noChangeAspect="1"/>
@@ -1006,7 +970,7 @@
                   <pic:spPr>
                     <a:xfrm>
                       <a:off x="0" y="0"/>
-                      <a:ext cx="3957698" cy="4252359"/>
+                      <a:ext cx="3302633" cy="3548523"/>
                     </a:xfrm>
                     <a:prstGeom prst="rect">
                       <a:avLst/>
@@ -1022,9 +986,6 @@
     <w:p>
       <w:pPr>
         <w:pStyle w:val="Napis"/>
-        <w:rPr>
-          <w:lang w:val="hr-HR"/>
-        </w:rPr>
       </w:pPr>
       <w:r>
         <w:t xml:space="preserve">Slika </w:t>
@@ -1038,29 +999,18 @@
         </w:r>
       </w:fldSimple>
       <w:r>
-        <w:t xml:space="preserve"> - Primer teka</w:t>
+        <w:t xml:space="preserve"> - Primer </w:t>
+      </w:r>
+      <w:r>
+        <w:t>končnega rezultata, ki bi ga radi dosegli</w:t>
       </w:r>
     </w:p>
     <w:p>
-      <w:pPr>
-        <w:rPr>
-          <w:lang w:val="hr-HR"/>
-        </w:rPr>
-      </w:pPr>
-      <w:r>
-        <w:rPr>
-          <w:lang w:val="hr-HR"/>
-        </w:rPr>
+      <w:r>
         <w:br w:type="page"/>
       </w:r>
     </w:p>
-    <w:p>
-      <w:pPr>
-        <w:rPr>
-          <w:lang w:val="hr-HR"/>
-        </w:rPr>
-      </w:pPr>
-    </w:p>
+    <w:p/>
     <w:p>
       <w:pPr>
         <w:pStyle w:val="Naslov2"/>
@@ -1068,540 +1018,1623 @@
           <w:ilvl w:val="1"/>
           <w:numId w:val="35"/>
         </w:numPr>
-        <w:rPr>
-          <w:lang w:val="hr-HR"/>
-        </w:rPr>
       </w:pPr>
       <w:bookmarkStart w:id="3" w:name="_Toc134710433"/>
       <w:r>
-        <w:rPr>
-          <w:lang w:val="hr-HR"/>
-        </w:rPr>
         <w:t>Definicija BNF jezika</w:t>
       </w:r>
       <w:bookmarkEnd w:id="3"/>
     </w:p>
+    <w:p/>
     <w:p>
       <w:pPr>
         <w:rPr>
-          <w:lang w:val="hr-HR"/>
-        </w:rPr>
-      </w:pPr>
+          <w:rFonts w:ascii="Consolas" w:hAnsi="Consolas"/>
+        </w:rPr>
+      </w:pPr>
+      <w:r>
+        <w:rPr>
+          <w:rFonts w:ascii="Consolas" w:hAnsi="Consolas"/>
+        </w:rPr>
+        <w:t xml:space="preserve">Run ::= "run" </w:t>
+      </w:r>
+      <w:proofErr w:type="spellStart"/>
+      <w:r>
+        <w:rPr>
+          <w:rFonts w:ascii="Consolas" w:hAnsi="Consolas"/>
+        </w:rPr>
+        <w:t>string</w:t>
+      </w:r>
+      <w:proofErr w:type="spellEnd"/>
+      <w:r>
+        <w:rPr>
+          <w:rFonts w:ascii="Consolas" w:hAnsi="Consolas"/>
+        </w:rPr>
+        <w:t xml:space="preserve"> "{"</w:t>
+      </w:r>
+      <w:proofErr w:type="spellStart"/>
+      <w:r>
+        <w:rPr>
+          <w:rFonts w:ascii="Consolas" w:hAnsi="Consolas"/>
+        </w:rPr>
+        <w:t>Path</w:t>
+      </w:r>
+      <w:proofErr w:type="spellEnd"/>
+      <w:r>
+        <w:rPr>
+          <w:rFonts w:ascii="Consolas" w:hAnsi="Consolas"/>
+        </w:rPr>
+        <w:t xml:space="preserve"> Start </w:t>
+      </w:r>
+      <w:proofErr w:type="spellStart"/>
+      <w:r>
+        <w:rPr>
+          <w:rFonts w:ascii="Consolas" w:hAnsi="Consolas"/>
+        </w:rPr>
+        <w:t>End</w:t>
+      </w:r>
+      <w:proofErr w:type="spellEnd"/>
+      <w:r>
+        <w:rPr>
+          <w:rFonts w:ascii="Consolas" w:hAnsi="Consolas"/>
+        </w:rPr>
+        <w:t xml:space="preserve"> Time </w:t>
+      </w:r>
+      <w:proofErr w:type="spellStart"/>
+      <w:r>
+        <w:rPr>
+          <w:rFonts w:ascii="Consolas" w:hAnsi="Consolas"/>
+        </w:rPr>
+        <w:t>Food</w:t>
+      </w:r>
+      <w:proofErr w:type="spellEnd"/>
+      <w:r>
+        <w:rPr>
+          <w:rFonts w:ascii="Consolas" w:hAnsi="Consolas"/>
+        </w:rPr>
+        <w:t xml:space="preserve"> </w:t>
+      </w:r>
+      <w:proofErr w:type="spellStart"/>
+      <w:r>
+        <w:rPr>
+          <w:rFonts w:ascii="Consolas" w:hAnsi="Consolas"/>
+        </w:rPr>
+        <w:t>Water</w:t>
+      </w:r>
+      <w:proofErr w:type="spellEnd"/>
+      <w:r>
+        <w:rPr>
+          <w:rFonts w:ascii="Consolas" w:hAnsi="Consolas"/>
+        </w:rPr>
+        <w:t xml:space="preserve"> "}"</w:t>
+      </w:r>
     </w:p>
     <w:p>
       <w:pPr>
         <w:rPr>
           <w:rFonts w:ascii="Consolas" w:hAnsi="Consolas"/>
-          <w:lang w:val="hr-HR"/>
-        </w:rPr>
-      </w:pPr>
-      <w:r>
-        <w:rPr>
-          <w:rFonts w:ascii="Consolas" w:hAnsi="Consolas"/>
-          <w:lang w:val="hr-HR"/>
-        </w:rPr>
-        <w:t>Run ::= "run" string "{"Path Start End Time Food Water "}"</w:t>
+        </w:rPr>
+      </w:pPr>
+      <w:proofErr w:type="spellStart"/>
+      <w:r>
+        <w:rPr>
+          <w:rFonts w:ascii="Consolas" w:hAnsi="Consolas"/>
+        </w:rPr>
+        <w:t>Path</w:t>
+      </w:r>
+      <w:proofErr w:type="spellEnd"/>
+      <w:r>
+        <w:rPr>
+          <w:rFonts w:ascii="Consolas" w:hAnsi="Consolas"/>
+        </w:rPr>
+        <w:t xml:space="preserve"> ::= "</w:t>
+      </w:r>
+      <w:proofErr w:type="spellStart"/>
+      <w:r>
+        <w:rPr>
+          <w:rFonts w:ascii="Consolas" w:hAnsi="Consolas"/>
+        </w:rPr>
+        <w:t>path</w:t>
+      </w:r>
+      <w:proofErr w:type="spellEnd"/>
+      <w:r>
+        <w:rPr>
+          <w:rFonts w:ascii="Consolas" w:hAnsi="Consolas"/>
+        </w:rPr>
+        <w:t xml:space="preserve">" "{" </w:t>
+      </w:r>
+      <w:proofErr w:type="spellStart"/>
+      <w:r>
+        <w:rPr>
+          <w:rFonts w:ascii="Consolas" w:hAnsi="Consolas"/>
+        </w:rPr>
+        <w:t>Points</w:t>
+      </w:r>
+      <w:proofErr w:type="spellEnd"/>
+      <w:r>
+        <w:rPr>
+          <w:rFonts w:ascii="Consolas" w:hAnsi="Consolas"/>
+        </w:rPr>
+        <w:t xml:space="preserve"> "}" </w:t>
       </w:r>
     </w:p>
     <w:p>
       <w:pPr>
         <w:rPr>
           <w:rFonts w:ascii="Consolas" w:hAnsi="Consolas"/>
-          <w:lang w:val="hr-HR"/>
-        </w:rPr>
-      </w:pPr>
-      <w:r>
-        <w:rPr>
-          <w:rFonts w:ascii="Consolas" w:hAnsi="Consolas"/>
-          <w:lang w:val="hr-HR"/>
-        </w:rPr>
-        <w:t xml:space="preserve">Path ::= "path" "{" Points "}" </w:t>
-      </w:r>
+        </w:rPr>
+      </w:pPr>
+      <w:proofErr w:type="spellStart"/>
+      <w:r>
+        <w:rPr>
+          <w:rFonts w:ascii="Consolas" w:hAnsi="Consolas"/>
+        </w:rPr>
+        <w:t>Points</w:t>
+      </w:r>
+      <w:proofErr w:type="spellEnd"/>
+      <w:r>
+        <w:rPr>
+          <w:rFonts w:ascii="Consolas" w:hAnsi="Consolas"/>
+        </w:rPr>
+        <w:t xml:space="preserve"> ::= </w:t>
+      </w:r>
+      <w:proofErr w:type="spellStart"/>
+      <w:r>
+        <w:rPr>
+          <w:rFonts w:ascii="Consolas" w:hAnsi="Consolas"/>
+        </w:rPr>
+        <w:t>Point</w:t>
+      </w:r>
+      <w:proofErr w:type="spellEnd"/>
+      <w:r>
+        <w:rPr>
+          <w:rFonts w:ascii="Consolas" w:hAnsi="Consolas"/>
+        </w:rPr>
+        <w:t xml:space="preserve">, </w:t>
+      </w:r>
+      <w:proofErr w:type="spellStart"/>
+      <w:r>
+        <w:rPr>
+          <w:rFonts w:ascii="Consolas" w:hAnsi="Consolas"/>
+        </w:rPr>
+        <w:t>Points</w:t>
+      </w:r>
+      <w:proofErr w:type="spellEnd"/>
+      <w:r>
+        <w:rPr>
+          <w:rFonts w:ascii="Consolas" w:hAnsi="Consolas"/>
+        </w:rPr>
+        <w:t xml:space="preserve"> | </w:t>
+      </w:r>
+      <w:proofErr w:type="spellStart"/>
+      <w:r>
+        <w:rPr>
+          <w:rFonts w:ascii="Consolas" w:hAnsi="Consolas"/>
+        </w:rPr>
+        <w:t>Point</w:t>
+      </w:r>
+      <w:proofErr w:type="spellEnd"/>
     </w:p>
     <w:p>
       <w:pPr>
         <w:rPr>
           <w:rFonts w:ascii="Consolas" w:hAnsi="Consolas"/>
-          <w:lang w:val="hr-HR"/>
-        </w:rPr>
-      </w:pPr>
-      <w:r>
-        <w:rPr>
-          <w:rFonts w:ascii="Consolas" w:hAnsi="Consolas"/>
-          <w:lang w:val="hr-HR"/>
-        </w:rPr>
-        <w:t>Points ::= Point, Points | Point</w:t>
+        </w:rPr>
+      </w:pPr>
+      <w:proofErr w:type="spellStart"/>
+      <w:r>
+        <w:rPr>
+          <w:rFonts w:ascii="Consolas" w:hAnsi="Consolas"/>
+        </w:rPr>
+        <w:t>Box</w:t>
+      </w:r>
+      <w:proofErr w:type="spellEnd"/>
+      <w:r>
+        <w:rPr>
+          <w:rFonts w:ascii="Consolas" w:hAnsi="Consolas"/>
+        </w:rPr>
+        <w:t xml:space="preserve"> ::= "(" </w:t>
+      </w:r>
+      <w:proofErr w:type="spellStart"/>
+      <w:r>
+        <w:rPr>
+          <w:rFonts w:ascii="Consolas" w:hAnsi="Consolas"/>
+        </w:rPr>
+        <w:t>Point</w:t>
+      </w:r>
+      <w:proofErr w:type="spellEnd"/>
+      <w:r>
+        <w:rPr>
+          <w:rFonts w:ascii="Consolas" w:hAnsi="Consolas"/>
+        </w:rPr>
+        <w:t xml:space="preserve">, </w:t>
+      </w:r>
+      <w:proofErr w:type="spellStart"/>
+      <w:r>
+        <w:rPr>
+          <w:rFonts w:ascii="Consolas" w:hAnsi="Consolas"/>
+        </w:rPr>
+        <w:t>Point</w:t>
+      </w:r>
+      <w:proofErr w:type="spellEnd"/>
+      <w:r>
+        <w:rPr>
+          <w:rFonts w:ascii="Consolas" w:hAnsi="Consolas"/>
+        </w:rPr>
+        <w:t xml:space="preserve"> ")"</w:t>
       </w:r>
     </w:p>
     <w:p>
       <w:pPr>
         <w:rPr>
           <w:rFonts w:ascii="Consolas" w:hAnsi="Consolas"/>
-          <w:lang w:val="hr-HR"/>
-        </w:rPr>
-      </w:pPr>
-      <w:r>
-        <w:rPr>
-          <w:rFonts w:ascii="Consolas" w:hAnsi="Consolas"/>
-          <w:lang w:val="hr-HR"/>
-        </w:rPr>
-        <w:t>Box ::= "(" Point, Point ")"</w:t>
+        </w:rPr>
+      </w:pPr>
+      <w:proofErr w:type="spellStart"/>
+      <w:r>
+        <w:rPr>
+          <w:rFonts w:ascii="Consolas" w:hAnsi="Consolas"/>
+        </w:rPr>
+        <w:t>Point</w:t>
+      </w:r>
+      <w:proofErr w:type="spellEnd"/>
+      <w:r>
+        <w:rPr>
+          <w:rFonts w:ascii="Consolas" w:hAnsi="Consolas"/>
+        </w:rPr>
+        <w:t xml:space="preserve"> ::= "(" </w:t>
+      </w:r>
+      <w:proofErr w:type="spellStart"/>
+      <w:r>
+        <w:rPr>
+          <w:rFonts w:ascii="Consolas" w:hAnsi="Consolas"/>
+        </w:rPr>
+        <w:t>number</w:t>
+      </w:r>
+      <w:proofErr w:type="spellEnd"/>
+      <w:r>
+        <w:rPr>
+          <w:rFonts w:ascii="Consolas" w:hAnsi="Consolas"/>
+        </w:rPr>
+        <w:t xml:space="preserve"> "," </w:t>
+      </w:r>
+      <w:proofErr w:type="spellStart"/>
+      <w:r>
+        <w:rPr>
+          <w:rFonts w:ascii="Consolas" w:hAnsi="Consolas"/>
+        </w:rPr>
+        <w:t>number</w:t>
+      </w:r>
+      <w:proofErr w:type="spellEnd"/>
+      <w:r>
+        <w:rPr>
+          <w:rFonts w:ascii="Consolas" w:hAnsi="Consolas"/>
+        </w:rPr>
+        <w:t xml:space="preserve"> ")"</w:t>
       </w:r>
     </w:p>
     <w:p>
       <w:pPr>
         <w:rPr>
           <w:rFonts w:ascii="Consolas" w:hAnsi="Consolas"/>
-          <w:lang w:val="hr-HR"/>
-        </w:rPr>
-      </w:pPr>
-      <w:r>
-        <w:rPr>
-          <w:rFonts w:ascii="Consolas" w:hAnsi="Consolas"/>
-          <w:lang w:val="hr-HR"/>
-        </w:rPr>
-        <w:t>Point ::= "(" number "," number ")"</w:t>
-      </w:r>
+        </w:rPr>
+      </w:pPr>
     </w:p>
     <w:p>
       <w:pPr>
         <w:rPr>
           <w:rFonts w:ascii="Consolas" w:hAnsi="Consolas"/>
-          <w:lang w:val="hr-HR"/>
-        </w:rPr>
-      </w:pPr>
+        </w:rPr>
+      </w:pPr>
+      <w:r>
+        <w:rPr>
+          <w:rFonts w:ascii="Consolas" w:hAnsi="Consolas"/>
+        </w:rPr>
+        <w:t xml:space="preserve">Start ::= "start" "{" </w:t>
+      </w:r>
+      <w:proofErr w:type="spellStart"/>
+      <w:r>
+        <w:rPr>
+          <w:rFonts w:ascii="Consolas" w:hAnsi="Consolas"/>
+        </w:rPr>
+        <w:t>Point</w:t>
+      </w:r>
+      <w:proofErr w:type="spellEnd"/>
+      <w:r>
+        <w:rPr>
+          <w:rFonts w:ascii="Consolas" w:hAnsi="Consolas"/>
+        </w:rPr>
+        <w:t xml:space="preserve"> "}"</w:t>
+      </w:r>
     </w:p>
     <w:p>
       <w:pPr>
         <w:rPr>
           <w:rFonts w:ascii="Consolas" w:hAnsi="Consolas"/>
-          <w:lang w:val="hr-HR"/>
-        </w:rPr>
-      </w:pPr>
-      <w:r>
-        <w:rPr>
-          <w:rFonts w:ascii="Consolas" w:hAnsi="Consolas"/>
-          <w:lang w:val="hr-HR"/>
-        </w:rPr>
-        <w:t>Start ::= "start" "{" Point "}"</w:t>
+        </w:rPr>
+      </w:pPr>
+      <w:proofErr w:type="spellStart"/>
+      <w:r>
+        <w:rPr>
+          <w:rFonts w:ascii="Consolas" w:hAnsi="Consolas"/>
+        </w:rPr>
+        <w:t>End</w:t>
+      </w:r>
+      <w:proofErr w:type="spellEnd"/>
+      <w:r>
+        <w:rPr>
+          <w:rFonts w:ascii="Consolas" w:hAnsi="Consolas"/>
+        </w:rPr>
+        <w:t xml:space="preserve"> ::= "</w:t>
+      </w:r>
+      <w:proofErr w:type="spellStart"/>
+      <w:r>
+        <w:rPr>
+          <w:rFonts w:ascii="Consolas" w:hAnsi="Consolas"/>
+        </w:rPr>
+        <w:t>end</w:t>
+      </w:r>
+      <w:proofErr w:type="spellEnd"/>
+      <w:r>
+        <w:rPr>
+          <w:rFonts w:ascii="Consolas" w:hAnsi="Consolas"/>
+        </w:rPr>
+        <w:t xml:space="preserve">" "{" </w:t>
+      </w:r>
+      <w:proofErr w:type="spellStart"/>
+      <w:r>
+        <w:rPr>
+          <w:rFonts w:ascii="Consolas" w:hAnsi="Consolas"/>
+        </w:rPr>
+        <w:t>Point</w:t>
+      </w:r>
+      <w:proofErr w:type="spellEnd"/>
+      <w:r>
+        <w:rPr>
+          <w:rFonts w:ascii="Consolas" w:hAnsi="Consolas"/>
+        </w:rPr>
+        <w:t xml:space="preserve"> "}"</w:t>
       </w:r>
     </w:p>
     <w:p>
       <w:pPr>
         <w:rPr>
           <w:rFonts w:ascii="Consolas" w:hAnsi="Consolas"/>
-          <w:lang w:val="hr-HR"/>
-        </w:rPr>
-      </w:pPr>
-      <w:r>
-        <w:rPr>
-          <w:rFonts w:ascii="Consolas" w:hAnsi="Consolas"/>
-          <w:lang w:val="hr-HR"/>
-        </w:rPr>
-        <w:t>End ::= "end" "{" Point "}"</w:t>
+        </w:rPr>
+      </w:pPr>
+      <w:r>
+        <w:rPr>
+          <w:rFonts w:ascii="Consolas" w:hAnsi="Consolas"/>
+        </w:rPr>
+        <w:t xml:space="preserve">Time ::= "time" "{" </w:t>
+      </w:r>
+      <w:proofErr w:type="spellStart"/>
+      <w:r>
+        <w:rPr>
+          <w:rFonts w:ascii="Consolas" w:hAnsi="Consolas"/>
+        </w:rPr>
+        <w:t>Box</w:t>
+      </w:r>
+      <w:proofErr w:type="spellEnd"/>
+      <w:r>
+        <w:rPr>
+          <w:rFonts w:ascii="Consolas" w:hAnsi="Consolas"/>
+        </w:rPr>
+        <w:t xml:space="preserve"> "}" Time | ε</w:t>
       </w:r>
     </w:p>
     <w:p>
       <w:pPr>
         <w:rPr>
           <w:rFonts w:ascii="Consolas" w:hAnsi="Consolas"/>
-          <w:lang w:val="hr-HR"/>
-        </w:rPr>
-      </w:pPr>
-      <w:r>
-        <w:rPr>
-          <w:rFonts w:ascii="Consolas" w:hAnsi="Consolas"/>
-          <w:lang w:val="hr-HR"/>
-        </w:rPr>
-        <w:t>Time ::= "time" "{" Box "}" Time | ε</w:t>
+        </w:rPr>
+      </w:pPr>
+      <w:proofErr w:type="spellStart"/>
+      <w:r>
+        <w:rPr>
+          <w:rFonts w:ascii="Consolas" w:hAnsi="Consolas"/>
+        </w:rPr>
+        <w:t>Food</w:t>
+      </w:r>
+      <w:proofErr w:type="spellEnd"/>
+      <w:r>
+        <w:rPr>
+          <w:rFonts w:ascii="Consolas" w:hAnsi="Consolas"/>
+        </w:rPr>
+        <w:t xml:space="preserve"> ::= "</w:t>
+      </w:r>
+      <w:proofErr w:type="spellStart"/>
+      <w:r>
+        <w:rPr>
+          <w:rFonts w:ascii="Consolas" w:hAnsi="Consolas"/>
+        </w:rPr>
+        <w:t>food</w:t>
+      </w:r>
+      <w:proofErr w:type="spellEnd"/>
+      <w:r>
+        <w:rPr>
+          <w:rFonts w:ascii="Consolas" w:hAnsi="Consolas"/>
+        </w:rPr>
+        <w:t xml:space="preserve">" "{" </w:t>
+      </w:r>
+      <w:proofErr w:type="spellStart"/>
+      <w:r>
+        <w:rPr>
+          <w:rFonts w:ascii="Consolas" w:hAnsi="Consolas"/>
+        </w:rPr>
+        <w:t>Box</w:t>
+      </w:r>
+      <w:proofErr w:type="spellEnd"/>
+      <w:r>
+        <w:rPr>
+          <w:rFonts w:ascii="Consolas" w:hAnsi="Consolas"/>
+        </w:rPr>
+        <w:t xml:space="preserve"> "}" </w:t>
+      </w:r>
+      <w:proofErr w:type="spellStart"/>
+      <w:r>
+        <w:rPr>
+          <w:rFonts w:ascii="Consolas" w:hAnsi="Consolas"/>
+        </w:rPr>
+        <w:t>Food</w:t>
+      </w:r>
+      <w:proofErr w:type="spellEnd"/>
+      <w:r>
+        <w:rPr>
+          <w:rFonts w:ascii="Consolas" w:hAnsi="Consolas"/>
+        </w:rPr>
+        <w:t xml:space="preserve"> | ε</w:t>
       </w:r>
     </w:p>
     <w:p>
       <w:pPr>
         <w:rPr>
           <w:rFonts w:ascii="Consolas" w:hAnsi="Consolas"/>
-          <w:lang w:val="hr-HR"/>
-        </w:rPr>
-      </w:pPr>
-      <w:r>
-        <w:rPr>
-          <w:rFonts w:ascii="Consolas" w:hAnsi="Consolas"/>
-          <w:lang w:val="hr-HR"/>
-        </w:rPr>
-        <w:t>Food ::= "food" "{" Box "}" Food | ε</w:t>
+        </w:rPr>
+      </w:pPr>
+      <w:proofErr w:type="spellStart"/>
+      <w:r>
+        <w:rPr>
+          <w:rFonts w:ascii="Consolas" w:hAnsi="Consolas"/>
+        </w:rPr>
+        <w:t>Water</w:t>
+      </w:r>
+      <w:proofErr w:type="spellEnd"/>
+      <w:r>
+        <w:rPr>
+          <w:rFonts w:ascii="Consolas" w:hAnsi="Consolas"/>
+        </w:rPr>
+        <w:t xml:space="preserve"> ::= "</w:t>
+      </w:r>
+      <w:proofErr w:type="spellStart"/>
+      <w:r>
+        <w:rPr>
+          <w:rFonts w:ascii="Consolas" w:hAnsi="Consolas"/>
+        </w:rPr>
+        <w:t>water</w:t>
+      </w:r>
+      <w:proofErr w:type="spellEnd"/>
+      <w:r>
+        <w:rPr>
+          <w:rFonts w:ascii="Consolas" w:hAnsi="Consolas"/>
+        </w:rPr>
+        <w:t xml:space="preserve"> " "{" </w:t>
+      </w:r>
+      <w:proofErr w:type="spellStart"/>
+      <w:r>
+        <w:rPr>
+          <w:rFonts w:ascii="Consolas" w:hAnsi="Consolas"/>
+        </w:rPr>
+        <w:t>Box</w:t>
+      </w:r>
+      <w:proofErr w:type="spellEnd"/>
+      <w:r>
+        <w:rPr>
+          <w:rFonts w:ascii="Consolas" w:hAnsi="Consolas"/>
+        </w:rPr>
+        <w:t xml:space="preserve"> "}" </w:t>
+      </w:r>
+      <w:proofErr w:type="spellStart"/>
+      <w:r>
+        <w:rPr>
+          <w:rFonts w:ascii="Consolas" w:hAnsi="Consolas"/>
+        </w:rPr>
+        <w:t>Water</w:t>
+      </w:r>
+      <w:proofErr w:type="spellEnd"/>
+      <w:r>
+        <w:rPr>
+          <w:rFonts w:ascii="Consolas" w:hAnsi="Consolas"/>
+        </w:rPr>
+        <w:t xml:space="preserve"> | ε</w:t>
       </w:r>
     </w:p>
     <w:p>
       <w:pPr>
         <w:rPr>
           <w:rFonts w:ascii="Consolas" w:hAnsi="Consolas"/>
-          <w:lang w:val="hr-HR"/>
-        </w:rPr>
-      </w:pPr>
-      <w:r>
-        <w:rPr>
-          <w:rFonts w:ascii="Consolas" w:hAnsi="Consolas"/>
-          <w:lang w:val="hr-HR"/>
-        </w:rPr>
-        <w:t>Water ::= "water " "{" Box "}" Water | ε</w:t>
-      </w:r>
+        </w:rPr>
+      </w:pPr>
     </w:p>
     <w:p>
       <w:pPr>
         <w:rPr>
           <w:rFonts w:ascii="Consolas" w:hAnsi="Consolas"/>
-          <w:lang w:val="hr-HR"/>
-        </w:rPr>
-      </w:pPr>
+        </w:rPr>
+      </w:pPr>
+      <w:proofErr w:type="spellStart"/>
+      <w:r>
+        <w:rPr>
+          <w:rFonts w:ascii="Consolas" w:hAnsi="Consolas"/>
+        </w:rPr>
+        <w:t>For</w:t>
+      </w:r>
+      <w:proofErr w:type="spellEnd"/>
+      <w:r>
+        <w:rPr>
+          <w:rFonts w:ascii="Consolas" w:hAnsi="Consolas"/>
+        </w:rPr>
+        <w:t xml:space="preserve"> ::= "</w:t>
+      </w:r>
+      <w:proofErr w:type="spellStart"/>
+      <w:r>
+        <w:rPr>
+          <w:rFonts w:ascii="Consolas" w:hAnsi="Consolas"/>
+        </w:rPr>
+        <w:t>for</w:t>
+      </w:r>
+      <w:proofErr w:type="spellEnd"/>
+      <w:r>
+        <w:rPr>
+          <w:rFonts w:ascii="Consolas" w:hAnsi="Consolas"/>
+        </w:rPr>
+        <w:t xml:space="preserve">" "(" </w:t>
+      </w:r>
+      <w:proofErr w:type="spellStart"/>
+      <w:r>
+        <w:rPr>
+          <w:rFonts w:ascii="Consolas" w:hAnsi="Consolas"/>
+        </w:rPr>
+        <w:t>string</w:t>
+      </w:r>
+      <w:proofErr w:type="spellEnd"/>
+      <w:r>
+        <w:rPr>
+          <w:rFonts w:ascii="Consolas" w:hAnsi="Consolas"/>
+        </w:rPr>
+        <w:t xml:space="preserve"> "=" </w:t>
+      </w:r>
+      <w:proofErr w:type="spellStart"/>
+      <w:r>
+        <w:rPr>
+          <w:rFonts w:ascii="Consolas" w:hAnsi="Consolas"/>
+        </w:rPr>
+        <w:t>Expression</w:t>
+      </w:r>
+      <w:proofErr w:type="spellEnd"/>
+      <w:r>
+        <w:rPr>
+          <w:rFonts w:ascii="Consolas" w:hAnsi="Consolas"/>
+        </w:rPr>
+        <w:t xml:space="preserve"> ";" </w:t>
+      </w:r>
+      <w:proofErr w:type="spellStart"/>
+      <w:r>
+        <w:rPr>
+          <w:rFonts w:ascii="Consolas" w:hAnsi="Consolas"/>
+        </w:rPr>
+        <w:t>Condition</w:t>
+      </w:r>
+      <w:proofErr w:type="spellEnd"/>
+      <w:r>
+        <w:rPr>
+          <w:rFonts w:ascii="Consolas" w:hAnsi="Consolas"/>
+        </w:rPr>
+        <w:t xml:space="preserve"> ";" </w:t>
+      </w:r>
+      <w:proofErr w:type="spellStart"/>
+      <w:r>
+        <w:rPr>
+          <w:rFonts w:ascii="Consolas" w:hAnsi="Consolas"/>
+        </w:rPr>
+        <w:t>Increment</w:t>
+      </w:r>
+      <w:proofErr w:type="spellEnd"/>
+      <w:r>
+        <w:rPr>
+          <w:rFonts w:ascii="Consolas" w:hAnsi="Consolas"/>
+        </w:rPr>
+        <w:t xml:space="preserve"> ")" </w:t>
+      </w:r>
+      <w:proofErr w:type="spellStart"/>
+      <w:r>
+        <w:rPr>
+          <w:rFonts w:ascii="Consolas" w:hAnsi="Consolas"/>
+        </w:rPr>
+        <w:t>Statement</w:t>
+      </w:r>
+      <w:proofErr w:type="spellEnd"/>
     </w:p>
     <w:p>
       <w:pPr>
         <w:rPr>
           <w:rFonts w:ascii="Consolas" w:hAnsi="Consolas"/>
-          <w:lang w:val="hr-HR"/>
-        </w:rPr>
-      </w:pPr>
-      <w:r>
-        <w:rPr>
-          <w:rFonts w:ascii="Consolas" w:hAnsi="Consolas"/>
-          <w:lang w:val="hr-HR"/>
-        </w:rPr>
-        <w:t>For ::= "for" "(" string "=" Expression ";" Condition ";" Increment ")" Statement</w:t>
+        </w:rPr>
+      </w:pPr>
+      <w:proofErr w:type="spellStart"/>
+      <w:r>
+        <w:rPr>
+          <w:rFonts w:ascii="Consolas" w:hAnsi="Consolas"/>
+        </w:rPr>
+        <w:t>If</w:t>
+      </w:r>
+      <w:proofErr w:type="spellEnd"/>
+      <w:r>
+        <w:rPr>
+          <w:rFonts w:ascii="Consolas" w:hAnsi="Consolas"/>
+        </w:rPr>
+        <w:t xml:space="preserve"> ::= "</w:t>
+      </w:r>
+      <w:proofErr w:type="spellStart"/>
+      <w:r>
+        <w:rPr>
+          <w:rFonts w:ascii="Consolas" w:hAnsi="Consolas"/>
+        </w:rPr>
+        <w:t>if</w:t>
+      </w:r>
+      <w:proofErr w:type="spellEnd"/>
+      <w:r>
+        <w:rPr>
+          <w:rFonts w:ascii="Consolas" w:hAnsi="Consolas"/>
+        </w:rPr>
+        <w:t xml:space="preserve">" "(" </w:t>
+      </w:r>
+      <w:proofErr w:type="spellStart"/>
+      <w:r>
+        <w:rPr>
+          <w:rFonts w:ascii="Consolas" w:hAnsi="Consolas"/>
+        </w:rPr>
+        <w:t>Condition</w:t>
+      </w:r>
+      <w:proofErr w:type="spellEnd"/>
+      <w:r>
+        <w:rPr>
+          <w:rFonts w:ascii="Consolas" w:hAnsi="Consolas"/>
+        </w:rPr>
+        <w:t xml:space="preserve"> ")" "{" </w:t>
+      </w:r>
+      <w:proofErr w:type="spellStart"/>
+      <w:r>
+        <w:rPr>
+          <w:rFonts w:ascii="Consolas" w:hAnsi="Consolas"/>
+        </w:rPr>
+        <w:t>Statement</w:t>
+      </w:r>
+      <w:proofErr w:type="spellEnd"/>
+      <w:r>
+        <w:rPr>
+          <w:rFonts w:ascii="Consolas" w:hAnsi="Consolas"/>
+        </w:rPr>
+        <w:t xml:space="preserve"> "}" "</w:t>
+      </w:r>
+      <w:proofErr w:type="spellStart"/>
+      <w:r>
+        <w:rPr>
+          <w:rFonts w:ascii="Consolas" w:hAnsi="Consolas"/>
+        </w:rPr>
+        <w:t>else</w:t>
+      </w:r>
+      <w:proofErr w:type="spellEnd"/>
+      <w:r>
+        <w:rPr>
+          <w:rFonts w:ascii="Consolas" w:hAnsi="Consolas"/>
+        </w:rPr>
+        <w:t xml:space="preserve">" "{" </w:t>
+      </w:r>
+      <w:proofErr w:type="spellStart"/>
+      <w:r>
+        <w:rPr>
+          <w:rFonts w:ascii="Consolas" w:hAnsi="Consolas"/>
+        </w:rPr>
+        <w:t>Statement</w:t>
+      </w:r>
+      <w:proofErr w:type="spellEnd"/>
+      <w:r>
+        <w:rPr>
+          <w:rFonts w:ascii="Consolas" w:hAnsi="Consolas"/>
+        </w:rPr>
+        <w:t xml:space="preserve"> "}"</w:t>
       </w:r>
     </w:p>
     <w:p>
       <w:pPr>
         <w:rPr>
           <w:rFonts w:ascii="Consolas" w:hAnsi="Consolas"/>
-          <w:lang w:val="hr-HR"/>
-        </w:rPr>
-      </w:pPr>
-      <w:r>
-        <w:rPr>
-          <w:rFonts w:ascii="Consolas" w:hAnsi="Consolas"/>
-          <w:lang w:val="hr-HR"/>
-        </w:rPr>
-        <w:t>If ::= "if" "(" Condition ")" "{" Statement "}" "else" "{" Statement "}"</w:t>
+        </w:rPr>
+      </w:pPr>
+      <w:r>
+        <w:rPr>
+          <w:rFonts w:ascii="Consolas" w:hAnsi="Consolas"/>
+        </w:rPr>
+        <w:t xml:space="preserve">List ::= "[" </w:t>
+      </w:r>
+      <w:proofErr w:type="spellStart"/>
+      <w:r>
+        <w:rPr>
+          <w:rFonts w:ascii="Consolas" w:hAnsi="Consolas"/>
+        </w:rPr>
+        <w:t>ListValues</w:t>
+      </w:r>
+      <w:proofErr w:type="spellEnd"/>
+      <w:r>
+        <w:rPr>
+          <w:rFonts w:ascii="Consolas" w:hAnsi="Consolas"/>
+        </w:rPr>
+        <w:t xml:space="preserve"> "]"</w:t>
       </w:r>
     </w:p>
     <w:p>
       <w:pPr>
         <w:rPr>
           <w:rFonts w:ascii="Consolas" w:hAnsi="Consolas"/>
-          <w:lang w:val="hr-HR"/>
-        </w:rPr>
-      </w:pPr>
-      <w:r>
-        <w:rPr>
-          <w:rFonts w:ascii="Consolas" w:hAnsi="Consolas"/>
-          <w:lang w:val="hr-HR"/>
-        </w:rPr>
-        <w:t>List ::= "[" ListValues "]"</w:t>
+        </w:rPr>
+      </w:pPr>
+      <w:r>
+        <w:rPr>
+          <w:rFonts w:ascii="Consolas" w:hAnsi="Consolas"/>
+        </w:rPr>
+        <w:t xml:space="preserve">Procedure ::= "procedure" </w:t>
+      </w:r>
+      <w:proofErr w:type="spellStart"/>
+      <w:r>
+        <w:rPr>
+          <w:rFonts w:ascii="Consolas" w:hAnsi="Consolas"/>
+        </w:rPr>
+        <w:t>string</w:t>
+      </w:r>
+      <w:proofErr w:type="spellEnd"/>
+      <w:r>
+        <w:rPr>
+          <w:rFonts w:ascii="Consolas" w:hAnsi="Consolas"/>
+        </w:rPr>
+        <w:t xml:space="preserve"> "(" </w:t>
+      </w:r>
+      <w:proofErr w:type="spellStart"/>
+      <w:r>
+        <w:rPr>
+          <w:rFonts w:ascii="Consolas" w:hAnsi="Consolas"/>
+        </w:rPr>
+        <w:t>Parameters</w:t>
+      </w:r>
+      <w:proofErr w:type="spellEnd"/>
+      <w:r>
+        <w:rPr>
+          <w:rFonts w:ascii="Consolas" w:hAnsi="Consolas"/>
+        </w:rPr>
+        <w:t xml:space="preserve"> ")" "{" </w:t>
+      </w:r>
+      <w:proofErr w:type="spellStart"/>
+      <w:r>
+        <w:rPr>
+          <w:rFonts w:ascii="Consolas" w:hAnsi="Consolas"/>
+        </w:rPr>
+        <w:t>statements</w:t>
+      </w:r>
+      <w:proofErr w:type="spellEnd"/>
+      <w:r>
+        <w:rPr>
+          <w:rFonts w:ascii="Consolas" w:hAnsi="Consolas"/>
+        </w:rPr>
+        <w:t xml:space="preserve"> "}" "</w:t>
+      </w:r>
+      <w:proofErr w:type="spellStart"/>
+      <w:r>
+        <w:rPr>
+          <w:rFonts w:ascii="Consolas" w:hAnsi="Consolas"/>
+        </w:rPr>
+        <w:t>end</w:t>
+      </w:r>
+      <w:proofErr w:type="spellEnd"/>
+      <w:r>
+        <w:rPr>
+          <w:rFonts w:ascii="Consolas" w:hAnsi="Consolas"/>
+        </w:rPr>
+        <w:t>"</w:t>
       </w:r>
     </w:p>
     <w:p>
       <w:pPr>
         <w:rPr>
           <w:rFonts w:ascii="Consolas" w:hAnsi="Consolas"/>
-          <w:lang w:val="hr-HR"/>
-        </w:rPr>
-      </w:pPr>
-      <w:r>
-        <w:rPr>
-          <w:rFonts w:ascii="Consolas" w:hAnsi="Consolas"/>
-          <w:lang w:val="hr-HR"/>
-        </w:rPr>
-        <w:t>Procedure ::= "procedure" string "(" Parameters ")" "{" statements "}" "end"</w:t>
-      </w:r>
+        </w:rPr>
+      </w:pPr>
+      <w:proofErr w:type="spellStart"/>
+      <w:r>
+        <w:rPr>
+          <w:rFonts w:ascii="Consolas" w:hAnsi="Consolas"/>
+        </w:rPr>
+        <w:t>Assign</w:t>
+      </w:r>
+      <w:proofErr w:type="spellEnd"/>
+      <w:r>
+        <w:rPr>
+          <w:rFonts w:ascii="Consolas" w:hAnsi="Consolas"/>
+        </w:rPr>
+        <w:t xml:space="preserve"> ::= </w:t>
+      </w:r>
+      <w:proofErr w:type="spellStart"/>
+      <w:r>
+        <w:rPr>
+          <w:rFonts w:ascii="Consolas" w:hAnsi="Consolas"/>
+        </w:rPr>
+        <w:t>string</w:t>
+      </w:r>
+      <w:proofErr w:type="spellEnd"/>
+      <w:r>
+        <w:rPr>
+          <w:rFonts w:ascii="Consolas" w:hAnsi="Consolas"/>
+        </w:rPr>
+        <w:t xml:space="preserve"> "=" </w:t>
+      </w:r>
+      <w:proofErr w:type="spellStart"/>
+      <w:r>
+        <w:rPr>
+          <w:rFonts w:ascii="Consolas" w:hAnsi="Consolas"/>
+        </w:rPr>
+        <w:t>Expression</w:t>
+      </w:r>
+      <w:proofErr w:type="spellEnd"/>
     </w:p>
     <w:p>
       <w:pPr>
         <w:rPr>
           <w:rFonts w:ascii="Consolas" w:hAnsi="Consolas"/>
-          <w:lang w:val="hr-HR"/>
-        </w:rPr>
-      </w:pPr>
-      <w:r>
-        <w:rPr>
-          <w:rFonts w:ascii="Consolas" w:hAnsi="Consolas"/>
-          <w:lang w:val="hr-HR"/>
-        </w:rPr>
-        <w:t>Assign ::= string "=" Expression</w:t>
-      </w:r>
+        </w:rPr>
+      </w:pPr>
     </w:p>
     <w:p>
       <w:pPr>
         <w:rPr>
           <w:rFonts w:ascii="Consolas" w:hAnsi="Consolas"/>
-          <w:lang w:val="hr-HR"/>
-        </w:rPr>
-      </w:pPr>
+        </w:rPr>
+      </w:pPr>
+      <w:proofErr w:type="spellStart"/>
+      <w:r>
+        <w:rPr>
+          <w:rFonts w:ascii="Consolas" w:hAnsi="Consolas"/>
+        </w:rPr>
+        <w:t>Parameters</w:t>
+      </w:r>
+      <w:proofErr w:type="spellEnd"/>
+      <w:r>
+        <w:rPr>
+          <w:rFonts w:ascii="Consolas" w:hAnsi="Consolas"/>
+        </w:rPr>
+        <w:t xml:space="preserve"> ::= </w:t>
+      </w:r>
+      <w:proofErr w:type="spellStart"/>
+      <w:r>
+        <w:rPr>
+          <w:rFonts w:ascii="Consolas" w:hAnsi="Consolas"/>
+        </w:rPr>
+        <w:t>string</w:t>
+      </w:r>
+      <w:proofErr w:type="spellEnd"/>
+      <w:r>
+        <w:rPr>
+          <w:rFonts w:ascii="Consolas" w:hAnsi="Consolas"/>
+        </w:rPr>
+        <w:t xml:space="preserve"> </w:t>
+      </w:r>
+      <w:proofErr w:type="spellStart"/>
+      <w:r>
+        <w:rPr>
+          <w:rFonts w:ascii="Consolas" w:hAnsi="Consolas"/>
+        </w:rPr>
+        <w:t>Parameters</w:t>
+      </w:r>
+      <w:proofErr w:type="spellEnd"/>
+      <w:r>
+        <w:rPr>
+          <w:rFonts w:ascii="Consolas" w:hAnsi="Consolas"/>
+        </w:rPr>
+        <w:t xml:space="preserve"> | ε</w:t>
+      </w:r>
     </w:p>
     <w:p>
       <w:pPr>
         <w:rPr>
           <w:rFonts w:ascii="Consolas" w:hAnsi="Consolas"/>
-          <w:lang w:val="hr-HR"/>
-        </w:rPr>
-      </w:pPr>
-      <w:r>
-        <w:rPr>
-          <w:rFonts w:ascii="Consolas" w:hAnsi="Consolas"/>
-          <w:lang w:val="hr-HR"/>
-        </w:rPr>
-        <w:t>Parameters ::= string Parameters | ε</w:t>
+        </w:rPr>
+      </w:pPr>
+      <w:proofErr w:type="spellStart"/>
+      <w:r>
+        <w:rPr>
+          <w:rFonts w:ascii="Consolas" w:hAnsi="Consolas"/>
+        </w:rPr>
+        <w:t>Statements</w:t>
+      </w:r>
+      <w:proofErr w:type="spellEnd"/>
+      <w:r>
+        <w:rPr>
+          <w:rFonts w:ascii="Consolas" w:hAnsi="Consolas"/>
+        </w:rPr>
+        <w:t xml:space="preserve"> ::= </w:t>
+      </w:r>
+      <w:proofErr w:type="spellStart"/>
+      <w:r>
+        <w:rPr>
+          <w:rFonts w:ascii="Consolas" w:hAnsi="Consolas"/>
+        </w:rPr>
+        <w:t>Statement</w:t>
+      </w:r>
+      <w:proofErr w:type="spellEnd"/>
+      <w:r>
+        <w:rPr>
+          <w:rFonts w:ascii="Consolas" w:hAnsi="Consolas"/>
+        </w:rPr>
+        <w:t xml:space="preserve"> </w:t>
+      </w:r>
+      <w:proofErr w:type="spellStart"/>
+      <w:r>
+        <w:rPr>
+          <w:rFonts w:ascii="Consolas" w:hAnsi="Consolas"/>
+        </w:rPr>
+        <w:t>Statements</w:t>
+      </w:r>
+      <w:proofErr w:type="spellEnd"/>
+      <w:r>
+        <w:rPr>
+          <w:rFonts w:ascii="Consolas" w:hAnsi="Consolas"/>
+        </w:rPr>
+        <w:t xml:space="preserve"> | ε</w:t>
       </w:r>
     </w:p>
     <w:p>
       <w:pPr>
         <w:rPr>
           <w:rFonts w:ascii="Consolas" w:hAnsi="Consolas"/>
-          <w:lang w:val="hr-HR"/>
-        </w:rPr>
-      </w:pPr>
-      <w:r>
-        <w:rPr>
-          <w:rFonts w:ascii="Consolas" w:hAnsi="Consolas"/>
-          <w:lang w:val="hr-HR"/>
-        </w:rPr>
-        <w:t>Statements ::= Statement Statements | ε</w:t>
-      </w:r>
+        </w:rPr>
+      </w:pPr>
+      <w:proofErr w:type="spellStart"/>
+      <w:r>
+        <w:rPr>
+          <w:rFonts w:ascii="Consolas" w:hAnsi="Consolas"/>
+        </w:rPr>
+        <w:t>Statement</w:t>
+      </w:r>
+      <w:proofErr w:type="spellEnd"/>
+      <w:r>
+        <w:rPr>
+          <w:rFonts w:ascii="Consolas" w:hAnsi="Consolas"/>
+        </w:rPr>
+        <w:t xml:space="preserve"> ::= </w:t>
+      </w:r>
+      <w:proofErr w:type="spellStart"/>
+      <w:r>
+        <w:rPr>
+          <w:rFonts w:ascii="Consolas" w:hAnsi="Consolas"/>
+        </w:rPr>
+        <w:t>Assign</w:t>
+      </w:r>
+      <w:proofErr w:type="spellEnd"/>
+      <w:r>
+        <w:rPr>
+          <w:rFonts w:ascii="Consolas" w:hAnsi="Consolas"/>
+        </w:rPr>
+        <w:t xml:space="preserve"> | </w:t>
+      </w:r>
+      <w:proofErr w:type="spellStart"/>
+      <w:r>
+        <w:rPr>
+          <w:rFonts w:ascii="Consolas" w:hAnsi="Consolas"/>
+        </w:rPr>
+        <w:t>For</w:t>
+      </w:r>
+      <w:proofErr w:type="spellEnd"/>
+      <w:r>
+        <w:rPr>
+          <w:rFonts w:ascii="Consolas" w:hAnsi="Consolas"/>
+        </w:rPr>
+        <w:t xml:space="preserve"> | </w:t>
+      </w:r>
+      <w:proofErr w:type="spellStart"/>
+      <w:r>
+        <w:rPr>
+          <w:rFonts w:ascii="Consolas" w:hAnsi="Consolas"/>
+        </w:rPr>
+        <w:t>If</w:t>
+      </w:r>
+      <w:proofErr w:type="spellEnd"/>
+      <w:r>
+        <w:rPr>
+          <w:rFonts w:ascii="Consolas" w:hAnsi="Consolas"/>
+        </w:rPr>
+        <w:t xml:space="preserve"> | </w:t>
+      </w:r>
+      <w:proofErr w:type="spellStart"/>
+      <w:r>
+        <w:rPr>
+          <w:rFonts w:ascii="Consolas" w:hAnsi="Consolas"/>
+        </w:rPr>
+        <w:t>Procedure_call</w:t>
+      </w:r>
+      <w:proofErr w:type="spellEnd"/>
     </w:p>
     <w:p>
       <w:pPr>
         <w:rPr>
           <w:rFonts w:ascii="Consolas" w:hAnsi="Consolas"/>
-          <w:lang w:val="hr-HR"/>
-        </w:rPr>
-      </w:pPr>
-      <w:r>
-        <w:rPr>
-          <w:rFonts w:ascii="Consolas" w:hAnsi="Consolas"/>
-          <w:lang w:val="hr-HR"/>
-        </w:rPr>
-        <w:t>Statement ::= Assign | For | If | Procedure_call</w:t>
+        </w:rPr>
+      </w:pPr>
+      <w:proofErr w:type="spellStart"/>
+      <w:r>
+        <w:rPr>
+          <w:rFonts w:ascii="Consolas" w:hAnsi="Consolas"/>
+        </w:rPr>
+        <w:t>Procedure_call</w:t>
+      </w:r>
+      <w:proofErr w:type="spellEnd"/>
+      <w:r>
+        <w:rPr>
+          <w:rFonts w:ascii="Consolas" w:hAnsi="Consolas"/>
+        </w:rPr>
+        <w:t xml:space="preserve"> ::= </w:t>
+      </w:r>
+      <w:proofErr w:type="spellStart"/>
+      <w:r>
+        <w:rPr>
+          <w:rFonts w:ascii="Consolas" w:hAnsi="Consolas"/>
+        </w:rPr>
+        <w:t>string</w:t>
+      </w:r>
+      <w:proofErr w:type="spellEnd"/>
+      <w:r>
+        <w:rPr>
+          <w:rFonts w:ascii="Consolas" w:hAnsi="Consolas"/>
+        </w:rPr>
+        <w:t xml:space="preserve"> "(" </w:t>
+      </w:r>
+      <w:proofErr w:type="spellStart"/>
+      <w:r>
+        <w:rPr>
+          <w:rFonts w:ascii="Consolas" w:hAnsi="Consolas"/>
+        </w:rPr>
+        <w:t>Arguments</w:t>
+      </w:r>
+      <w:proofErr w:type="spellEnd"/>
+      <w:r>
+        <w:rPr>
+          <w:rFonts w:ascii="Consolas" w:hAnsi="Consolas"/>
+        </w:rPr>
+        <w:t xml:space="preserve"> ")"</w:t>
       </w:r>
     </w:p>
     <w:p>
       <w:pPr>
         <w:rPr>
           <w:rFonts w:ascii="Consolas" w:hAnsi="Consolas"/>
-          <w:lang w:val="hr-HR"/>
-        </w:rPr>
-      </w:pPr>
-      <w:r>
-        <w:rPr>
-          <w:rFonts w:ascii="Consolas" w:hAnsi="Consolas"/>
-          <w:lang w:val="hr-HR"/>
-        </w:rPr>
-        <w:t>Procedure_call ::= string "(" Arguments ")"</w:t>
-      </w:r>
+        </w:rPr>
+      </w:pPr>
+      <w:proofErr w:type="spellStart"/>
+      <w:r>
+        <w:rPr>
+          <w:rFonts w:ascii="Consolas" w:hAnsi="Consolas"/>
+        </w:rPr>
+        <w:t>ListValues</w:t>
+      </w:r>
+      <w:proofErr w:type="spellEnd"/>
+      <w:r>
+        <w:rPr>
+          <w:rFonts w:ascii="Consolas" w:hAnsi="Consolas"/>
+        </w:rPr>
+        <w:t xml:space="preserve"> ::= </w:t>
+      </w:r>
+      <w:proofErr w:type="spellStart"/>
+      <w:r>
+        <w:rPr>
+          <w:rFonts w:ascii="Consolas" w:hAnsi="Consolas"/>
+        </w:rPr>
+        <w:t>Value</w:t>
+      </w:r>
+      <w:proofErr w:type="spellEnd"/>
+      <w:r>
+        <w:rPr>
+          <w:rFonts w:ascii="Consolas" w:hAnsi="Consolas"/>
+        </w:rPr>
+        <w:t xml:space="preserve"> | </w:t>
+      </w:r>
+      <w:proofErr w:type="spellStart"/>
+      <w:r>
+        <w:rPr>
+          <w:rFonts w:ascii="Consolas" w:hAnsi="Consolas"/>
+        </w:rPr>
+        <w:t>Value</w:t>
+      </w:r>
+      <w:proofErr w:type="spellEnd"/>
+      <w:r>
+        <w:rPr>
+          <w:rFonts w:ascii="Consolas" w:hAnsi="Consolas"/>
+        </w:rPr>
+        <w:t xml:space="preserve"> "," </w:t>
+      </w:r>
+      <w:proofErr w:type="spellStart"/>
+      <w:r>
+        <w:rPr>
+          <w:rFonts w:ascii="Consolas" w:hAnsi="Consolas"/>
+        </w:rPr>
+        <w:t>ListValues</w:t>
+      </w:r>
+      <w:proofErr w:type="spellEnd"/>
     </w:p>
     <w:p>
       <w:pPr>
         <w:rPr>
           <w:rFonts w:ascii="Consolas" w:hAnsi="Consolas"/>
-          <w:lang w:val="hr-HR"/>
-        </w:rPr>
-      </w:pPr>
-      <w:r>
-        <w:rPr>
-          <w:rFonts w:ascii="Consolas" w:hAnsi="Consolas"/>
-          <w:lang w:val="hr-HR"/>
-        </w:rPr>
-        <w:t>ListValues ::= Value | Value "," ListValues</w:t>
+        </w:rPr>
+      </w:pPr>
+      <w:proofErr w:type="spellStart"/>
+      <w:r>
+        <w:rPr>
+          <w:rFonts w:ascii="Consolas" w:hAnsi="Consolas"/>
+        </w:rPr>
+        <w:t>Value</w:t>
+      </w:r>
+      <w:proofErr w:type="spellEnd"/>
+      <w:r>
+        <w:rPr>
+          <w:rFonts w:ascii="Consolas" w:hAnsi="Consolas"/>
+        </w:rPr>
+        <w:t xml:space="preserve"> ::= </w:t>
+      </w:r>
+      <w:proofErr w:type="spellStart"/>
+      <w:r>
+        <w:rPr>
+          <w:rFonts w:ascii="Consolas" w:hAnsi="Consolas"/>
+        </w:rPr>
+        <w:t>number</w:t>
+      </w:r>
+      <w:proofErr w:type="spellEnd"/>
+      <w:r>
+        <w:rPr>
+          <w:rFonts w:ascii="Consolas" w:hAnsi="Consolas"/>
+        </w:rPr>
+        <w:t xml:space="preserve"> | </w:t>
+      </w:r>
+      <w:proofErr w:type="spellStart"/>
+      <w:r>
+        <w:rPr>
+          <w:rFonts w:ascii="Consolas" w:hAnsi="Consolas"/>
+        </w:rPr>
+        <w:t>string</w:t>
+      </w:r>
+      <w:proofErr w:type="spellEnd"/>
+      <w:r>
+        <w:rPr>
+          <w:rFonts w:ascii="Consolas" w:hAnsi="Consolas"/>
+        </w:rPr>
+        <w:t xml:space="preserve"> | </w:t>
+      </w:r>
+      <w:proofErr w:type="spellStart"/>
+      <w:r>
+        <w:rPr>
+          <w:rFonts w:ascii="Consolas" w:hAnsi="Consolas"/>
+        </w:rPr>
+        <w:t>Point</w:t>
+      </w:r>
+      <w:proofErr w:type="spellEnd"/>
+      <w:r>
+        <w:rPr>
+          <w:rFonts w:ascii="Consolas" w:hAnsi="Consolas"/>
+        </w:rPr>
+        <w:t xml:space="preserve"> | Variable</w:t>
       </w:r>
     </w:p>
     <w:p>
       <w:pPr>
         <w:rPr>
           <w:rFonts w:ascii="Consolas" w:hAnsi="Consolas"/>
-          <w:lang w:val="hr-HR"/>
-        </w:rPr>
-      </w:pPr>
-      <w:r>
-        <w:rPr>
-          <w:rFonts w:ascii="Consolas" w:hAnsi="Consolas"/>
-          <w:lang w:val="hr-HR"/>
-        </w:rPr>
-        <w:t>Value ::= number | string | Point | Variable</w:t>
-      </w:r>
+        </w:rPr>
+      </w:pPr>
+      <w:proofErr w:type="spellStart"/>
+      <w:r>
+        <w:rPr>
+          <w:rFonts w:ascii="Consolas" w:hAnsi="Consolas"/>
+        </w:rPr>
+        <w:t>Arguments</w:t>
+      </w:r>
+      <w:proofErr w:type="spellEnd"/>
+      <w:r>
+        <w:rPr>
+          <w:rFonts w:ascii="Consolas" w:hAnsi="Consolas"/>
+        </w:rPr>
+        <w:t xml:space="preserve"> ::= </w:t>
+      </w:r>
+      <w:proofErr w:type="spellStart"/>
+      <w:r>
+        <w:rPr>
+          <w:rFonts w:ascii="Consolas" w:hAnsi="Consolas"/>
+        </w:rPr>
+        <w:t>Expressions</w:t>
+      </w:r>
+      <w:proofErr w:type="spellEnd"/>
     </w:p>
     <w:p>
       <w:pPr>
         <w:rPr>
           <w:rFonts w:ascii="Consolas" w:hAnsi="Consolas"/>
-          <w:lang w:val="hr-HR"/>
-        </w:rPr>
-      </w:pPr>
-      <w:r>
-        <w:rPr>
-          <w:rFonts w:ascii="Consolas" w:hAnsi="Consolas"/>
-          <w:lang w:val="hr-HR"/>
-        </w:rPr>
-        <w:t>Arguments ::= Expressions</w:t>
+        </w:rPr>
+      </w:pPr>
+      <w:proofErr w:type="spellStart"/>
+      <w:r>
+        <w:rPr>
+          <w:rFonts w:ascii="Consolas" w:hAnsi="Consolas"/>
+        </w:rPr>
+        <w:t>Expressions</w:t>
+      </w:r>
+      <w:proofErr w:type="spellEnd"/>
+      <w:r>
+        <w:rPr>
+          <w:rFonts w:ascii="Consolas" w:hAnsi="Consolas"/>
+        </w:rPr>
+        <w:t xml:space="preserve"> ::= </w:t>
+      </w:r>
+      <w:proofErr w:type="spellStart"/>
+      <w:r>
+        <w:rPr>
+          <w:rFonts w:ascii="Consolas" w:hAnsi="Consolas"/>
+        </w:rPr>
+        <w:t>Expression</w:t>
+      </w:r>
+      <w:proofErr w:type="spellEnd"/>
+      <w:r>
+        <w:rPr>
+          <w:rFonts w:ascii="Consolas" w:hAnsi="Consolas"/>
+        </w:rPr>
+        <w:t xml:space="preserve"> </w:t>
+      </w:r>
+      <w:proofErr w:type="spellStart"/>
+      <w:r>
+        <w:rPr>
+          <w:rFonts w:ascii="Consolas" w:hAnsi="Consolas"/>
+        </w:rPr>
+        <w:t>Expressions</w:t>
+      </w:r>
+      <w:proofErr w:type="spellEnd"/>
+      <w:r>
+        <w:rPr>
+          <w:rFonts w:ascii="Consolas" w:hAnsi="Consolas"/>
+        </w:rPr>
+        <w:t xml:space="preserve"> | ε</w:t>
       </w:r>
     </w:p>
     <w:p>
       <w:pPr>
         <w:rPr>
           <w:rFonts w:ascii="Consolas" w:hAnsi="Consolas"/>
-          <w:lang w:val="hr-HR"/>
-        </w:rPr>
-      </w:pPr>
-      <w:r>
-        <w:rPr>
-          <w:rFonts w:ascii="Consolas" w:hAnsi="Consolas"/>
-          <w:lang w:val="hr-HR"/>
-        </w:rPr>
-        <w:t>Expressions ::= Expression Expressions | ε</w:t>
-      </w:r>
+        </w:rPr>
+      </w:pPr>
+      <w:proofErr w:type="spellStart"/>
+      <w:r>
+        <w:rPr>
+          <w:rFonts w:ascii="Consolas" w:hAnsi="Consolas"/>
+        </w:rPr>
+        <w:t>Expression</w:t>
+      </w:r>
+      <w:proofErr w:type="spellEnd"/>
+      <w:r>
+        <w:rPr>
+          <w:rFonts w:ascii="Consolas" w:hAnsi="Consolas"/>
+        </w:rPr>
+        <w:t xml:space="preserve"> ::= </w:t>
+      </w:r>
+      <w:proofErr w:type="spellStart"/>
+      <w:r>
+        <w:rPr>
+          <w:rFonts w:ascii="Consolas" w:hAnsi="Consolas"/>
+        </w:rPr>
+        <w:t>number</w:t>
+      </w:r>
+      <w:proofErr w:type="spellEnd"/>
+      <w:r>
+        <w:rPr>
+          <w:rFonts w:ascii="Consolas" w:hAnsi="Consolas"/>
+        </w:rPr>
+        <w:t xml:space="preserve"> | Variable | List | </w:t>
+      </w:r>
+      <w:proofErr w:type="spellStart"/>
+      <w:r>
+        <w:rPr>
+          <w:rFonts w:ascii="Consolas" w:hAnsi="Consolas"/>
+        </w:rPr>
+        <w:t>Procedure_call</w:t>
+      </w:r>
+      <w:proofErr w:type="spellEnd"/>
+      <w:r>
+        <w:rPr>
+          <w:rFonts w:ascii="Consolas" w:hAnsi="Consolas"/>
+        </w:rPr>
+        <w:t xml:space="preserve"> | </w:t>
+      </w:r>
+      <w:proofErr w:type="spellStart"/>
+      <w:r>
+        <w:rPr>
+          <w:rFonts w:ascii="Consolas" w:hAnsi="Consolas"/>
+        </w:rPr>
+        <w:t>Operation</w:t>
+      </w:r>
+      <w:proofErr w:type="spellEnd"/>
     </w:p>
     <w:p>
       <w:pPr>
         <w:rPr>
           <w:rFonts w:ascii="Consolas" w:hAnsi="Consolas"/>
-          <w:lang w:val="hr-HR"/>
-        </w:rPr>
-      </w:pPr>
-      <w:r>
-        <w:rPr>
-          <w:rFonts w:ascii="Consolas" w:hAnsi="Consolas"/>
-          <w:lang w:val="hr-HR"/>
-        </w:rPr>
-        <w:t>Expression ::= number | Variable | List | Procedure_call | Operation</w:t>
-      </w:r>
+        </w:rPr>
+      </w:pPr>
+      <w:proofErr w:type="spellStart"/>
+      <w:r>
+        <w:rPr>
+          <w:rFonts w:ascii="Consolas" w:hAnsi="Consolas"/>
+        </w:rPr>
+        <w:t>Increment</w:t>
+      </w:r>
+      <w:proofErr w:type="spellEnd"/>
+      <w:r>
+        <w:rPr>
+          <w:rFonts w:ascii="Consolas" w:hAnsi="Consolas"/>
+        </w:rPr>
+        <w:t xml:space="preserve"> ::= </w:t>
+      </w:r>
+      <w:proofErr w:type="spellStart"/>
+      <w:r>
+        <w:rPr>
+          <w:rFonts w:ascii="Consolas" w:hAnsi="Consolas"/>
+        </w:rPr>
+        <w:t>string</w:t>
+      </w:r>
+      <w:proofErr w:type="spellEnd"/>
+      <w:r>
+        <w:rPr>
+          <w:rFonts w:ascii="Consolas" w:hAnsi="Consolas"/>
+        </w:rPr>
+        <w:t xml:space="preserve"> operator | </w:t>
+      </w:r>
+      <w:proofErr w:type="spellStart"/>
+      <w:r>
+        <w:rPr>
+          <w:rFonts w:ascii="Consolas" w:hAnsi="Consolas"/>
+        </w:rPr>
+        <w:t>string</w:t>
+      </w:r>
+      <w:proofErr w:type="spellEnd"/>
+      <w:r>
+        <w:rPr>
+          <w:rFonts w:ascii="Consolas" w:hAnsi="Consolas"/>
+        </w:rPr>
+        <w:t xml:space="preserve"> operator </w:t>
+      </w:r>
+      <w:proofErr w:type="spellStart"/>
+      <w:r>
+        <w:rPr>
+          <w:rFonts w:ascii="Consolas" w:hAnsi="Consolas"/>
+        </w:rPr>
+        <w:t>Expression</w:t>
+      </w:r>
+      <w:proofErr w:type="spellEnd"/>
     </w:p>
     <w:p>
       <w:pPr>
         <w:rPr>
           <w:rFonts w:ascii="Consolas" w:hAnsi="Consolas"/>
-          <w:lang w:val="hr-HR"/>
-        </w:rPr>
-      </w:pPr>
-      <w:r>
-        <w:rPr>
-          <w:rFonts w:ascii="Consolas" w:hAnsi="Consolas"/>
-          <w:lang w:val="hr-HR"/>
-        </w:rPr>
-        <w:t>Increment ::= string operator | string operator Expression</w:t>
-      </w:r>
+        </w:rPr>
+      </w:pPr>
+      <w:proofErr w:type="spellStart"/>
+      <w:r>
+        <w:rPr>
+          <w:rFonts w:ascii="Consolas" w:hAnsi="Consolas"/>
+        </w:rPr>
+        <w:t>Condition</w:t>
+      </w:r>
+      <w:proofErr w:type="spellEnd"/>
+      <w:r>
+        <w:rPr>
+          <w:rFonts w:ascii="Consolas" w:hAnsi="Consolas"/>
+        </w:rPr>
+        <w:t xml:space="preserve"> ::= </w:t>
+      </w:r>
+      <w:proofErr w:type="spellStart"/>
+      <w:r>
+        <w:rPr>
+          <w:rFonts w:ascii="Consolas" w:hAnsi="Consolas"/>
+        </w:rPr>
+        <w:t>Expression</w:t>
+      </w:r>
+      <w:proofErr w:type="spellEnd"/>
+      <w:r>
+        <w:rPr>
+          <w:rFonts w:ascii="Consolas" w:hAnsi="Consolas"/>
+        </w:rPr>
+        <w:t xml:space="preserve"> </w:t>
+      </w:r>
+      <w:proofErr w:type="spellStart"/>
+      <w:r>
+        <w:rPr>
+          <w:rFonts w:ascii="Consolas" w:hAnsi="Consolas"/>
+        </w:rPr>
+        <w:t>comparison_operator</w:t>
+      </w:r>
+      <w:proofErr w:type="spellEnd"/>
+      <w:r>
+        <w:rPr>
+          <w:rFonts w:ascii="Consolas" w:hAnsi="Consolas"/>
+        </w:rPr>
+        <w:t xml:space="preserve"> </w:t>
+      </w:r>
+      <w:proofErr w:type="spellStart"/>
+      <w:r>
+        <w:rPr>
+          <w:rFonts w:ascii="Consolas" w:hAnsi="Consolas"/>
+        </w:rPr>
+        <w:t>Expression</w:t>
+      </w:r>
+      <w:proofErr w:type="spellEnd"/>
     </w:p>
     <w:p>
       <w:pPr>
         <w:rPr>
           <w:rFonts w:ascii="Consolas" w:hAnsi="Consolas"/>
-          <w:lang w:val="hr-HR"/>
-        </w:rPr>
-      </w:pPr>
-      <w:r>
-        <w:rPr>
-          <w:rFonts w:ascii="Consolas" w:hAnsi="Consolas"/>
-          <w:lang w:val="hr-HR"/>
-        </w:rPr>
-        <w:t>Condition ::= Expression comparison_operator Expression</w:t>
-      </w:r>
+        </w:rPr>
+      </w:pPr>
+      <w:proofErr w:type="spellStart"/>
+      <w:r>
+        <w:rPr>
+          <w:rFonts w:ascii="Consolas" w:hAnsi="Consolas"/>
+        </w:rPr>
+        <w:t>Operation</w:t>
+      </w:r>
+      <w:proofErr w:type="spellEnd"/>
+      <w:r>
+        <w:rPr>
+          <w:rFonts w:ascii="Consolas" w:hAnsi="Consolas"/>
+        </w:rPr>
+        <w:t xml:space="preserve"> ::= </w:t>
+      </w:r>
+      <w:proofErr w:type="spellStart"/>
+      <w:r>
+        <w:rPr>
+          <w:rFonts w:ascii="Consolas" w:hAnsi="Consolas"/>
+        </w:rPr>
+        <w:t>Expression</w:t>
+      </w:r>
+      <w:proofErr w:type="spellEnd"/>
+      <w:r>
+        <w:rPr>
+          <w:rFonts w:ascii="Consolas" w:hAnsi="Consolas"/>
+        </w:rPr>
+        <w:t xml:space="preserve"> operator </w:t>
+      </w:r>
+      <w:proofErr w:type="spellStart"/>
+      <w:r>
+        <w:rPr>
+          <w:rFonts w:ascii="Consolas" w:hAnsi="Consolas"/>
+        </w:rPr>
+        <w:t>Expression</w:t>
+      </w:r>
+      <w:proofErr w:type="spellEnd"/>
     </w:p>
     <w:p>
       <w:pPr>
         <w:rPr>
           <w:rFonts w:ascii="Consolas" w:hAnsi="Consolas"/>
-          <w:lang w:val="hr-HR"/>
-        </w:rPr>
-      </w:pPr>
-      <w:r>
-        <w:rPr>
-          <w:rFonts w:ascii="Consolas" w:hAnsi="Consolas"/>
-          <w:lang w:val="hr-HR"/>
-        </w:rPr>
-        <w:t>Operation ::= Expression operator Expression</w:t>
-      </w:r>
+        </w:rPr>
+      </w:pPr>
+      <w:r>
+        <w:rPr>
+          <w:rFonts w:ascii="Consolas" w:hAnsi="Consolas"/>
+        </w:rPr>
+        <w:t xml:space="preserve">Variable ::= </w:t>
+      </w:r>
+      <w:proofErr w:type="spellStart"/>
+      <w:r>
+        <w:rPr>
+          <w:rFonts w:ascii="Consolas" w:hAnsi="Consolas"/>
+        </w:rPr>
+        <w:t>string</w:t>
+      </w:r>
+      <w:proofErr w:type="spellEnd"/>
     </w:p>
     <w:p>
       <w:pPr>
         <w:rPr>
           <w:rFonts w:ascii="Consolas" w:hAnsi="Consolas"/>
-          <w:lang w:val="hr-HR"/>
-        </w:rPr>
-      </w:pPr>
-      <w:r>
-        <w:rPr>
-          <w:rFonts w:ascii="Consolas" w:hAnsi="Consolas"/>
-          <w:lang w:val="hr-HR"/>
-        </w:rPr>
-        <w:t>Variable ::= string</w:t>
-      </w:r>
+        </w:rPr>
+      </w:pPr>
     </w:p>
     <w:p>
       <w:pPr>
         <w:rPr>
           <w:rFonts w:ascii="Consolas" w:hAnsi="Consolas"/>
-          <w:lang w:val="hr-HR"/>
-        </w:rPr>
-      </w:pPr>
+        </w:rPr>
+      </w:pPr>
+      <w:proofErr w:type="spellStart"/>
+      <w:r>
+        <w:rPr>
+          <w:rFonts w:ascii="Consolas" w:hAnsi="Consolas"/>
+        </w:rPr>
+        <w:t>comparison_operator</w:t>
+      </w:r>
+      <w:proofErr w:type="spellEnd"/>
+      <w:r>
+        <w:rPr>
+          <w:rFonts w:ascii="Consolas" w:hAnsi="Consolas"/>
+        </w:rPr>
+        <w:t xml:space="preserve"> ::= "&lt;" | "&gt;" | "==" | "!=" | "&lt;=" | "&gt;="</w:t>
+      </w:r>
     </w:p>
     <w:p>
       <w:pPr>
         <w:rPr>
           <w:rFonts w:ascii="Consolas" w:hAnsi="Consolas"/>
-          <w:lang w:val="hr-HR"/>
-        </w:rPr>
-      </w:pPr>
-      <w:r>
-        <w:rPr>
-          <w:rFonts w:ascii="Consolas" w:hAnsi="Consolas"/>
-          <w:lang w:val="hr-HR"/>
-        </w:rPr>
-        <w:t>comparison_operator ::= "&lt;" | "&gt;" | "==" | "!=" | "&lt;=" | "&gt;="</w:t>
+        </w:rPr>
+      </w:pPr>
+      <w:r>
+        <w:rPr>
+          <w:rFonts w:ascii="Consolas" w:hAnsi="Consolas"/>
+        </w:rPr>
+        <w:t>operator ::= "+" | "-" | "*" | "/" | "%" | "++" | "--"</w:t>
       </w:r>
     </w:p>
     <w:p>
       <w:pPr>
         <w:rPr>
           <w:rFonts w:ascii="Consolas" w:hAnsi="Consolas"/>
-          <w:lang w:val="hr-HR"/>
-        </w:rPr>
-      </w:pPr>
-      <w:r>
-        <w:rPr>
-          <w:rFonts w:ascii="Consolas" w:hAnsi="Consolas"/>
-          <w:lang w:val="hr-HR"/>
-        </w:rPr>
-        <w:t>operator ::= "+" | "-" | "*" | "/" | "%" | "++" | "--"</w:t>
+        </w:rPr>
+      </w:pPr>
+      <w:proofErr w:type="spellStart"/>
+      <w:r>
+        <w:rPr>
+          <w:rFonts w:ascii="Consolas" w:hAnsi="Consolas"/>
+        </w:rPr>
+        <w:t>string</w:t>
+      </w:r>
+      <w:proofErr w:type="spellEnd"/>
+      <w:r>
+        <w:rPr>
+          <w:rFonts w:ascii="Consolas" w:hAnsi="Consolas"/>
+        </w:rPr>
+        <w:t xml:space="preserve"> ::= [a-</w:t>
+      </w:r>
+      <w:proofErr w:type="spellStart"/>
+      <w:r>
+        <w:rPr>
+          <w:rFonts w:ascii="Consolas" w:hAnsi="Consolas"/>
+        </w:rPr>
+        <w:t>zA</w:t>
+      </w:r>
+      <w:proofErr w:type="spellEnd"/>
+      <w:r>
+        <w:rPr>
+          <w:rFonts w:ascii="Consolas" w:hAnsi="Consolas"/>
+        </w:rPr>
+        <w:t>-Z]+</w:t>
       </w:r>
     </w:p>
     <w:p>
-      <w:pPr>
-        <w:rPr>
-          <w:rFonts w:ascii="Consolas" w:hAnsi="Consolas"/>
-          <w:lang w:val="hr-HR"/>
-        </w:rPr>
-      </w:pPr>
-      <w:r>
-        <w:rPr>
-          <w:rFonts w:ascii="Consolas" w:hAnsi="Consolas"/>
-          <w:lang w:val="hr-HR"/>
-        </w:rPr>
-        <w:t>string ::= [a-zA-Z]+</w:t>
-      </w:r>
-    </w:p>
-    <w:p>
-      <w:pPr>
-        <w:rPr>
-          <w:lang w:val="hr-HR"/>
-        </w:rPr>
-      </w:pPr>
-      <w:r>
-        <w:rPr>
-          <w:rFonts w:ascii="Consolas" w:hAnsi="Consolas"/>
-          <w:lang w:val="hr-HR"/>
-        </w:rPr>
-        <w:t>number ::= [0-9]+</w:t>
-      </w:r>
-      <w:r>
-        <w:rPr>
-          <w:lang w:val="hr-HR"/>
-        </w:rPr>
+      <w:proofErr w:type="spellStart"/>
+      <w:r>
+        <w:rPr>
+          <w:rFonts w:ascii="Consolas" w:hAnsi="Consolas"/>
+        </w:rPr>
+        <w:t>number</w:t>
+      </w:r>
+      <w:proofErr w:type="spellEnd"/>
+      <w:r>
+        <w:rPr>
+          <w:rFonts w:ascii="Consolas" w:hAnsi="Consolas"/>
+        </w:rPr>
+        <w:t xml:space="preserve"> ::= [0-9]+</w:t>
+      </w:r>
+      <w:r>
         <w:br w:type="page"/>
       </w:r>
     </w:p>
@@ -1612,52 +2645,29 @@
           <w:ilvl w:val="1"/>
           <w:numId w:val="35"/>
         </w:numPr>
-        <w:rPr>
-          <w:lang w:val="hr-HR"/>
-        </w:rPr>
       </w:pPr>
       <w:bookmarkStart w:id="4" w:name="_Toc134710434"/>
       <w:r>
-        <w:rPr>
-          <w:lang w:val="hr-HR"/>
-        </w:rPr>
         <w:lastRenderedPageBreak/>
         <w:t>Testni primeri</w:t>
       </w:r>
       <w:bookmarkEnd w:id="4"/>
     </w:p>
+    <w:p/>
     <w:p>
-      <w:pPr>
-        <w:rPr>
-          <w:lang w:val="hr-HR"/>
-        </w:rPr>
-      </w:pPr>
+      <w:r>
+        <w:t>Primer 1</w:t>
+      </w:r>
     </w:p>
+    <w:p/>
     <w:p>
       <w:pPr>
-        <w:rPr>
-          <w:lang w:val="hr-HR"/>
-        </w:rPr>
-      </w:pPr>
-      <w:r>
-        <w:rPr>
-          <w:lang w:val="hr-HR"/>
-        </w:rPr>
-        <w:t>Primer 1</w:t>
-      </w:r>
-    </w:p>
-    <w:p>
-      <w:pPr>
-        <w:rPr>
-          <w:lang w:val="hr-HR"/>
-        </w:rPr>
-      </w:pPr>
-    </w:p>
-    <w:p>
-      <w:pPr>
         <w:keepNext/>
       </w:pPr>
       <w:r>
+        <w:rPr>
+          <w:noProof/>
+        </w:rPr>
         <w:drawing>
           <wp:inline distT="0" distB="0" distL="0" distR="0" wp14:anchorId="15BB0189" wp14:editId="344B4596">
             <wp:extent cx="3932261" cy="3383573"/>
@@ -1716,32 +2726,18 @@
     </w:p>
     <w:p/>
     <w:p>
-      <w:pPr>
-        <w:rPr>
-          <w:lang w:val="hr-HR"/>
-        </w:rPr>
-      </w:pPr>
-      <w:r>
-        <w:rPr>
-          <w:lang w:val="hr-HR"/>
-        </w:rPr>
+      <w:r>
         <w:t>Primer 2</w:t>
       </w:r>
     </w:p>
+    <w:p/>
     <w:p>
       <w:pPr>
-        <w:rPr>
-          <w:lang w:val="hr-HR"/>
-        </w:rPr>
-      </w:pPr>
-    </w:p>
-    <w:p>
-      <w:pPr>
         <w:keepNext/>
       </w:pPr>
       <w:r>
         <w:rPr>
-          <w:lang w:val="hr-HR"/>
+          <w:noProof/>
         </w:rPr>
         <w:drawing>
           <wp:inline distT="0" distB="0" distL="0" distR="0" wp14:anchorId="31FDD7DD" wp14:editId="724EF8E6">
@@ -1783,9 +2779,6 @@
     <w:p>
       <w:pPr>
         <w:pStyle w:val="Napis"/>
-        <w:rPr>
-          <w:lang w:val="hr-HR"/>
-        </w:rPr>
       </w:pPr>
       <w:r>
         <w:t xml:space="preserve">Slika </w:t>
@@ -1802,39 +2795,22 @@
         <w:t xml:space="preserve"> - Program s spremenljivko</w:t>
       </w:r>
     </w:p>
+    <w:p/>
     <w:p>
-      <w:pPr>
-        <w:rPr>
-          <w:lang w:val="hr-HR"/>
-        </w:rPr>
-      </w:pPr>
-    </w:p>
-    <w:p>
-      <w:pPr>
-        <w:rPr>
-          <w:lang w:val="hr-HR"/>
-        </w:rPr>
-      </w:pPr>
-      <w:r>
-        <w:rPr>
-          <w:lang w:val="hr-HR"/>
-        </w:rPr>
+      <w:r>
         <w:lastRenderedPageBreak/>
         <w:t>Primer 3</w:t>
       </w:r>
     </w:p>
+    <w:p/>
     <w:p>
       <w:pPr>
-        <w:rPr>
-          <w:lang w:val="hr-HR"/>
-        </w:rPr>
-      </w:pPr>
-    </w:p>
-    <w:p>
-      <w:pPr>
         <w:keepNext/>
       </w:pPr>
       <w:r>
+        <w:rPr>
+          <w:noProof/>
+        </w:rPr>
         <w:drawing>
           <wp:inline distT="0" distB="0" distL="0" distR="0" wp14:anchorId="5B3CF730" wp14:editId="4CE3CB12">
             <wp:extent cx="3513124" cy="3657917"/>
@@ -1891,44 +2867,24 @@
         <w:t xml:space="preserve"> - Program s spremenljivko in izrazi</w:t>
       </w:r>
     </w:p>
+    <w:p/>
     <w:p>
-      <w:pPr>
-        <w:rPr>
-          <w:lang w:val="hr-HR"/>
-        </w:rPr>
-      </w:pPr>
+      <w:r>
+        <w:t xml:space="preserve">Primer </w:t>
+      </w:r>
+      <w:r>
+        <w:t>4</w:t>
+      </w:r>
     </w:p>
+    <w:p/>
     <w:p>
       <w:pPr>
-        <w:rPr>
-          <w:lang w:val="hr-HR"/>
-        </w:rPr>
-      </w:pPr>
-      <w:r>
-        <w:rPr>
-          <w:lang w:val="hr-HR"/>
-        </w:rPr>
-        <w:t xml:space="preserve">Primer </w:t>
-      </w:r>
-      <w:r>
-        <w:rPr>
-          <w:lang w:val="hr-HR"/>
-        </w:rPr>
-        <w:t>4</w:t>
-      </w:r>
-    </w:p>
-    <w:p>
-      <w:pPr>
-        <w:rPr>
-          <w:lang w:val="hr-HR"/>
-        </w:rPr>
-      </w:pPr>
-    </w:p>
-    <w:p>
-      <w:pPr>
         <w:keepNext/>
       </w:pPr>
       <w:r>
+        <w:rPr>
+          <w:noProof/>
+        </w:rPr>
         <w:drawing>
           <wp:inline distT="0" distB="0" distL="0" distR="0" wp14:anchorId="4EA9FD09" wp14:editId="6A5D2699">
             <wp:extent cx="3231160" cy="2354784"/>
@@ -1969,9 +2925,6 @@
     <w:p>
       <w:pPr>
         <w:pStyle w:val="Napis"/>
-        <w:rPr>
-          <w:lang w:val="hr-HR"/>
-        </w:rPr>
       </w:pPr>
       <w:r>
         <w:t xml:space="preserve">Slika </w:t>
@@ -1988,65 +2941,31 @@
         <w:t xml:space="preserve"> - Program s poljem</w:t>
       </w:r>
     </w:p>
+    <w:p/>
+    <w:p/>
     <w:p>
-      <w:pPr>
-        <w:rPr>
-          <w:lang w:val="hr-HR"/>
-        </w:rPr>
-      </w:pPr>
+      <w:r>
+        <w:br w:type="page"/>
+      </w:r>
     </w:p>
     <w:p>
-      <w:pPr>
-        <w:rPr>
-          <w:lang w:val="hr-HR"/>
-        </w:rPr>
-      </w:pPr>
-    </w:p>
-    <w:p>
-      <w:pPr>
-        <w:rPr>
-          <w:lang w:val="hr-HR"/>
-        </w:rPr>
-      </w:pPr>
-      <w:r>
-        <w:rPr>
-          <w:lang w:val="hr-HR"/>
-        </w:rPr>
-        <w:br w:type="page"/>
-      </w:r>
-    </w:p>
-    <w:p>
-      <w:pPr>
-        <w:rPr>
-          <w:lang w:val="hr-HR"/>
-        </w:rPr>
-      </w:pPr>
-      <w:r>
-        <w:rPr>
-          <w:lang w:val="hr-HR"/>
-        </w:rPr>
+      <w:r>
         <w:lastRenderedPageBreak/>
         <w:t xml:space="preserve">Primer </w:t>
       </w:r>
       <w:r>
-        <w:rPr>
-          <w:lang w:val="hr-HR"/>
-        </w:rPr>
         <w:t>5</w:t>
       </w:r>
     </w:p>
+    <w:p/>
     <w:p>
       <w:pPr>
-        <w:rPr>
-          <w:lang w:val="hr-HR"/>
-        </w:rPr>
-      </w:pPr>
-    </w:p>
-    <w:p>
-      <w:pPr>
         <w:keepNext/>
       </w:pPr>
       <w:r>
+        <w:rPr>
+          <w:noProof/>
+        </w:rPr>
         <w:drawing>
           <wp:inline distT="0" distB="0" distL="0" distR="0" wp14:anchorId="56B00294" wp14:editId="395FDB61">
             <wp:extent cx="3414056" cy="2392887"/>
@@ -2100,47 +3019,35 @@
         </w:r>
       </w:fldSimple>
       <w:r>
-        <w:t xml:space="preserve"> - Program s for zanko</w:t>
+        <w:t xml:space="preserve"> - Program s </w:t>
+      </w:r>
+      <w:proofErr w:type="spellStart"/>
+      <w:r>
+        <w:t>for</w:t>
+      </w:r>
+      <w:proofErr w:type="spellEnd"/>
+      <w:r>
+        <w:t xml:space="preserve"> zanko</w:t>
       </w:r>
     </w:p>
+    <w:p/>
     <w:p>
-      <w:pPr>
-        <w:rPr>
-          <w:lang w:val="hr-HR"/>
-        </w:rPr>
-      </w:pPr>
+      <w:r>
+        <w:t xml:space="preserve">Primer </w:t>
+      </w:r>
+      <w:r>
+        <w:t>6</w:t>
+      </w:r>
     </w:p>
+    <w:p/>
     <w:p>
       <w:pPr>
-        <w:rPr>
-          <w:lang w:val="hr-HR"/>
-        </w:rPr>
-      </w:pPr>
-      <w:r>
-        <w:rPr>
-          <w:lang w:val="hr-HR"/>
-        </w:rPr>
-        <w:t xml:space="preserve">Primer </w:t>
-      </w:r>
-      <w:r>
-        <w:rPr>
-          <w:lang w:val="hr-HR"/>
-        </w:rPr>
-        <w:t>6</w:t>
-      </w:r>
-    </w:p>
-    <w:p>
-      <w:pPr>
-        <w:rPr>
-          <w:lang w:val="hr-HR"/>
-        </w:rPr>
-      </w:pPr>
-    </w:p>
-    <w:p>
-      <w:pPr>
         <w:keepNext/>
       </w:pPr>
       <w:r>
+        <w:rPr>
+          <w:noProof/>
+        </w:rPr>
         <w:drawing>
           <wp:inline distT="0" distB="0" distL="0" distR="0" wp14:anchorId="0F513826" wp14:editId="3954111E">
             <wp:extent cx="2959975" cy="4019550"/>
@@ -2181,9 +3088,6 @@
     <w:p>
       <w:pPr>
         <w:pStyle w:val="Napis"/>
-        <w:rPr>
-          <w:lang w:val="hr-HR"/>
-        </w:rPr>
       </w:pPr>
       <w:r>
         <w:t xml:space="preserve">Slika </w:t>
@@ -2197,73 +3101,49 @@
         </w:r>
       </w:fldSimple>
       <w:r>
-        <w:t xml:space="preserve"> - </w:t>
-      </w:r>
-      <w:r>
-        <w:t>Program s spremenljivko, if stavkom in for zanko</w:t>
+        <w:t xml:space="preserve"> - Program s spremenljivko, </w:t>
+      </w:r>
+      <w:proofErr w:type="spellStart"/>
+      <w:r>
+        <w:t>if</w:t>
+      </w:r>
+      <w:proofErr w:type="spellEnd"/>
+      <w:r>
+        <w:t xml:space="preserve"> stavkom in </w:t>
+      </w:r>
+      <w:proofErr w:type="spellStart"/>
+      <w:r>
+        <w:t>for</w:t>
+      </w:r>
+      <w:proofErr w:type="spellEnd"/>
+      <w:r>
+        <w:t xml:space="preserve"> zanko</w:t>
+      </w:r>
+    </w:p>
+    <w:p/>
+    <w:p/>
+    <w:p>
+      <w:r>
+        <w:br w:type="page"/>
       </w:r>
     </w:p>
     <w:p>
-      <w:pPr>
-        <w:rPr>
-          <w:lang w:val="hr-HR"/>
-        </w:rPr>
-      </w:pPr>
-    </w:p>
-    <w:p>
-      <w:pPr>
-        <w:rPr>
-          <w:lang w:val="hr-HR"/>
-        </w:rPr>
-      </w:pPr>
-    </w:p>
-    <w:p>
-      <w:pPr>
-        <w:rPr>
-          <w:lang w:val="hr-HR"/>
-        </w:rPr>
-      </w:pPr>
-      <w:r>
-        <w:rPr>
-          <w:lang w:val="hr-HR"/>
-        </w:rPr>
-        <w:br w:type="page"/>
-      </w:r>
-    </w:p>
-    <w:p>
-      <w:pPr>
-        <w:rPr>
-          <w:lang w:val="hr-HR"/>
-        </w:rPr>
-      </w:pPr>
-      <w:r>
-        <w:rPr>
-          <w:lang w:val="hr-HR"/>
-        </w:rPr>
+      <w:r>
         <w:lastRenderedPageBreak/>
         <w:t xml:space="preserve">Primer </w:t>
       </w:r>
       <w:r>
-        <w:rPr>
-          <w:lang w:val="hr-HR"/>
-        </w:rPr>
         <w:t>7</w:t>
       </w:r>
     </w:p>
+    <w:p/>
     <w:p>
       <w:pPr>
-        <w:rPr>
-          <w:lang w:val="hr-HR"/>
-        </w:rPr>
-      </w:pPr>
-    </w:p>
-    <w:p>
-      <w:pPr>
         <w:keepNext/>
       </w:pPr>
       <w:r>
         <w:rPr>
-          <w:lang w:val="hr-HR"/>
+          <w:noProof/>
         </w:rPr>
         <w:drawing>
           <wp:inline distT="0" distB="0" distL="0" distR="0" wp14:anchorId="4705EDE9" wp14:editId="4984DFCE">
@@ -2305,9 +3185,6 @@
     <w:p>
       <w:pPr>
         <w:pStyle w:val="Napis"/>
-        <w:rPr>
-          <w:lang w:val="hr-HR"/>
-        </w:rPr>
       </w:pPr>
       <w:r>
         <w:t xml:space="preserve">Slika </w:t>
@@ -2321,47 +3198,43 @@
         </w:r>
       </w:fldSimple>
       <w:r>
-        <w:t xml:space="preserve"> - for zanka v for zanki</w:t>
+        <w:t xml:space="preserve"> - </w:t>
+      </w:r>
+      <w:proofErr w:type="spellStart"/>
+      <w:r>
+        <w:t>for</w:t>
+      </w:r>
+      <w:proofErr w:type="spellEnd"/>
+      <w:r>
+        <w:t xml:space="preserve"> zanka v </w:t>
+      </w:r>
+      <w:proofErr w:type="spellStart"/>
+      <w:r>
+        <w:t>for</w:t>
+      </w:r>
+      <w:proofErr w:type="spellEnd"/>
+      <w:r>
+        <w:t xml:space="preserve"> zanki</w:t>
       </w:r>
     </w:p>
+    <w:p/>
     <w:p>
-      <w:pPr>
-        <w:rPr>
-          <w:lang w:val="hr-HR"/>
-        </w:rPr>
-      </w:pPr>
+      <w:r>
+        <w:t xml:space="preserve">Primer </w:t>
+      </w:r>
+      <w:r>
+        <w:t>8</w:t>
+      </w:r>
     </w:p>
+    <w:p/>
     <w:p>
       <w:pPr>
-        <w:rPr>
-          <w:lang w:val="hr-HR"/>
-        </w:rPr>
-      </w:pPr>
-      <w:r>
-        <w:rPr>
-          <w:lang w:val="hr-HR"/>
-        </w:rPr>
-        <w:t xml:space="preserve">Primer </w:t>
-      </w:r>
-      <w:r>
-        <w:rPr>
-          <w:lang w:val="hr-HR"/>
-        </w:rPr>
-        <w:t>8</w:t>
-      </w:r>
-    </w:p>
-    <w:p>
-      <w:pPr>
-        <w:rPr>
-          <w:lang w:val="hr-HR"/>
-        </w:rPr>
-      </w:pPr>
-    </w:p>
-    <w:p>
-      <w:pPr>
         <w:keepNext/>
       </w:pPr>
       <w:r>
+        <w:rPr>
+          <w:noProof/>
+        </w:rPr>
         <w:drawing>
           <wp:inline distT="0" distB="0" distL="0" distR="0" wp14:anchorId="03558B66" wp14:editId="03D180EE">
             <wp:extent cx="3833192" cy="3177815"/>
@@ -2402,9 +3275,6 @@
     <w:p>
       <w:pPr>
         <w:pStyle w:val="Napis"/>
-        <w:rPr>
-          <w:lang w:val="hr-HR"/>
-        </w:rPr>
       </w:pPr>
       <w:r>
         <w:t xml:space="preserve">Slika </w:t>
@@ -2421,60 +3291,29 @@
         <w:t xml:space="preserve"> - Program s proceduro</w:t>
       </w:r>
     </w:p>
+    <w:p/>
     <w:p>
-      <w:pPr>
-        <w:rPr>
-          <w:lang w:val="hr-HR"/>
-        </w:rPr>
-      </w:pPr>
+      <w:r>
+        <w:br w:type="page"/>
+      </w:r>
     </w:p>
     <w:p>
-      <w:pPr>
-        <w:rPr>
-          <w:lang w:val="hr-HR"/>
-        </w:rPr>
-      </w:pPr>
-      <w:r>
-        <w:rPr>
-          <w:lang w:val="hr-HR"/>
-        </w:rPr>
-        <w:br w:type="page"/>
-      </w:r>
-    </w:p>
-    <w:p>
-      <w:pPr>
-        <w:rPr>
-          <w:lang w:val="hr-HR"/>
-        </w:rPr>
-      </w:pPr>
-      <w:r>
-        <w:rPr>
-          <w:lang w:val="hr-HR"/>
-        </w:rPr>
+      <w:r>
         <w:lastRenderedPageBreak/>
         <w:t xml:space="preserve">Primer </w:t>
       </w:r>
       <w:r>
-        <w:rPr>
-          <w:lang w:val="hr-HR"/>
-        </w:rPr>
         <w:t>9</w:t>
       </w:r>
     </w:p>
+    <w:p/>
     <w:p>
       <w:pPr>
-        <w:rPr>
-          <w:lang w:val="hr-HR"/>
-        </w:rPr>
-      </w:pPr>
-    </w:p>
-    <w:p>
-      <w:pPr>
         <w:keepNext/>
       </w:pPr>
       <w:r>
         <w:rPr>
-          <w:lang w:val="hr-HR"/>
+          <w:noProof/>
         </w:rPr>
         <w:drawing>
           <wp:inline distT="0" distB="0" distL="0" distR="0" wp14:anchorId="41E5480A" wp14:editId="14096DB2">
@@ -2516,9 +3355,6 @@
     <w:p>
       <w:pPr>
         <w:pStyle w:val="Napis"/>
-        <w:rPr>
-          <w:lang w:val="hr-HR"/>
-        </w:rPr>
       </w:pPr>
       <w:r>
         <w:t xml:space="preserve">Slika </w:t>
@@ -2535,46 +3371,23 @@
         <w:t xml:space="preserve"> - Praktičen primer, postaja za čas se izpiše vsakih 5km</w:t>
       </w:r>
     </w:p>
+    <w:p/>
     <w:p>
-      <w:pPr>
-        <w:rPr>
-          <w:lang w:val="hr-HR"/>
-        </w:rPr>
-      </w:pPr>
+      <w:r>
+        <w:t xml:space="preserve">Primer </w:t>
+      </w:r>
+      <w:r>
+        <w:t>10</w:t>
+      </w:r>
     </w:p>
+    <w:p/>
     <w:p>
       <w:pPr>
-        <w:rPr>
-          <w:lang w:val="hr-HR"/>
-        </w:rPr>
-      </w:pPr>
-      <w:r>
-        <w:rPr>
-          <w:lang w:val="hr-HR"/>
-        </w:rPr>
-        <w:t xml:space="preserve">Primer </w:t>
-      </w:r>
-      <w:r>
-        <w:rPr>
-          <w:lang w:val="hr-HR"/>
-        </w:rPr>
-        <w:t>10</w:t>
-      </w:r>
-    </w:p>
-    <w:p>
-      <w:pPr>
-        <w:rPr>
-          <w:lang w:val="hr-HR"/>
-        </w:rPr>
-      </w:pPr>
-    </w:p>
-    <w:p>
-      <w:pPr>
         <w:keepNext/>
       </w:pPr>
       <w:r>
         <w:rPr>
-          <w:lang w:val="hr-HR"/>
+          <w:noProof/>
         </w:rPr>
         <w:drawing>
           <wp:inline distT="0" distB="0" distL="0" distR="0" wp14:anchorId="17AA4E74" wp14:editId="7B906CA9">
@@ -2616,9 +3429,6 @@
     <w:p>
       <w:pPr>
         <w:pStyle w:val="Napis"/>
-        <w:rPr>
-          <w:lang w:val="hr-HR"/>
-        </w:rPr>
       </w:pPr>
       <w:r>
         <w:t xml:space="preserve">Slika </w:t>

</xml_diff>

<commit_message>
NI-46 Add optional structures (if, for, proc, array)
</commit_message>
<xml_diff>
--- a/PN1 (PrePrj).docx
+++ b/PN1 (PrePrj).docx
@@ -160,19 +160,9 @@
       </w:r>
     </w:p>
     <w:p>
-      <w:proofErr w:type="spellStart"/>
-      <w:r>
-        <w:t>Merisa</w:t>
-      </w:r>
-      <w:proofErr w:type="spellEnd"/>
-      <w:r>
-        <w:t xml:space="preserve"> </w:t>
-      </w:r>
-      <w:proofErr w:type="spellStart"/>
-      <w:r>
-        <w:t>Mustajbašić</w:t>
-      </w:r>
-      <w:proofErr w:type="spellEnd"/>
+      <w:r>
+        <w:t>Merisa Mustajbašić</w:t>
+      </w:r>
     </w:p>
     <w:p/>
     <w:p/>
@@ -796,13 +786,8 @@
           <w:numId w:val="40"/>
         </w:numPr>
       </w:pPr>
-      <w:proofErr w:type="spellStart"/>
-      <w:r>
-        <w:t>path</w:t>
-      </w:r>
-      <w:proofErr w:type="spellEnd"/>
-      <w:r>
-        <w:t xml:space="preserve"> - pot, ki jo pretečejo udeleženci</w:t>
+      <w:r>
+        <w:t>path - pot, ki jo pretečejo udeleženci</w:t>
       </w:r>
     </w:p>
     <w:p>
@@ -825,11 +810,9 @@
           <w:numId w:val="40"/>
         </w:numPr>
       </w:pPr>
-      <w:proofErr w:type="spellStart"/>
       <w:r>
         <w:t>end</w:t>
       </w:r>
-      <w:proofErr w:type="spellEnd"/>
       <w:r>
         <w:t xml:space="preserve"> - točka, kjer se tek konča</w:t>
       </w:r>
@@ -857,13 +840,8 @@
           <w:numId w:val="40"/>
         </w:numPr>
       </w:pPr>
-      <w:proofErr w:type="spellStart"/>
-      <w:r>
-        <w:t>food</w:t>
-      </w:r>
-      <w:proofErr w:type="spellEnd"/>
-      <w:r>
-        <w:t xml:space="preserve"> - postaja na trasi, kjer udeleženci dobijo hrano</w:t>
+      <w:r>
+        <w:t>food - postaja na trasi, kjer udeleženci dobijo hrano</w:t>
       </w:r>
     </w:p>
     <w:p>
@@ -874,67 +852,15 @@
           <w:numId w:val="40"/>
         </w:numPr>
       </w:pPr>
-      <w:proofErr w:type="spellStart"/>
-      <w:r>
-        <w:t>water</w:t>
-      </w:r>
-      <w:proofErr w:type="spellEnd"/>
-      <w:r>
-        <w:t xml:space="preserve"> - postaja na trasi, kjer udeleženci dobijo vodo</w:t>
+      <w:r>
+        <w:t>water - postaja na trasi, kjer udeleženci dobijo vodo</w:t>
       </w:r>
     </w:p>
     <w:p/>
     <w:p/>
     <w:p>
       <w:r>
-        <w:t>Namen jezika je avtomatizirati ustvarjanje poti na zemljevidu za tekaške dogodke. S pomočjo elementov, kot so "</w:t>
-      </w:r>
-      <w:proofErr w:type="spellStart"/>
-      <w:r>
-        <w:t>path</w:t>
-      </w:r>
-      <w:proofErr w:type="spellEnd"/>
-      <w:r>
-        <w:t>", "start", "</w:t>
-      </w:r>
-      <w:proofErr w:type="spellStart"/>
-      <w:r>
-        <w:t>end</w:t>
-      </w:r>
-      <w:proofErr w:type="spellEnd"/>
-      <w:r>
-        <w:t>", "vmesne postaje</w:t>
-      </w:r>
-      <w:r>
-        <w:t xml:space="preserve">, ki niso obvezne </w:t>
-      </w:r>
-      <w:r>
-        <w:t>" (kot so "tim</w:t>
-      </w:r>
-      <w:r>
-        <w:t>e</w:t>
-      </w:r>
-      <w:r>
-        <w:t>", "</w:t>
-      </w:r>
-      <w:proofErr w:type="spellStart"/>
-      <w:r>
-        <w:t>food</w:t>
-      </w:r>
-      <w:proofErr w:type="spellEnd"/>
-      <w:r>
-        <w:t>", "</w:t>
-      </w:r>
-      <w:proofErr w:type="spellStart"/>
-      <w:r>
-        <w:t>water</w:t>
-      </w:r>
-      <w:proofErr w:type="spellEnd"/>
-      <w:r>
-        <w:t>"), jezik omogoča opisovanje in ustvarjanje trase tekaškega dogodka. Element "run" se uporablja kot osnovni element za celoten tek, ki določa začetek in konec teka</w:t>
-      </w:r>
-      <w:r>
-        <w:t xml:space="preserve"> v tem elementu lahko uporabljamo tudi programerske koncepte: spremenljivke, polja, procedure, vejitve in zanke. </w:t>
+        <w:t xml:space="preserve">Namen jezika je avtomatizirati ustvarjanje poti na zemljevidu za tekaške dogodke. S pomočjo elementov, kot so "path", "start", "end", "vmesne postaje, ki niso obvezne " (kot so "time", "food", "water"), jezik omogoča opisovanje in ustvarjanje trase tekaškega dogodka. Element "run" se uporablja kot osnovni element za celoten tek, ki določa začetek in konec teka v tem elementu lahko uporabljamo tudi programerske koncepte: spremenljivke, polja, procedure, vejitve in zanke. </w:t>
       </w:r>
     </w:p>
     <w:p/>
@@ -1036,126 +962,212 @@
         <w:rPr>
           <w:rFonts w:ascii="Consolas" w:hAnsi="Consolas"/>
         </w:rPr>
-        <w:t xml:space="preserve">Run ::= "run" </w:t>
-      </w:r>
-      <w:proofErr w:type="spellStart"/>
-      <w:r>
+        <w:t>Run ::= "run" string "{"Path Start End Time Food Water "}"</w:t>
+      </w:r>
+    </w:p>
+    <w:p>
+      <w:pPr>
         <w:rPr>
           <w:rFonts w:ascii="Consolas" w:hAnsi="Consolas"/>
         </w:rPr>
-        <w:t>string</w:t>
-      </w:r>
-      <w:proofErr w:type="spellEnd"/>
+      </w:pPr>
       <w:r>
         <w:rPr>
           <w:rFonts w:ascii="Consolas" w:hAnsi="Consolas"/>
         </w:rPr>
-        <w:t xml:space="preserve"> "{"</w:t>
-      </w:r>
-      <w:proofErr w:type="spellStart"/>
-      <w:r>
+        <w:t xml:space="preserve">Path ::= "path" "{" Points "}" </w:t>
+      </w:r>
+    </w:p>
+    <w:p>
+      <w:pPr>
         <w:rPr>
           <w:rFonts w:ascii="Consolas" w:hAnsi="Consolas"/>
         </w:rPr>
-        <w:t>Path</w:t>
-      </w:r>
-      <w:proofErr w:type="spellEnd"/>
+      </w:pPr>
       <w:r>
         <w:rPr>
           <w:rFonts w:ascii="Consolas" w:hAnsi="Consolas"/>
         </w:rPr>
-        <w:t xml:space="preserve"> Start </w:t>
-      </w:r>
-      <w:proofErr w:type="spellStart"/>
-      <w:r>
+        <w:t>Points ::= Point, Points | Point</w:t>
+      </w:r>
+    </w:p>
+    <w:p>
+      <w:pPr>
         <w:rPr>
           <w:rFonts w:ascii="Consolas" w:hAnsi="Consolas"/>
         </w:rPr>
-        <w:t>End</w:t>
-      </w:r>
-      <w:proofErr w:type="spellEnd"/>
+      </w:pPr>
       <w:r>
         <w:rPr>
           <w:rFonts w:ascii="Consolas" w:hAnsi="Consolas"/>
         </w:rPr>
-        <w:t xml:space="preserve"> Time </w:t>
-      </w:r>
-      <w:proofErr w:type="spellStart"/>
-      <w:r>
+        <w:t>Box ::= "(" Point, Point ")"</w:t>
+      </w:r>
+    </w:p>
+    <w:p>
+      <w:pPr>
         <w:rPr>
           <w:rFonts w:ascii="Consolas" w:hAnsi="Consolas"/>
         </w:rPr>
-        <w:t>Food</w:t>
-      </w:r>
-      <w:proofErr w:type="spellEnd"/>
+      </w:pPr>
       <w:r>
         <w:rPr>
           <w:rFonts w:ascii="Consolas" w:hAnsi="Consolas"/>
         </w:rPr>
+        <w:t>Point ::= "(" number "," number ")"</w:t>
+      </w:r>
+    </w:p>
+    <w:p>
+      <w:pPr>
+        <w:rPr>
+          <w:rFonts w:ascii="Consolas" w:hAnsi="Consolas"/>
+        </w:rPr>
+      </w:pPr>
+    </w:p>
+    <w:p>
+      <w:pPr>
+        <w:rPr>
+          <w:rFonts w:ascii="Consolas" w:hAnsi="Consolas"/>
+        </w:rPr>
+      </w:pPr>
+      <w:r>
+        <w:rPr>
+          <w:rFonts w:ascii="Consolas" w:hAnsi="Consolas"/>
+        </w:rPr>
+        <w:t>Start ::= "start" "{" Point "}"</w:t>
+      </w:r>
+    </w:p>
+    <w:p>
+      <w:pPr>
+        <w:rPr>
+          <w:rFonts w:ascii="Consolas" w:hAnsi="Consolas"/>
+        </w:rPr>
+      </w:pPr>
+      <w:r>
+        <w:rPr>
+          <w:rFonts w:ascii="Consolas" w:hAnsi="Consolas"/>
+        </w:rPr>
+        <w:t>End ::= "end" "{" Point "}"</w:t>
+      </w:r>
+    </w:p>
+    <w:p>
+      <w:pPr>
+        <w:rPr>
+          <w:rFonts w:ascii="Consolas" w:hAnsi="Consolas"/>
+        </w:rPr>
+      </w:pPr>
+      <w:r>
+        <w:rPr>
+          <w:rFonts w:ascii="Consolas" w:hAnsi="Consolas"/>
+        </w:rPr>
+        <w:t>Time ::= "time" "{" Box "}" Time | ε</w:t>
+      </w:r>
+    </w:p>
+    <w:p>
+      <w:pPr>
+        <w:rPr>
+          <w:rFonts w:ascii="Consolas" w:hAnsi="Consolas"/>
+        </w:rPr>
+      </w:pPr>
+      <w:r>
+        <w:rPr>
+          <w:rFonts w:ascii="Consolas" w:hAnsi="Consolas"/>
+        </w:rPr>
+        <w:t>Food ::= "food" "{" Box "}" Food | ε</w:t>
+      </w:r>
+    </w:p>
+    <w:p>
+      <w:pPr>
+        <w:rPr>
+          <w:rFonts w:ascii="Consolas" w:hAnsi="Consolas"/>
+        </w:rPr>
+      </w:pPr>
+      <w:r>
+        <w:rPr>
+          <w:rFonts w:ascii="Consolas" w:hAnsi="Consolas"/>
+        </w:rPr>
+        <w:t>Water ::= "water " "{" Box "}" Water | ε</w:t>
+      </w:r>
+    </w:p>
+    <w:p>
+      <w:pPr>
+        <w:rPr>
+          <w:rFonts w:ascii="Consolas" w:hAnsi="Consolas"/>
+        </w:rPr>
+      </w:pPr>
+    </w:p>
+    <w:p>
+      <w:pPr>
+        <w:rPr>
+          <w:rFonts w:ascii="Consolas" w:hAnsi="Consolas"/>
+        </w:rPr>
+      </w:pPr>
+      <w:r>
+        <w:rPr>
+          <w:rFonts w:ascii="Consolas" w:hAnsi="Consolas"/>
+        </w:rPr>
+        <w:t>For ::= "for" "(" string</w:t>
+      </w:r>
+      <w:r>
+        <w:rPr>
+          <w:rFonts w:ascii="Consolas" w:hAnsi="Consolas"/>
+        </w:rPr>
         <w:t xml:space="preserve"> </w:t>
       </w:r>
-      <w:proofErr w:type="spellStart"/>
       <w:r>
         <w:rPr>
           <w:rFonts w:ascii="Consolas" w:hAnsi="Consolas"/>
         </w:rPr>
-        <w:t>Water</w:t>
-      </w:r>
-      <w:proofErr w:type="spellEnd"/>
+        <w:t>"</w:t>
+      </w:r>
       <w:r>
         <w:rPr>
           <w:rFonts w:ascii="Consolas" w:hAnsi="Consolas"/>
         </w:rPr>
-        <w:t xml:space="preserve"> "}"</w:t>
-      </w:r>
-    </w:p>
-    <w:p>
-      <w:pPr>
+        <w:t>in</w:t>
+      </w:r>
+      <w:r>
         <w:rPr>
           <w:rFonts w:ascii="Consolas" w:hAnsi="Consolas"/>
         </w:rPr>
-      </w:pPr>
-      <w:proofErr w:type="spellStart"/>
+        <w:t>"</w:t>
+      </w:r>
       <w:r>
         <w:rPr>
           <w:rFonts w:ascii="Consolas" w:hAnsi="Consolas"/>
         </w:rPr>
-        <w:t>Path</w:t>
-      </w:r>
-      <w:proofErr w:type="spellEnd"/>
+        <w:t xml:space="preserve"> number range</w:t>
+      </w:r>
       <w:r>
         <w:rPr>
           <w:rFonts w:ascii="Consolas" w:hAnsi="Consolas"/>
         </w:rPr>
-        <w:t xml:space="preserve"> ::= "</w:t>
-      </w:r>
-      <w:proofErr w:type="spellStart"/>
+        <w:t xml:space="preserve"> </w:t>
+      </w:r>
       <w:r>
         <w:rPr>
           <w:rFonts w:ascii="Consolas" w:hAnsi="Consolas"/>
         </w:rPr>
-        <w:t>path</w:t>
-      </w:r>
-      <w:proofErr w:type="spellEnd"/>
+        <w:t>number</w:t>
+      </w:r>
       <w:r>
         <w:rPr>
           <w:rFonts w:ascii="Consolas" w:hAnsi="Consolas"/>
         </w:rPr>
-        <w:t xml:space="preserve">" "{" </w:t>
-      </w:r>
-      <w:proofErr w:type="spellStart"/>
-      <w:r>
+        <w:t>")" Statement</w:t>
+      </w:r>
+    </w:p>
+    <w:p>
+      <w:pPr>
         <w:rPr>
           <w:rFonts w:ascii="Consolas" w:hAnsi="Consolas"/>
         </w:rPr>
-        <w:t>Points</w:t>
-      </w:r>
-      <w:proofErr w:type="spellEnd"/>
+      </w:pPr>
       <w:r>
         <w:rPr>
           <w:rFonts w:ascii="Consolas" w:hAnsi="Consolas"/>
         </w:rPr>
-        <w:t xml:space="preserve"> "}" </w:t>
+        <w:t>If ::= "if" "(" Condition ")" "{" Statement "}"</w:t>
       </w:r>
     </w:p>
     <w:p>
@@ -1164,56 +1176,49 @@
           <w:rFonts w:ascii="Consolas" w:hAnsi="Consolas"/>
         </w:rPr>
       </w:pPr>
-      <w:proofErr w:type="spellStart"/>
       <w:r>
         <w:rPr>
           <w:rFonts w:ascii="Consolas" w:hAnsi="Consolas"/>
         </w:rPr>
-        <w:t>Points</w:t>
-      </w:r>
-      <w:proofErr w:type="spellEnd"/>
+        <w:t xml:space="preserve">List ::= </w:t>
+      </w:r>
       <w:r>
         <w:rPr>
           <w:rFonts w:ascii="Consolas" w:hAnsi="Consolas"/>
         </w:rPr>
-        <w:t xml:space="preserve"> ::= </w:t>
-      </w:r>
-      <w:proofErr w:type="spellStart"/>
+        <w:t xml:space="preserve">string </w:t>
+      </w:r>
       <w:r>
         <w:rPr>
           <w:rFonts w:ascii="Consolas" w:hAnsi="Consolas"/>
         </w:rPr>
-        <w:t>Point</w:t>
-      </w:r>
-      <w:proofErr w:type="spellEnd"/>
-      <w:r>
+        <w:t>"[" ListValues "]"</w:t>
+      </w:r>
+    </w:p>
+    <w:p>
+      <w:pPr>
         <w:rPr>
           <w:rFonts w:ascii="Consolas" w:hAnsi="Consolas"/>
         </w:rPr>
-        <w:t xml:space="preserve">, </w:t>
-      </w:r>
-      <w:proofErr w:type="spellStart"/>
+      </w:pPr>
       <w:r>
         <w:rPr>
           <w:rFonts w:ascii="Consolas" w:hAnsi="Consolas"/>
         </w:rPr>
-        <w:t>Points</w:t>
-      </w:r>
-      <w:proofErr w:type="spellEnd"/>
+        <w:t>Procedure ::= "proce</w:t>
+      </w:r>
       <w:r>
         <w:rPr>
           <w:rFonts w:ascii="Consolas" w:hAnsi="Consolas"/>
         </w:rPr>
-        <w:t xml:space="preserve"> | </w:t>
-      </w:r>
-      <w:proofErr w:type="spellStart"/>
+        <w:t xml:space="preserve"> </w:t>
+      </w:r>
       <w:r>
         <w:rPr>
           <w:rFonts w:ascii="Consolas" w:hAnsi="Consolas"/>
         </w:rPr>
-        <w:t>Point</w:t>
-      </w:r>
-      <w:proofErr w:type="spellEnd"/>
+        <w:t>" string "(" Parameters ")" "{" statements "}" "end"</w:t>
+      </w:r>
     </w:p>
     <w:p>
       <w:pPr>
@@ -1221,47 +1226,44 @@
           <w:rFonts w:ascii="Consolas" w:hAnsi="Consolas"/>
         </w:rPr>
       </w:pPr>
-      <w:proofErr w:type="spellStart"/>
       <w:r>
         <w:rPr>
           <w:rFonts w:ascii="Consolas" w:hAnsi="Consolas"/>
         </w:rPr>
-        <w:t>Box</w:t>
-      </w:r>
-      <w:proofErr w:type="spellEnd"/>
-      <w:r>
+        <w:t>Assign ::= string "=" Expression</w:t>
+      </w:r>
+    </w:p>
+    <w:p>
+      <w:pPr>
         <w:rPr>
           <w:rFonts w:ascii="Consolas" w:hAnsi="Consolas"/>
         </w:rPr>
-        <w:t xml:space="preserve"> ::= "(" </w:t>
-      </w:r>
-      <w:proofErr w:type="spellStart"/>
-      <w:r>
+      </w:pPr>
+    </w:p>
+    <w:p>
+      <w:pPr>
         <w:rPr>
           <w:rFonts w:ascii="Consolas" w:hAnsi="Consolas"/>
         </w:rPr>
-        <w:t>Point</w:t>
-      </w:r>
-      <w:proofErr w:type="spellEnd"/>
+      </w:pPr>
       <w:r>
         <w:rPr>
           <w:rFonts w:ascii="Consolas" w:hAnsi="Consolas"/>
         </w:rPr>
-        <w:t xml:space="preserve">, </w:t>
-      </w:r>
-      <w:proofErr w:type="spellStart"/>
-      <w:r>
+        <w:t>Parameters ::= string Parameters | ε</w:t>
+      </w:r>
+    </w:p>
+    <w:p>
+      <w:pPr>
         <w:rPr>
           <w:rFonts w:ascii="Consolas" w:hAnsi="Consolas"/>
         </w:rPr>
-        <w:t>Point</w:t>
-      </w:r>
-      <w:proofErr w:type="spellEnd"/>
+      </w:pPr>
       <w:r>
         <w:rPr>
           <w:rFonts w:ascii="Consolas" w:hAnsi="Consolas"/>
         </w:rPr>
-        <w:t xml:space="preserve"> ")"</w:t>
+        <w:t>Statements ::= Statement Statements | ε</w:t>
       </w:r>
     </w:p>
     <w:p>
@@ -1270,55 +1272,51 @@
           <w:rFonts w:ascii="Consolas" w:hAnsi="Consolas"/>
         </w:rPr>
       </w:pPr>
-      <w:proofErr w:type="spellStart"/>
       <w:r>
         <w:rPr>
           <w:rFonts w:ascii="Consolas" w:hAnsi="Consolas"/>
         </w:rPr>
-        <w:t>Point</w:t>
-      </w:r>
-      <w:proofErr w:type="spellEnd"/>
-      <w:r>
+        <w:t>Statement ::= Assign | For | If | Procedure_call</w:t>
+      </w:r>
+    </w:p>
+    <w:p>
+      <w:pPr>
         <w:rPr>
           <w:rFonts w:ascii="Consolas" w:hAnsi="Consolas"/>
         </w:rPr>
-        <w:t xml:space="preserve"> ::= "(" </w:t>
-      </w:r>
-      <w:proofErr w:type="spellStart"/>
+      </w:pPr>
       <w:r>
         <w:rPr>
           <w:rFonts w:ascii="Consolas" w:hAnsi="Consolas"/>
         </w:rPr>
-        <w:t>number</w:t>
-      </w:r>
-      <w:proofErr w:type="spellEnd"/>
-      <w:r>
+        <w:t>Procedure_call ::= string "(" Arguments ")"</w:t>
+      </w:r>
+    </w:p>
+    <w:p>
+      <w:pPr>
         <w:rPr>
           <w:rFonts w:ascii="Consolas" w:hAnsi="Consolas"/>
         </w:rPr>
-        <w:t xml:space="preserve"> "," </w:t>
-      </w:r>
-      <w:proofErr w:type="spellStart"/>
+      </w:pPr>
       <w:r>
         <w:rPr>
           <w:rFonts w:ascii="Consolas" w:hAnsi="Consolas"/>
         </w:rPr>
-        <w:t>number</w:t>
-      </w:r>
-      <w:proofErr w:type="spellEnd"/>
-      <w:r>
+        <w:t>ListValues ::= Value | Value "," ListValues</w:t>
+      </w:r>
+    </w:p>
+    <w:p>
+      <w:pPr>
         <w:rPr>
           <w:rFonts w:ascii="Consolas" w:hAnsi="Consolas"/>
         </w:rPr>
-        <w:t xml:space="preserve"> ")"</w:t>
-      </w:r>
-    </w:p>
-    <w:p>
-      <w:pPr>
+      </w:pPr>
+      <w:r>
         <w:rPr>
           <w:rFonts w:ascii="Consolas" w:hAnsi="Consolas"/>
         </w:rPr>
-      </w:pPr>
+        <w:t>Value ::= number | string | Point | Variable</w:t>
+      </w:r>
     </w:p>
     <w:p>
       <w:pPr>
@@ -1330,21 +1328,20 @@
         <w:rPr>
           <w:rFonts w:ascii="Consolas" w:hAnsi="Consolas"/>
         </w:rPr>
-        <w:t xml:space="preserve">Start ::= "start" "{" </w:t>
-      </w:r>
-      <w:proofErr w:type="spellStart"/>
-      <w:r>
+        <w:t>Arguments ::= Expressions</w:t>
+      </w:r>
+    </w:p>
+    <w:p>
+      <w:pPr>
         <w:rPr>
           <w:rFonts w:ascii="Consolas" w:hAnsi="Consolas"/>
         </w:rPr>
-        <w:t>Point</w:t>
-      </w:r>
-      <w:proofErr w:type="spellEnd"/>
+      </w:pPr>
       <w:r>
         <w:rPr>
           <w:rFonts w:ascii="Consolas" w:hAnsi="Consolas"/>
         </w:rPr>
-        <w:t xml:space="preserve"> "}"</w:t>
+        <w:t>Expressions ::= Expression Expressions | ε</w:t>
       </w:r>
     </w:p>
     <w:p>
@@ -1353,75 +1350,71 @@
           <w:rFonts w:ascii="Consolas" w:hAnsi="Consolas"/>
         </w:rPr>
       </w:pPr>
-      <w:proofErr w:type="spellStart"/>
       <w:r>
         <w:rPr>
           <w:rFonts w:ascii="Consolas" w:hAnsi="Consolas"/>
         </w:rPr>
-        <w:t>End</w:t>
-      </w:r>
-      <w:proofErr w:type="spellEnd"/>
-      <w:r>
+        <w:t>Expression ::= number | Variable | List | Procedure_call | Operation</w:t>
+      </w:r>
+    </w:p>
+    <w:p>
+      <w:pPr>
         <w:rPr>
           <w:rFonts w:ascii="Consolas" w:hAnsi="Consolas"/>
         </w:rPr>
-        <w:t xml:space="preserve"> ::= "</w:t>
-      </w:r>
-      <w:proofErr w:type="spellStart"/>
+      </w:pPr>
       <w:r>
         <w:rPr>
           <w:rFonts w:ascii="Consolas" w:hAnsi="Consolas"/>
         </w:rPr>
-        <w:t>end</w:t>
-      </w:r>
-      <w:proofErr w:type="spellEnd"/>
-      <w:r>
+        <w:t>Increment ::= string operator | string operator Expression</w:t>
+      </w:r>
+    </w:p>
+    <w:p>
+      <w:pPr>
         <w:rPr>
           <w:rFonts w:ascii="Consolas" w:hAnsi="Consolas"/>
         </w:rPr>
-        <w:t xml:space="preserve">" "{" </w:t>
-      </w:r>
-      <w:proofErr w:type="spellStart"/>
+      </w:pPr>
       <w:r>
         <w:rPr>
           <w:rFonts w:ascii="Consolas" w:hAnsi="Consolas"/>
         </w:rPr>
-        <w:t>Point</w:t>
-      </w:r>
-      <w:proofErr w:type="spellEnd"/>
-      <w:r>
+        <w:t>Condition ::= Expression comparison_operator Expression</w:t>
+      </w:r>
+    </w:p>
+    <w:p>
+      <w:pPr>
         <w:rPr>
           <w:rFonts w:ascii="Consolas" w:hAnsi="Consolas"/>
         </w:rPr>
-        <w:t xml:space="preserve"> "}"</w:t>
-      </w:r>
-    </w:p>
-    <w:p>
-      <w:pPr>
+      </w:pPr>
+      <w:r>
         <w:rPr>
           <w:rFonts w:ascii="Consolas" w:hAnsi="Consolas"/>
         </w:rPr>
-      </w:pPr>
-      <w:r>
+        <w:t>Operation ::= Expression operator Expression</w:t>
+      </w:r>
+    </w:p>
+    <w:p>
+      <w:pPr>
         <w:rPr>
           <w:rFonts w:ascii="Consolas" w:hAnsi="Consolas"/>
         </w:rPr>
-        <w:t xml:space="preserve">Time ::= "time" "{" </w:t>
-      </w:r>
-      <w:proofErr w:type="spellStart"/>
+      </w:pPr>
       <w:r>
         <w:rPr>
           <w:rFonts w:ascii="Consolas" w:hAnsi="Consolas"/>
         </w:rPr>
-        <w:t>Box</w:t>
-      </w:r>
-      <w:proofErr w:type="spellEnd"/>
-      <w:r>
+        <w:t>Variable ::= string</w:t>
+      </w:r>
+    </w:p>
+    <w:p>
+      <w:pPr>
         <w:rPr>
           <w:rFonts w:ascii="Consolas" w:hAnsi="Consolas"/>
         </w:rPr>
-        <w:t xml:space="preserve"> "}" Time | ε</w:t>
-      </w:r>
+      </w:pPr>
     </w:p>
     <w:p>
       <w:pPr>
@@ -1429,1210 +1422,58 @@
           <w:rFonts w:ascii="Consolas" w:hAnsi="Consolas"/>
         </w:rPr>
       </w:pPr>
-      <w:proofErr w:type="spellStart"/>
       <w:r>
         <w:rPr>
           <w:rFonts w:ascii="Consolas" w:hAnsi="Consolas"/>
         </w:rPr>
-        <w:t>Food</w:t>
-      </w:r>
-      <w:proofErr w:type="spellEnd"/>
-      <w:r>
+        <w:t>comparison_operator ::= "&lt;" | "&gt;" | "==" | "!=" | "&lt;=" | "&gt;="</w:t>
+      </w:r>
+    </w:p>
+    <w:p>
+      <w:pPr>
         <w:rPr>
           <w:rFonts w:ascii="Consolas" w:hAnsi="Consolas"/>
         </w:rPr>
-        <w:t xml:space="preserve"> ::= "</w:t>
-      </w:r>
-      <w:proofErr w:type="spellStart"/>
+      </w:pPr>
       <w:r>
         <w:rPr>
           <w:rFonts w:ascii="Consolas" w:hAnsi="Consolas"/>
         </w:rPr>
-        <w:t>food</w:t>
-      </w:r>
-      <w:proofErr w:type="spellEnd"/>
-      <w:r>
+        <w:t>operator ::= "+" | "-" | "*" | "/" | "%" | "++" | "--"</w:t>
+      </w:r>
+    </w:p>
+    <w:p>
+      <w:pPr>
         <w:rPr>
           <w:rFonts w:ascii="Consolas" w:hAnsi="Consolas"/>
         </w:rPr>
-        <w:t xml:space="preserve">" "{" </w:t>
-      </w:r>
-      <w:proofErr w:type="spellStart"/>
+      </w:pPr>
       <w:r>
         <w:rPr>
           <w:rFonts w:ascii="Consolas" w:hAnsi="Consolas"/>
         </w:rPr>
-        <w:t>Box</w:t>
-      </w:r>
-      <w:proofErr w:type="spellEnd"/>
-      <w:r>
+        <w:t>string ::= [a-zA-Z]+</w:t>
+      </w:r>
+    </w:p>
+    <w:p>
+      <w:pPr>
         <w:rPr>
           <w:rFonts w:ascii="Consolas" w:hAnsi="Consolas"/>
         </w:rPr>
-        <w:t xml:space="preserve"> "}" </w:t>
-      </w:r>
-      <w:proofErr w:type="spellStart"/>
+      </w:pPr>
       <w:r>
         <w:rPr>
           <w:rFonts w:ascii="Consolas" w:hAnsi="Consolas"/>
         </w:rPr>
-        <w:t>Food</w:t>
-      </w:r>
-      <w:proofErr w:type="spellEnd"/>
+        <w:t>number ::= [0-9]+</w:t>
+      </w:r>
+    </w:p>
+    <w:p>
       <w:r>
         <w:rPr>
           <w:rFonts w:ascii="Consolas" w:hAnsi="Consolas"/>
         </w:rPr>
-        <w:t xml:space="preserve"> | ε</w:t>
-      </w:r>
-    </w:p>
-    <w:p>
-      <w:pPr>
-        <w:rPr>
-          <w:rFonts w:ascii="Consolas" w:hAnsi="Consolas"/>
-        </w:rPr>
-      </w:pPr>
-      <w:proofErr w:type="spellStart"/>
-      <w:r>
-        <w:rPr>
-          <w:rFonts w:ascii="Consolas" w:hAnsi="Consolas"/>
-        </w:rPr>
-        <w:t>Water</w:t>
-      </w:r>
-      <w:proofErr w:type="spellEnd"/>
-      <w:r>
-        <w:rPr>
-          <w:rFonts w:ascii="Consolas" w:hAnsi="Consolas"/>
-        </w:rPr>
-        <w:t xml:space="preserve"> ::= "</w:t>
-      </w:r>
-      <w:proofErr w:type="spellStart"/>
-      <w:r>
-        <w:rPr>
-          <w:rFonts w:ascii="Consolas" w:hAnsi="Consolas"/>
-        </w:rPr>
-        <w:t>water</w:t>
-      </w:r>
-      <w:proofErr w:type="spellEnd"/>
-      <w:r>
-        <w:rPr>
-          <w:rFonts w:ascii="Consolas" w:hAnsi="Consolas"/>
-        </w:rPr>
-        <w:t xml:space="preserve"> " "{" </w:t>
-      </w:r>
-      <w:proofErr w:type="spellStart"/>
-      <w:r>
-        <w:rPr>
-          <w:rFonts w:ascii="Consolas" w:hAnsi="Consolas"/>
-        </w:rPr>
-        <w:t>Box</w:t>
-      </w:r>
-      <w:proofErr w:type="spellEnd"/>
-      <w:r>
-        <w:rPr>
-          <w:rFonts w:ascii="Consolas" w:hAnsi="Consolas"/>
-        </w:rPr>
-        <w:t xml:space="preserve"> "}" </w:t>
-      </w:r>
-      <w:proofErr w:type="spellStart"/>
-      <w:r>
-        <w:rPr>
-          <w:rFonts w:ascii="Consolas" w:hAnsi="Consolas"/>
-        </w:rPr>
-        <w:t>Water</w:t>
-      </w:r>
-      <w:proofErr w:type="spellEnd"/>
-      <w:r>
-        <w:rPr>
-          <w:rFonts w:ascii="Consolas" w:hAnsi="Consolas"/>
-        </w:rPr>
-        <w:t xml:space="preserve"> | ε</w:t>
-      </w:r>
-    </w:p>
-    <w:p>
-      <w:pPr>
-        <w:rPr>
-          <w:rFonts w:ascii="Consolas" w:hAnsi="Consolas"/>
-        </w:rPr>
-      </w:pPr>
-    </w:p>
-    <w:p>
-      <w:pPr>
-        <w:rPr>
-          <w:rFonts w:ascii="Consolas" w:hAnsi="Consolas"/>
-        </w:rPr>
-      </w:pPr>
-      <w:proofErr w:type="spellStart"/>
-      <w:r>
-        <w:rPr>
-          <w:rFonts w:ascii="Consolas" w:hAnsi="Consolas"/>
-        </w:rPr>
-        <w:t>For</w:t>
-      </w:r>
-      <w:proofErr w:type="spellEnd"/>
-      <w:r>
-        <w:rPr>
-          <w:rFonts w:ascii="Consolas" w:hAnsi="Consolas"/>
-        </w:rPr>
-        <w:t xml:space="preserve"> ::= "</w:t>
-      </w:r>
-      <w:proofErr w:type="spellStart"/>
-      <w:r>
-        <w:rPr>
-          <w:rFonts w:ascii="Consolas" w:hAnsi="Consolas"/>
-        </w:rPr>
-        <w:t>for</w:t>
-      </w:r>
-      <w:proofErr w:type="spellEnd"/>
-      <w:r>
-        <w:rPr>
-          <w:rFonts w:ascii="Consolas" w:hAnsi="Consolas"/>
-        </w:rPr>
-        <w:t xml:space="preserve">" "(" </w:t>
-      </w:r>
-      <w:proofErr w:type="spellStart"/>
-      <w:r>
-        <w:rPr>
-          <w:rFonts w:ascii="Consolas" w:hAnsi="Consolas"/>
-        </w:rPr>
-        <w:t>string</w:t>
-      </w:r>
-      <w:proofErr w:type="spellEnd"/>
-      <w:r>
-        <w:rPr>
-          <w:rFonts w:ascii="Consolas" w:hAnsi="Consolas"/>
-        </w:rPr>
-        <w:t xml:space="preserve"> "=" </w:t>
-      </w:r>
-      <w:proofErr w:type="spellStart"/>
-      <w:r>
-        <w:rPr>
-          <w:rFonts w:ascii="Consolas" w:hAnsi="Consolas"/>
-        </w:rPr>
-        <w:t>Expression</w:t>
-      </w:r>
-      <w:proofErr w:type="spellEnd"/>
-      <w:r>
-        <w:rPr>
-          <w:rFonts w:ascii="Consolas" w:hAnsi="Consolas"/>
-        </w:rPr>
-        <w:t xml:space="preserve"> ";" </w:t>
-      </w:r>
-      <w:proofErr w:type="spellStart"/>
-      <w:r>
-        <w:rPr>
-          <w:rFonts w:ascii="Consolas" w:hAnsi="Consolas"/>
-        </w:rPr>
-        <w:t>Condition</w:t>
-      </w:r>
-      <w:proofErr w:type="spellEnd"/>
-      <w:r>
-        <w:rPr>
-          <w:rFonts w:ascii="Consolas" w:hAnsi="Consolas"/>
-        </w:rPr>
-        <w:t xml:space="preserve"> ";" </w:t>
-      </w:r>
-      <w:proofErr w:type="spellStart"/>
-      <w:r>
-        <w:rPr>
-          <w:rFonts w:ascii="Consolas" w:hAnsi="Consolas"/>
-        </w:rPr>
-        <w:t>Increment</w:t>
-      </w:r>
-      <w:proofErr w:type="spellEnd"/>
-      <w:r>
-        <w:rPr>
-          <w:rFonts w:ascii="Consolas" w:hAnsi="Consolas"/>
-        </w:rPr>
-        <w:t xml:space="preserve"> ")" </w:t>
-      </w:r>
-      <w:proofErr w:type="spellStart"/>
-      <w:r>
-        <w:rPr>
-          <w:rFonts w:ascii="Consolas" w:hAnsi="Consolas"/>
-        </w:rPr>
-        <w:t>Statement</w:t>
-      </w:r>
-      <w:proofErr w:type="spellEnd"/>
-    </w:p>
-    <w:p>
-      <w:pPr>
-        <w:rPr>
-          <w:rFonts w:ascii="Consolas" w:hAnsi="Consolas"/>
-        </w:rPr>
-      </w:pPr>
-      <w:proofErr w:type="spellStart"/>
-      <w:r>
-        <w:rPr>
-          <w:rFonts w:ascii="Consolas" w:hAnsi="Consolas"/>
-        </w:rPr>
-        <w:t>If</w:t>
-      </w:r>
-      <w:proofErr w:type="spellEnd"/>
-      <w:r>
-        <w:rPr>
-          <w:rFonts w:ascii="Consolas" w:hAnsi="Consolas"/>
-        </w:rPr>
-        <w:t xml:space="preserve"> ::= "</w:t>
-      </w:r>
-      <w:proofErr w:type="spellStart"/>
-      <w:r>
-        <w:rPr>
-          <w:rFonts w:ascii="Consolas" w:hAnsi="Consolas"/>
-        </w:rPr>
-        <w:t>if</w:t>
-      </w:r>
-      <w:proofErr w:type="spellEnd"/>
-      <w:r>
-        <w:rPr>
-          <w:rFonts w:ascii="Consolas" w:hAnsi="Consolas"/>
-        </w:rPr>
-        <w:t xml:space="preserve">" "(" </w:t>
-      </w:r>
-      <w:proofErr w:type="spellStart"/>
-      <w:r>
-        <w:rPr>
-          <w:rFonts w:ascii="Consolas" w:hAnsi="Consolas"/>
-        </w:rPr>
-        <w:t>Condition</w:t>
-      </w:r>
-      <w:proofErr w:type="spellEnd"/>
-      <w:r>
-        <w:rPr>
-          <w:rFonts w:ascii="Consolas" w:hAnsi="Consolas"/>
-        </w:rPr>
-        <w:t xml:space="preserve"> ")" "{" </w:t>
-      </w:r>
-      <w:proofErr w:type="spellStart"/>
-      <w:r>
-        <w:rPr>
-          <w:rFonts w:ascii="Consolas" w:hAnsi="Consolas"/>
-        </w:rPr>
-        <w:t>Statement</w:t>
-      </w:r>
-      <w:proofErr w:type="spellEnd"/>
-      <w:r>
-        <w:rPr>
-          <w:rFonts w:ascii="Consolas" w:hAnsi="Consolas"/>
-        </w:rPr>
-        <w:t xml:space="preserve"> "}" "</w:t>
-      </w:r>
-      <w:proofErr w:type="spellStart"/>
-      <w:r>
-        <w:rPr>
-          <w:rFonts w:ascii="Consolas" w:hAnsi="Consolas"/>
-        </w:rPr>
-        <w:t>else</w:t>
-      </w:r>
-      <w:proofErr w:type="spellEnd"/>
-      <w:r>
-        <w:rPr>
-          <w:rFonts w:ascii="Consolas" w:hAnsi="Consolas"/>
-        </w:rPr>
-        <w:t xml:space="preserve">" "{" </w:t>
-      </w:r>
-      <w:proofErr w:type="spellStart"/>
-      <w:r>
-        <w:rPr>
-          <w:rFonts w:ascii="Consolas" w:hAnsi="Consolas"/>
-        </w:rPr>
-        <w:t>Statement</w:t>
-      </w:r>
-      <w:proofErr w:type="spellEnd"/>
-      <w:r>
-        <w:rPr>
-          <w:rFonts w:ascii="Consolas" w:hAnsi="Consolas"/>
-        </w:rPr>
-        <w:t xml:space="preserve"> "}"</w:t>
-      </w:r>
-    </w:p>
-    <w:p>
-      <w:pPr>
-        <w:rPr>
-          <w:rFonts w:ascii="Consolas" w:hAnsi="Consolas"/>
-        </w:rPr>
-      </w:pPr>
-      <w:r>
-        <w:rPr>
-          <w:rFonts w:ascii="Consolas" w:hAnsi="Consolas"/>
-        </w:rPr>
-        <w:t xml:space="preserve">List ::= "[" </w:t>
-      </w:r>
-      <w:proofErr w:type="spellStart"/>
-      <w:r>
-        <w:rPr>
-          <w:rFonts w:ascii="Consolas" w:hAnsi="Consolas"/>
-        </w:rPr>
-        <w:t>ListValues</w:t>
-      </w:r>
-      <w:proofErr w:type="spellEnd"/>
-      <w:r>
-        <w:rPr>
-          <w:rFonts w:ascii="Consolas" w:hAnsi="Consolas"/>
-        </w:rPr>
-        <w:t xml:space="preserve"> "]"</w:t>
-      </w:r>
-    </w:p>
-    <w:p>
-      <w:pPr>
-        <w:rPr>
-          <w:rFonts w:ascii="Consolas" w:hAnsi="Consolas"/>
-        </w:rPr>
-      </w:pPr>
-      <w:r>
-        <w:rPr>
-          <w:rFonts w:ascii="Consolas" w:hAnsi="Consolas"/>
-        </w:rPr>
-        <w:t xml:space="preserve">Procedure ::= "procedure" </w:t>
-      </w:r>
-      <w:proofErr w:type="spellStart"/>
-      <w:r>
-        <w:rPr>
-          <w:rFonts w:ascii="Consolas" w:hAnsi="Consolas"/>
-        </w:rPr>
-        <w:t>string</w:t>
-      </w:r>
-      <w:proofErr w:type="spellEnd"/>
-      <w:r>
-        <w:rPr>
-          <w:rFonts w:ascii="Consolas" w:hAnsi="Consolas"/>
-        </w:rPr>
-        <w:t xml:space="preserve"> "(" </w:t>
-      </w:r>
-      <w:proofErr w:type="spellStart"/>
-      <w:r>
-        <w:rPr>
-          <w:rFonts w:ascii="Consolas" w:hAnsi="Consolas"/>
-        </w:rPr>
-        <w:t>Parameters</w:t>
-      </w:r>
-      <w:proofErr w:type="spellEnd"/>
-      <w:r>
-        <w:rPr>
-          <w:rFonts w:ascii="Consolas" w:hAnsi="Consolas"/>
-        </w:rPr>
-        <w:t xml:space="preserve"> ")" "{" </w:t>
-      </w:r>
-      <w:proofErr w:type="spellStart"/>
-      <w:r>
-        <w:rPr>
-          <w:rFonts w:ascii="Consolas" w:hAnsi="Consolas"/>
-        </w:rPr>
-        <w:t>statements</w:t>
-      </w:r>
-      <w:proofErr w:type="spellEnd"/>
-      <w:r>
-        <w:rPr>
-          <w:rFonts w:ascii="Consolas" w:hAnsi="Consolas"/>
-        </w:rPr>
-        <w:t xml:space="preserve"> "}" "</w:t>
-      </w:r>
-      <w:proofErr w:type="spellStart"/>
-      <w:r>
-        <w:rPr>
-          <w:rFonts w:ascii="Consolas" w:hAnsi="Consolas"/>
-        </w:rPr>
-        <w:t>end</w:t>
-      </w:r>
-      <w:proofErr w:type="spellEnd"/>
-      <w:r>
-        <w:rPr>
-          <w:rFonts w:ascii="Consolas" w:hAnsi="Consolas"/>
-        </w:rPr>
-        <w:t>"</w:t>
-      </w:r>
-    </w:p>
-    <w:p>
-      <w:pPr>
-        <w:rPr>
-          <w:rFonts w:ascii="Consolas" w:hAnsi="Consolas"/>
-        </w:rPr>
-      </w:pPr>
-      <w:proofErr w:type="spellStart"/>
-      <w:r>
-        <w:rPr>
-          <w:rFonts w:ascii="Consolas" w:hAnsi="Consolas"/>
-        </w:rPr>
-        <w:t>Assign</w:t>
-      </w:r>
-      <w:proofErr w:type="spellEnd"/>
-      <w:r>
-        <w:rPr>
-          <w:rFonts w:ascii="Consolas" w:hAnsi="Consolas"/>
-        </w:rPr>
-        <w:t xml:space="preserve"> ::= </w:t>
-      </w:r>
-      <w:proofErr w:type="spellStart"/>
-      <w:r>
-        <w:rPr>
-          <w:rFonts w:ascii="Consolas" w:hAnsi="Consolas"/>
-        </w:rPr>
-        <w:t>string</w:t>
-      </w:r>
-      <w:proofErr w:type="spellEnd"/>
-      <w:r>
-        <w:rPr>
-          <w:rFonts w:ascii="Consolas" w:hAnsi="Consolas"/>
-        </w:rPr>
-        <w:t xml:space="preserve"> "=" </w:t>
-      </w:r>
-      <w:proofErr w:type="spellStart"/>
-      <w:r>
-        <w:rPr>
-          <w:rFonts w:ascii="Consolas" w:hAnsi="Consolas"/>
-        </w:rPr>
-        <w:t>Expression</w:t>
-      </w:r>
-      <w:proofErr w:type="spellEnd"/>
-    </w:p>
-    <w:p>
-      <w:pPr>
-        <w:rPr>
-          <w:rFonts w:ascii="Consolas" w:hAnsi="Consolas"/>
-        </w:rPr>
-      </w:pPr>
-    </w:p>
-    <w:p>
-      <w:pPr>
-        <w:rPr>
-          <w:rFonts w:ascii="Consolas" w:hAnsi="Consolas"/>
-        </w:rPr>
-      </w:pPr>
-      <w:proofErr w:type="spellStart"/>
-      <w:r>
-        <w:rPr>
-          <w:rFonts w:ascii="Consolas" w:hAnsi="Consolas"/>
-        </w:rPr>
-        <w:t>Parameters</w:t>
-      </w:r>
-      <w:proofErr w:type="spellEnd"/>
-      <w:r>
-        <w:rPr>
-          <w:rFonts w:ascii="Consolas" w:hAnsi="Consolas"/>
-        </w:rPr>
-        <w:t xml:space="preserve"> ::= </w:t>
-      </w:r>
-      <w:proofErr w:type="spellStart"/>
-      <w:r>
-        <w:rPr>
-          <w:rFonts w:ascii="Consolas" w:hAnsi="Consolas"/>
-        </w:rPr>
-        <w:t>string</w:t>
-      </w:r>
-      <w:proofErr w:type="spellEnd"/>
-      <w:r>
-        <w:rPr>
-          <w:rFonts w:ascii="Consolas" w:hAnsi="Consolas"/>
-        </w:rPr>
-        <w:t xml:space="preserve"> </w:t>
-      </w:r>
-      <w:proofErr w:type="spellStart"/>
-      <w:r>
-        <w:rPr>
-          <w:rFonts w:ascii="Consolas" w:hAnsi="Consolas"/>
-        </w:rPr>
-        <w:t>Parameters</w:t>
-      </w:r>
-      <w:proofErr w:type="spellEnd"/>
-      <w:r>
-        <w:rPr>
-          <w:rFonts w:ascii="Consolas" w:hAnsi="Consolas"/>
-        </w:rPr>
-        <w:t xml:space="preserve"> | ε</w:t>
-      </w:r>
-    </w:p>
-    <w:p>
-      <w:pPr>
-        <w:rPr>
-          <w:rFonts w:ascii="Consolas" w:hAnsi="Consolas"/>
-        </w:rPr>
-      </w:pPr>
-      <w:proofErr w:type="spellStart"/>
-      <w:r>
-        <w:rPr>
-          <w:rFonts w:ascii="Consolas" w:hAnsi="Consolas"/>
-        </w:rPr>
-        <w:t>Statements</w:t>
-      </w:r>
-      <w:proofErr w:type="spellEnd"/>
-      <w:r>
-        <w:rPr>
-          <w:rFonts w:ascii="Consolas" w:hAnsi="Consolas"/>
-        </w:rPr>
-        <w:t xml:space="preserve"> ::= </w:t>
-      </w:r>
-      <w:proofErr w:type="spellStart"/>
-      <w:r>
-        <w:rPr>
-          <w:rFonts w:ascii="Consolas" w:hAnsi="Consolas"/>
-        </w:rPr>
-        <w:t>Statement</w:t>
-      </w:r>
-      <w:proofErr w:type="spellEnd"/>
-      <w:r>
-        <w:rPr>
-          <w:rFonts w:ascii="Consolas" w:hAnsi="Consolas"/>
-        </w:rPr>
-        <w:t xml:space="preserve"> </w:t>
-      </w:r>
-      <w:proofErr w:type="spellStart"/>
-      <w:r>
-        <w:rPr>
-          <w:rFonts w:ascii="Consolas" w:hAnsi="Consolas"/>
-        </w:rPr>
-        <w:t>Statements</w:t>
-      </w:r>
-      <w:proofErr w:type="spellEnd"/>
-      <w:r>
-        <w:rPr>
-          <w:rFonts w:ascii="Consolas" w:hAnsi="Consolas"/>
-        </w:rPr>
-        <w:t xml:space="preserve"> | ε</w:t>
-      </w:r>
-    </w:p>
-    <w:p>
-      <w:pPr>
-        <w:rPr>
-          <w:rFonts w:ascii="Consolas" w:hAnsi="Consolas"/>
-        </w:rPr>
-      </w:pPr>
-      <w:proofErr w:type="spellStart"/>
-      <w:r>
-        <w:rPr>
-          <w:rFonts w:ascii="Consolas" w:hAnsi="Consolas"/>
-        </w:rPr>
-        <w:t>Statement</w:t>
-      </w:r>
-      <w:proofErr w:type="spellEnd"/>
-      <w:r>
-        <w:rPr>
-          <w:rFonts w:ascii="Consolas" w:hAnsi="Consolas"/>
-        </w:rPr>
-        <w:t xml:space="preserve"> ::= </w:t>
-      </w:r>
-      <w:proofErr w:type="spellStart"/>
-      <w:r>
-        <w:rPr>
-          <w:rFonts w:ascii="Consolas" w:hAnsi="Consolas"/>
-        </w:rPr>
-        <w:t>Assign</w:t>
-      </w:r>
-      <w:proofErr w:type="spellEnd"/>
-      <w:r>
-        <w:rPr>
-          <w:rFonts w:ascii="Consolas" w:hAnsi="Consolas"/>
-        </w:rPr>
-        <w:t xml:space="preserve"> | </w:t>
-      </w:r>
-      <w:proofErr w:type="spellStart"/>
-      <w:r>
-        <w:rPr>
-          <w:rFonts w:ascii="Consolas" w:hAnsi="Consolas"/>
-        </w:rPr>
-        <w:t>For</w:t>
-      </w:r>
-      <w:proofErr w:type="spellEnd"/>
-      <w:r>
-        <w:rPr>
-          <w:rFonts w:ascii="Consolas" w:hAnsi="Consolas"/>
-        </w:rPr>
-        <w:t xml:space="preserve"> | </w:t>
-      </w:r>
-      <w:proofErr w:type="spellStart"/>
-      <w:r>
-        <w:rPr>
-          <w:rFonts w:ascii="Consolas" w:hAnsi="Consolas"/>
-        </w:rPr>
-        <w:t>If</w:t>
-      </w:r>
-      <w:proofErr w:type="spellEnd"/>
-      <w:r>
-        <w:rPr>
-          <w:rFonts w:ascii="Consolas" w:hAnsi="Consolas"/>
-        </w:rPr>
-        <w:t xml:space="preserve"> | </w:t>
-      </w:r>
-      <w:proofErr w:type="spellStart"/>
-      <w:r>
-        <w:rPr>
-          <w:rFonts w:ascii="Consolas" w:hAnsi="Consolas"/>
-        </w:rPr>
-        <w:t>Procedure_call</w:t>
-      </w:r>
-      <w:proofErr w:type="spellEnd"/>
-    </w:p>
-    <w:p>
-      <w:pPr>
-        <w:rPr>
-          <w:rFonts w:ascii="Consolas" w:hAnsi="Consolas"/>
-        </w:rPr>
-      </w:pPr>
-      <w:proofErr w:type="spellStart"/>
-      <w:r>
-        <w:rPr>
-          <w:rFonts w:ascii="Consolas" w:hAnsi="Consolas"/>
-        </w:rPr>
-        <w:t>Procedure_call</w:t>
-      </w:r>
-      <w:proofErr w:type="spellEnd"/>
-      <w:r>
-        <w:rPr>
-          <w:rFonts w:ascii="Consolas" w:hAnsi="Consolas"/>
-        </w:rPr>
-        <w:t xml:space="preserve"> ::= </w:t>
-      </w:r>
-      <w:proofErr w:type="spellStart"/>
-      <w:r>
-        <w:rPr>
-          <w:rFonts w:ascii="Consolas" w:hAnsi="Consolas"/>
-        </w:rPr>
-        <w:t>string</w:t>
-      </w:r>
-      <w:proofErr w:type="spellEnd"/>
-      <w:r>
-        <w:rPr>
-          <w:rFonts w:ascii="Consolas" w:hAnsi="Consolas"/>
-        </w:rPr>
-        <w:t xml:space="preserve"> "(" </w:t>
-      </w:r>
-      <w:proofErr w:type="spellStart"/>
-      <w:r>
-        <w:rPr>
-          <w:rFonts w:ascii="Consolas" w:hAnsi="Consolas"/>
-        </w:rPr>
-        <w:t>Arguments</w:t>
-      </w:r>
-      <w:proofErr w:type="spellEnd"/>
-      <w:r>
-        <w:rPr>
-          <w:rFonts w:ascii="Consolas" w:hAnsi="Consolas"/>
-        </w:rPr>
-        <w:t xml:space="preserve"> ")"</w:t>
-      </w:r>
-    </w:p>
-    <w:p>
-      <w:pPr>
-        <w:rPr>
-          <w:rFonts w:ascii="Consolas" w:hAnsi="Consolas"/>
-        </w:rPr>
-      </w:pPr>
-      <w:proofErr w:type="spellStart"/>
-      <w:r>
-        <w:rPr>
-          <w:rFonts w:ascii="Consolas" w:hAnsi="Consolas"/>
-        </w:rPr>
-        <w:t>ListValues</w:t>
-      </w:r>
-      <w:proofErr w:type="spellEnd"/>
-      <w:r>
-        <w:rPr>
-          <w:rFonts w:ascii="Consolas" w:hAnsi="Consolas"/>
-        </w:rPr>
-        <w:t xml:space="preserve"> ::= </w:t>
-      </w:r>
-      <w:proofErr w:type="spellStart"/>
-      <w:r>
-        <w:rPr>
-          <w:rFonts w:ascii="Consolas" w:hAnsi="Consolas"/>
-        </w:rPr>
-        <w:t>Value</w:t>
-      </w:r>
-      <w:proofErr w:type="spellEnd"/>
-      <w:r>
-        <w:rPr>
-          <w:rFonts w:ascii="Consolas" w:hAnsi="Consolas"/>
-        </w:rPr>
-        <w:t xml:space="preserve"> | </w:t>
-      </w:r>
-      <w:proofErr w:type="spellStart"/>
-      <w:r>
-        <w:rPr>
-          <w:rFonts w:ascii="Consolas" w:hAnsi="Consolas"/>
-        </w:rPr>
-        <w:t>Value</w:t>
-      </w:r>
-      <w:proofErr w:type="spellEnd"/>
-      <w:r>
-        <w:rPr>
-          <w:rFonts w:ascii="Consolas" w:hAnsi="Consolas"/>
-        </w:rPr>
-        <w:t xml:space="preserve"> "," </w:t>
-      </w:r>
-      <w:proofErr w:type="spellStart"/>
-      <w:r>
-        <w:rPr>
-          <w:rFonts w:ascii="Consolas" w:hAnsi="Consolas"/>
-        </w:rPr>
-        <w:t>ListValues</w:t>
-      </w:r>
-      <w:proofErr w:type="spellEnd"/>
-    </w:p>
-    <w:p>
-      <w:pPr>
-        <w:rPr>
-          <w:rFonts w:ascii="Consolas" w:hAnsi="Consolas"/>
-        </w:rPr>
-      </w:pPr>
-      <w:proofErr w:type="spellStart"/>
-      <w:r>
-        <w:rPr>
-          <w:rFonts w:ascii="Consolas" w:hAnsi="Consolas"/>
-        </w:rPr>
-        <w:t>Value</w:t>
-      </w:r>
-      <w:proofErr w:type="spellEnd"/>
-      <w:r>
-        <w:rPr>
-          <w:rFonts w:ascii="Consolas" w:hAnsi="Consolas"/>
-        </w:rPr>
-        <w:t xml:space="preserve"> ::= </w:t>
-      </w:r>
-      <w:proofErr w:type="spellStart"/>
-      <w:r>
-        <w:rPr>
-          <w:rFonts w:ascii="Consolas" w:hAnsi="Consolas"/>
-        </w:rPr>
-        <w:t>number</w:t>
-      </w:r>
-      <w:proofErr w:type="spellEnd"/>
-      <w:r>
-        <w:rPr>
-          <w:rFonts w:ascii="Consolas" w:hAnsi="Consolas"/>
-        </w:rPr>
-        <w:t xml:space="preserve"> | </w:t>
-      </w:r>
-      <w:proofErr w:type="spellStart"/>
-      <w:r>
-        <w:rPr>
-          <w:rFonts w:ascii="Consolas" w:hAnsi="Consolas"/>
-        </w:rPr>
-        <w:t>string</w:t>
-      </w:r>
-      <w:proofErr w:type="spellEnd"/>
-      <w:r>
-        <w:rPr>
-          <w:rFonts w:ascii="Consolas" w:hAnsi="Consolas"/>
-        </w:rPr>
-        <w:t xml:space="preserve"> | </w:t>
-      </w:r>
-      <w:proofErr w:type="spellStart"/>
-      <w:r>
-        <w:rPr>
-          <w:rFonts w:ascii="Consolas" w:hAnsi="Consolas"/>
-        </w:rPr>
-        <w:t>Point</w:t>
-      </w:r>
-      <w:proofErr w:type="spellEnd"/>
-      <w:r>
-        <w:rPr>
-          <w:rFonts w:ascii="Consolas" w:hAnsi="Consolas"/>
-        </w:rPr>
-        <w:t xml:space="preserve"> | Variable</w:t>
-      </w:r>
-    </w:p>
-    <w:p>
-      <w:pPr>
-        <w:rPr>
-          <w:rFonts w:ascii="Consolas" w:hAnsi="Consolas"/>
-        </w:rPr>
-      </w:pPr>
-      <w:proofErr w:type="spellStart"/>
-      <w:r>
-        <w:rPr>
-          <w:rFonts w:ascii="Consolas" w:hAnsi="Consolas"/>
-        </w:rPr>
-        <w:t>Arguments</w:t>
-      </w:r>
-      <w:proofErr w:type="spellEnd"/>
-      <w:r>
-        <w:rPr>
-          <w:rFonts w:ascii="Consolas" w:hAnsi="Consolas"/>
-        </w:rPr>
-        <w:t xml:space="preserve"> ::= </w:t>
-      </w:r>
-      <w:proofErr w:type="spellStart"/>
-      <w:r>
-        <w:rPr>
-          <w:rFonts w:ascii="Consolas" w:hAnsi="Consolas"/>
-        </w:rPr>
-        <w:t>Expressions</w:t>
-      </w:r>
-      <w:proofErr w:type="spellEnd"/>
-    </w:p>
-    <w:p>
-      <w:pPr>
-        <w:rPr>
-          <w:rFonts w:ascii="Consolas" w:hAnsi="Consolas"/>
-        </w:rPr>
-      </w:pPr>
-      <w:proofErr w:type="spellStart"/>
-      <w:r>
-        <w:rPr>
-          <w:rFonts w:ascii="Consolas" w:hAnsi="Consolas"/>
-        </w:rPr>
-        <w:t>Expressions</w:t>
-      </w:r>
-      <w:proofErr w:type="spellEnd"/>
-      <w:r>
-        <w:rPr>
-          <w:rFonts w:ascii="Consolas" w:hAnsi="Consolas"/>
-        </w:rPr>
-        <w:t xml:space="preserve"> ::= </w:t>
-      </w:r>
-      <w:proofErr w:type="spellStart"/>
-      <w:r>
-        <w:rPr>
-          <w:rFonts w:ascii="Consolas" w:hAnsi="Consolas"/>
-        </w:rPr>
-        <w:t>Expression</w:t>
-      </w:r>
-      <w:proofErr w:type="spellEnd"/>
-      <w:r>
-        <w:rPr>
-          <w:rFonts w:ascii="Consolas" w:hAnsi="Consolas"/>
-        </w:rPr>
-        <w:t xml:space="preserve"> </w:t>
-      </w:r>
-      <w:proofErr w:type="spellStart"/>
-      <w:r>
-        <w:rPr>
-          <w:rFonts w:ascii="Consolas" w:hAnsi="Consolas"/>
-        </w:rPr>
-        <w:t>Expressions</w:t>
-      </w:r>
-      <w:proofErr w:type="spellEnd"/>
-      <w:r>
-        <w:rPr>
-          <w:rFonts w:ascii="Consolas" w:hAnsi="Consolas"/>
-        </w:rPr>
-        <w:t xml:space="preserve"> | ε</w:t>
-      </w:r>
-    </w:p>
-    <w:p>
-      <w:pPr>
-        <w:rPr>
-          <w:rFonts w:ascii="Consolas" w:hAnsi="Consolas"/>
-        </w:rPr>
-      </w:pPr>
-      <w:proofErr w:type="spellStart"/>
-      <w:r>
-        <w:rPr>
-          <w:rFonts w:ascii="Consolas" w:hAnsi="Consolas"/>
-        </w:rPr>
-        <w:t>Expression</w:t>
-      </w:r>
-      <w:proofErr w:type="spellEnd"/>
-      <w:r>
-        <w:rPr>
-          <w:rFonts w:ascii="Consolas" w:hAnsi="Consolas"/>
-        </w:rPr>
-        <w:t xml:space="preserve"> ::= </w:t>
-      </w:r>
-      <w:proofErr w:type="spellStart"/>
-      <w:r>
-        <w:rPr>
-          <w:rFonts w:ascii="Consolas" w:hAnsi="Consolas"/>
-        </w:rPr>
-        <w:t>number</w:t>
-      </w:r>
-      <w:proofErr w:type="spellEnd"/>
-      <w:r>
-        <w:rPr>
-          <w:rFonts w:ascii="Consolas" w:hAnsi="Consolas"/>
-        </w:rPr>
-        <w:t xml:space="preserve"> | Variable | List | </w:t>
-      </w:r>
-      <w:proofErr w:type="spellStart"/>
-      <w:r>
-        <w:rPr>
-          <w:rFonts w:ascii="Consolas" w:hAnsi="Consolas"/>
-        </w:rPr>
-        <w:t>Procedure_call</w:t>
-      </w:r>
-      <w:proofErr w:type="spellEnd"/>
-      <w:r>
-        <w:rPr>
-          <w:rFonts w:ascii="Consolas" w:hAnsi="Consolas"/>
-        </w:rPr>
-        <w:t xml:space="preserve"> | </w:t>
-      </w:r>
-      <w:proofErr w:type="spellStart"/>
-      <w:r>
-        <w:rPr>
-          <w:rFonts w:ascii="Consolas" w:hAnsi="Consolas"/>
-        </w:rPr>
-        <w:t>Operation</w:t>
-      </w:r>
-      <w:proofErr w:type="spellEnd"/>
-    </w:p>
-    <w:p>
-      <w:pPr>
-        <w:rPr>
-          <w:rFonts w:ascii="Consolas" w:hAnsi="Consolas"/>
-        </w:rPr>
-      </w:pPr>
-      <w:proofErr w:type="spellStart"/>
-      <w:r>
-        <w:rPr>
-          <w:rFonts w:ascii="Consolas" w:hAnsi="Consolas"/>
-        </w:rPr>
-        <w:t>Increment</w:t>
-      </w:r>
-      <w:proofErr w:type="spellEnd"/>
-      <w:r>
-        <w:rPr>
-          <w:rFonts w:ascii="Consolas" w:hAnsi="Consolas"/>
-        </w:rPr>
-        <w:t xml:space="preserve"> ::= </w:t>
-      </w:r>
-      <w:proofErr w:type="spellStart"/>
-      <w:r>
-        <w:rPr>
-          <w:rFonts w:ascii="Consolas" w:hAnsi="Consolas"/>
-        </w:rPr>
-        <w:t>string</w:t>
-      </w:r>
-      <w:proofErr w:type="spellEnd"/>
-      <w:r>
-        <w:rPr>
-          <w:rFonts w:ascii="Consolas" w:hAnsi="Consolas"/>
-        </w:rPr>
-        <w:t xml:space="preserve"> operator | </w:t>
-      </w:r>
-      <w:proofErr w:type="spellStart"/>
-      <w:r>
-        <w:rPr>
-          <w:rFonts w:ascii="Consolas" w:hAnsi="Consolas"/>
-        </w:rPr>
-        <w:t>string</w:t>
-      </w:r>
-      <w:proofErr w:type="spellEnd"/>
-      <w:r>
-        <w:rPr>
-          <w:rFonts w:ascii="Consolas" w:hAnsi="Consolas"/>
-        </w:rPr>
-        <w:t xml:space="preserve"> operator </w:t>
-      </w:r>
-      <w:proofErr w:type="spellStart"/>
-      <w:r>
-        <w:rPr>
-          <w:rFonts w:ascii="Consolas" w:hAnsi="Consolas"/>
-        </w:rPr>
-        <w:t>Expression</w:t>
-      </w:r>
-      <w:proofErr w:type="spellEnd"/>
-    </w:p>
-    <w:p>
-      <w:pPr>
-        <w:rPr>
-          <w:rFonts w:ascii="Consolas" w:hAnsi="Consolas"/>
-        </w:rPr>
-      </w:pPr>
-      <w:proofErr w:type="spellStart"/>
-      <w:r>
-        <w:rPr>
-          <w:rFonts w:ascii="Consolas" w:hAnsi="Consolas"/>
-        </w:rPr>
-        <w:t>Condition</w:t>
-      </w:r>
-      <w:proofErr w:type="spellEnd"/>
-      <w:r>
-        <w:rPr>
-          <w:rFonts w:ascii="Consolas" w:hAnsi="Consolas"/>
-        </w:rPr>
-        <w:t xml:space="preserve"> ::= </w:t>
-      </w:r>
-      <w:proofErr w:type="spellStart"/>
-      <w:r>
-        <w:rPr>
-          <w:rFonts w:ascii="Consolas" w:hAnsi="Consolas"/>
-        </w:rPr>
-        <w:t>Expression</w:t>
-      </w:r>
-      <w:proofErr w:type="spellEnd"/>
-      <w:r>
-        <w:rPr>
-          <w:rFonts w:ascii="Consolas" w:hAnsi="Consolas"/>
-        </w:rPr>
-        <w:t xml:space="preserve"> </w:t>
-      </w:r>
-      <w:proofErr w:type="spellStart"/>
-      <w:r>
-        <w:rPr>
-          <w:rFonts w:ascii="Consolas" w:hAnsi="Consolas"/>
-        </w:rPr>
-        <w:t>comparison_operator</w:t>
-      </w:r>
-      <w:proofErr w:type="spellEnd"/>
-      <w:r>
-        <w:rPr>
-          <w:rFonts w:ascii="Consolas" w:hAnsi="Consolas"/>
-        </w:rPr>
-        <w:t xml:space="preserve"> </w:t>
-      </w:r>
-      <w:proofErr w:type="spellStart"/>
-      <w:r>
-        <w:rPr>
-          <w:rFonts w:ascii="Consolas" w:hAnsi="Consolas"/>
-        </w:rPr>
-        <w:t>Expression</w:t>
-      </w:r>
-      <w:proofErr w:type="spellEnd"/>
-    </w:p>
-    <w:p>
-      <w:pPr>
-        <w:rPr>
-          <w:rFonts w:ascii="Consolas" w:hAnsi="Consolas"/>
-        </w:rPr>
-      </w:pPr>
-      <w:proofErr w:type="spellStart"/>
-      <w:r>
-        <w:rPr>
-          <w:rFonts w:ascii="Consolas" w:hAnsi="Consolas"/>
-        </w:rPr>
-        <w:t>Operation</w:t>
-      </w:r>
-      <w:proofErr w:type="spellEnd"/>
-      <w:r>
-        <w:rPr>
-          <w:rFonts w:ascii="Consolas" w:hAnsi="Consolas"/>
-        </w:rPr>
-        <w:t xml:space="preserve"> ::= </w:t>
-      </w:r>
-      <w:proofErr w:type="spellStart"/>
-      <w:r>
-        <w:rPr>
-          <w:rFonts w:ascii="Consolas" w:hAnsi="Consolas"/>
-        </w:rPr>
-        <w:t>Expression</w:t>
-      </w:r>
-      <w:proofErr w:type="spellEnd"/>
-      <w:r>
-        <w:rPr>
-          <w:rFonts w:ascii="Consolas" w:hAnsi="Consolas"/>
-        </w:rPr>
-        <w:t xml:space="preserve"> operator </w:t>
-      </w:r>
-      <w:proofErr w:type="spellStart"/>
-      <w:r>
-        <w:rPr>
-          <w:rFonts w:ascii="Consolas" w:hAnsi="Consolas"/>
-        </w:rPr>
-        <w:t>Expression</w:t>
-      </w:r>
-      <w:proofErr w:type="spellEnd"/>
-    </w:p>
-    <w:p>
-      <w:pPr>
-        <w:rPr>
-          <w:rFonts w:ascii="Consolas" w:hAnsi="Consolas"/>
-        </w:rPr>
-      </w:pPr>
-      <w:r>
-        <w:rPr>
-          <w:rFonts w:ascii="Consolas" w:hAnsi="Consolas"/>
-        </w:rPr>
-        <w:t xml:space="preserve">Variable ::= </w:t>
-      </w:r>
-      <w:proofErr w:type="spellStart"/>
-      <w:r>
-        <w:rPr>
-          <w:rFonts w:ascii="Consolas" w:hAnsi="Consolas"/>
-        </w:rPr>
-        <w:t>string</w:t>
-      </w:r>
-      <w:proofErr w:type="spellEnd"/>
-    </w:p>
-    <w:p>
-      <w:pPr>
-        <w:rPr>
-          <w:rFonts w:ascii="Consolas" w:hAnsi="Consolas"/>
-        </w:rPr>
-      </w:pPr>
-    </w:p>
-    <w:p>
-      <w:pPr>
-        <w:rPr>
-          <w:rFonts w:ascii="Consolas" w:hAnsi="Consolas"/>
-        </w:rPr>
-      </w:pPr>
-      <w:proofErr w:type="spellStart"/>
-      <w:r>
-        <w:rPr>
-          <w:rFonts w:ascii="Consolas" w:hAnsi="Consolas"/>
-        </w:rPr>
-        <w:t>comparison_operator</w:t>
-      </w:r>
-      <w:proofErr w:type="spellEnd"/>
-      <w:r>
-        <w:rPr>
-          <w:rFonts w:ascii="Consolas" w:hAnsi="Consolas"/>
-        </w:rPr>
-        <w:t xml:space="preserve"> ::= "&lt;" | "&gt;" | "==" | "!=" | "&lt;=" | "&gt;="</w:t>
-      </w:r>
-    </w:p>
-    <w:p>
-      <w:pPr>
-        <w:rPr>
-          <w:rFonts w:ascii="Consolas" w:hAnsi="Consolas"/>
-        </w:rPr>
-      </w:pPr>
-      <w:r>
-        <w:rPr>
-          <w:rFonts w:ascii="Consolas" w:hAnsi="Consolas"/>
-        </w:rPr>
-        <w:t>operator ::= "+" | "-" | "*" | "/" | "%" | "++" | "--"</w:t>
-      </w:r>
-    </w:p>
-    <w:p>
-      <w:pPr>
-        <w:rPr>
-          <w:rFonts w:ascii="Consolas" w:hAnsi="Consolas"/>
-        </w:rPr>
-      </w:pPr>
-      <w:proofErr w:type="spellStart"/>
-      <w:r>
-        <w:rPr>
-          <w:rFonts w:ascii="Consolas" w:hAnsi="Consolas"/>
-        </w:rPr>
-        <w:t>string</w:t>
-      </w:r>
-      <w:proofErr w:type="spellEnd"/>
-      <w:r>
-        <w:rPr>
-          <w:rFonts w:ascii="Consolas" w:hAnsi="Consolas"/>
-        </w:rPr>
-        <w:t xml:space="preserve"> ::= [a-</w:t>
-      </w:r>
-      <w:proofErr w:type="spellStart"/>
-      <w:r>
-        <w:rPr>
-          <w:rFonts w:ascii="Consolas" w:hAnsi="Consolas"/>
-        </w:rPr>
-        <w:t>zA</w:t>
-      </w:r>
-      <w:proofErr w:type="spellEnd"/>
-      <w:r>
-        <w:rPr>
-          <w:rFonts w:ascii="Consolas" w:hAnsi="Consolas"/>
-        </w:rPr>
-        <w:t>-Z]+</w:t>
-      </w:r>
-    </w:p>
-    <w:p>
-      <w:proofErr w:type="spellStart"/>
-      <w:r>
-        <w:rPr>
-          <w:rFonts w:ascii="Consolas" w:hAnsi="Consolas"/>
-        </w:rPr>
-        <w:t>number</w:t>
-      </w:r>
-      <w:proofErr w:type="spellEnd"/>
-      <w:r>
-        <w:rPr>
-          <w:rFonts w:ascii="Consolas" w:hAnsi="Consolas"/>
-        </w:rPr>
-        <w:t xml:space="preserve"> ::= [0-9]+</w:t>
+        <w:t>range ::= ..</w:t>
       </w:r>
       <w:r>
         <w:br w:type="page"/>
@@ -3019,15 +1860,7 @@
         </w:r>
       </w:fldSimple>
       <w:r>
-        <w:t xml:space="preserve"> - Program s </w:t>
-      </w:r>
-      <w:proofErr w:type="spellStart"/>
-      <w:r>
-        <w:t>for</w:t>
-      </w:r>
-      <w:proofErr w:type="spellEnd"/>
-      <w:r>
-        <w:t xml:space="preserve"> zanko</w:t>
+        <w:t xml:space="preserve"> - Program s for zanko</w:t>
       </w:r>
     </w:p>
     <w:p/>
@@ -3101,23 +1934,7 @@
         </w:r>
       </w:fldSimple>
       <w:r>
-        <w:t xml:space="preserve"> - Program s spremenljivko, </w:t>
-      </w:r>
-      <w:proofErr w:type="spellStart"/>
-      <w:r>
-        <w:t>if</w:t>
-      </w:r>
-      <w:proofErr w:type="spellEnd"/>
-      <w:r>
-        <w:t xml:space="preserve"> stavkom in </w:t>
-      </w:r>
-      <w:proofErr w:type="spellStart"/>
-      <w:r>
-        <w:t>for</w:t>
-      </w:r>
-      <w:proofErr w:type="spellEnd"/>
-      <w:r>
-        <w:t xml:space="preserve"> zanko</w:t>
+        <w:t xml:space="preserve"> - Program s spremenljivko, if stavkom in for zanko</w:t>
       </w:r>
     </w:p>
     <w:p/>
@@ -3198,23 +2015,7 @@
         </w:r>
       </w:fldSimple>
       <w:r>
-        <w:t xml:space="preserve"> - </w:t>
-      </w:r>
-      <w:proofErr w:type="spellStart"/>
-      <w:r>
-        <w:t>for</w:t>
-      </w:r>
-      <w:proofErr w:type="spellEnd"/>
-      <w:r>
-        <w:t xml:space="preserve"> zanka v </w:t>
-      </w:r>
-      <w:proofErr w:type="spellStart"/>
-      <w:r>
-        <w:t>for</w:t>
-      </w:r>
-      <w:proofErr w:type="spellEnd"/>
-      <w:r>
-        <w:t xml:space="preserve"> zanki</w:t>
+        <w:t xml:space="preserve"> - for zanka v for zanki</w:t>
       </w:r>
     </w:p>
     <w:p/>

</xml_diff>

<commit_message>
NI-47 Updated parser for advanced structures
</commit_message>
<xml_diff>
--- a/PN1 (PrePrj).docx
+++ b/PN1 (PrePrj).docx
@@ -1723,14 +1723,11 @@
         <w:keepNext/>
       </w:pPr>
       <w:r>
-        <w:rPr>
-          <w:noProof/>
-        </w:rPr>
         <w:drawing>
-          <wp:inline distT="0" distB="0" distL="0" distR="0" wp14:anchorId="4EA9FD09" wp14:editId="6A5D2699">
-            <wp:extent cx="3231160" cy="2354784"/>
-            <wp:effectExtent l="0" t="0" r="7620" b="7620"/>
-            <wp:docPr id="1755102349" name="Slika 1" descr="Slika, ki vsebuje besede besedilo, posnetek zaslona, pisava, številka&#10;&#10;Opis je samodejno ustvarjen"/>
+          <wp:inline distT="0" distB="0" distL="0" distR="0" wp14:anchorId="43AF9051" wp14:editId="41404998">
+            <wp:extent cx="2941575" cy="2217612"/>
+            <wp:effectExtent l="0" t="0" r="0" b="0"/>
+            <wp:docPr id="925491902" name="Slika 1" descr="Slika, ki vsebuje besede besedilo, posnetek zaslona, zaslon, pisava&#10;&#10;Opis je samodejno ustvarjen"/>
             <wp:cNvGraphicFramePr>
               <a:graphicFrameLocks xmlns:a="http://schemas.openxmlformats.org/drawingml/2006/main" noChangeAspect="1"/>
             </wp:cNvGraphicFramePr>
@@ -1738,7 +1735,7 @@
               <a:graphicData uri="http://schemas.openxmlformats.org/drawingml/2006/picture">
                 <pic:pic xmlns:pic="http://schemas.openxmlformats.org/drawingml/2006/picture">
                   <pic:nvPicPr>
-                    <pic:cNvPr id="1755102349" name="Slika 1" descr="Slika, ki vsebuje besede besedilo, posnetek zaslona, pisava, številka&#10;&#10;Opis je samodejno ustvarjen"/>
+                    <pic:cNvPr id="925491902" name="Slika 1" descr="Slika, ki vsebuje besede besedilo, posnetek zaslona, zaslon, pisava&#10;&#10;Opis je samodejno ustvarjen"/>
                     <pic:cNvPicPr/>
                   </pic:nvPicPr>
                   <pic:blipFill>
@@ -1750,7 +1747,7 @@
                   <pic:spPr>
                     <a:xfrm>
                       <a:off x="0" y="0"/>
-                      <a:ext cx="3231160" cy="2354784"/>
+                      <a:ext cx="2941575" cy="2217612"/>
                     </a:xfrm>
                     <a:prstGeom prst="rect">
                       <a:avLst/>
@@ -2033,14 +2030,11 @@
         <w:keepNext/>
       </w:pPr>
       <w:r>
-        <w:rPr>
-          <w:noProof/>
-        </w:rPr>
         <w:drawing>
-          <wp:inline distT="0" distB="0" distL="0" distR="0" wp14:anchorId="03558B66" wp14:editId="03D180EE">
-            <wp:extent cx="3833192" cy="3177815"/>
-            <wp:effectExtent l="0" t="0" r="0" b="3810"/>
-            <wp:docPr id="1702221241" name="Slika 1" descr="Slika, ki vsebuje besede besedilo, posnetek zaslona, pisava&#10;&#10;Opis je samodejno ustvarjen"/>
+          <wp:inline distT="0" distB="0" distL="0" distR="0" wp14:anchorId="0AF9A5F8" wp14:editId="2660D3BE">
+            <wp:extent cx="4092295" cy="3513124"/>
+            <wp:effectExtent l="0" t="0" r="3810" b="0"/>
+            <wp:docPr id="1217706294" name="Slika 1" descr="Slika, ki vsebuje besede besedilo, posnetek zaslona, pisava&#10;&#10;Opis je samodejno ustvarjen"/>
             <wp:cNvGraphicFramePr>
               <a:graphicFrameLocks xmlns:a="http://schemas.openxmlformats.org/drawingml/2006/main" noChangeAspect="1"/>
             </wp:cNvGraphicFramePr>
@@ -2048,7 +2042,7 @@
               <a:graphicData uri="http://schemas.openxmlformats.org/drawingml/2006/picture">
                 <pic:pic xmlns:pic="http://schemas.openxmlformats.org/drawingml/2006/picture">
                   <pic:nvPicPr>
-                    <pic:cNvPr id="1702221241" name="Slika 1" descr="Slika, ki vsebuje besede besedilo, posnetek zaslona, pisava&#10;&#10;Opis je samodejno ustvarjen"/>
+                    <pic:cNvPr id="1217706294" name="Slika 1" descr="Slika, ki vsebuje besede besedilo, posnetek zaslona, pisava&#10;&#10;Opis je samodejno ustvarjen"/>
                     <pic:cNvPicPr/>
                   </pic:nvPicPr>
                   <pic:blipFill>
@@ -2060,7 +2054,7 @@
                   <pic:spPr>
                     <a:xfrm>
                       <a:off x="0" y="0"/>
-                      <a:ext cx="3833192" cy="3177815"/>
+                      <a:ext cx="4092295" cy="3513124"/>
                     </a:xfrm>
                     <a:prstGeom prst="rect">
                       <a:avLst/>
@@ -2113,14 +2107,11 @@
         <w:keepNext/>
       </w:pPr>
       <w:r>
-        <w:rPr>
-          <w:noProof/>
-        </w:rPr>
         <w:drawing>
-          <wp:inline distT="0" distB="0" distL="0" distR="0" wp14:anchorId="41E5480A" wp14:editId="14096DB2">
-            <wp:extent cx="4732430" cy="3414056"/>
+          <wp:inline distT="0" distB="0" distL="0" distR="0" wp14:anchorId="3FF252B5" wp14:editId="4E5BB103">
+            <wp:extent cx="4801016" cy="2613887"/>
             <wp:effectExtent l="0" t="0" r="0" b="0"/>
-            <wp:docPr id="494287280" name="Slika 1" descr="Slika, ki vsebuje besede besedilo, posnetek zaslona, pisava&#10;&#10;Opis je samodejno ustvarjen"/>
+            <wp:docPr id="1448931610" name="Slika 1"/>
             <wp:cNvGraphicFramePr>
               <a:graphicFrameLocks xmlns:a="http://schemas.openxmlformats.org/drawingml/2006/main" noChangeAspect="1"/>
             </wp:cNvGraphicFramePr>
@@ -2128,7 +2119,7 @@
               <a:graphicData uri="http://schemas.openxmlformats.org/drawingml/2006/picture">
                 <pic:pic xmlns:pic="http://schemas.openxmlformats.org/drawingml/2006/picture">
                   <pic:nvPicPr>
-                    <pic:cNvPr id="494287280" name="Slika 1" descr="Slika, ki vsebuje besede besedilo, posnetek zaslona, pisava&#10;&#10;Opis je samodejno ustvarjen"/>
+                    <pic:cNvPr id="1448931610" name=""/>
                     <pic:cNvPicPr/>
                   </pic:nvPicPr>
                   <pic:blipFill>
@@ -2140,7 +2131,7 @@
                   <pic:spPr>
                     <a:xfrm>
                       <a:off x="0" y="0"/>
-                      <a:ext cx="4732430" cy="3414056"/>
+                      <a:ext cx="4801016" cy="2613887"/>
                     </a:xfrm>
                     <a:prstGeom prst="rect">
                       <a:avLst/>

</xml_diff>

<commit_message>
NI-78 Created presentation for the project
</commit_message>
<xml_diff>
--- a/PN1 (PrePrj).docx
+++ b/PN1 (PrePrj).docx
@@ -1154,19 +1154,49 @@
         <w:rPr>
           <w:rFonts w:ascii="Consolas" w:hAnsi="Consolas"/>
         </w:rPr>
-        <w:t>")" Statement</w:t>
-      </w:r>
-    </w:p>
-    <w:p>
-      <w:pPr>
+        <w:t>")"</w:t>
+      </w:r>
+      <w:r>
         <w:rPr>
           <w:rFonts w:ascii="Consolas" w:hAnsi="Consolas"/>
         </w:rPr>
-      </w:pPr>
+        <w:t xml:space="preserve"> </w:t>
+      </w:r>
       <w:r>
         <w:rPr>
           <w:rFonts w:ascii="Consolas" w:hAnsi="Consolas"/>
         </w:rPr>
+        <w:t>"{"</w:t>
+      </w:r>
+      <w:r>
+        <w:rPr>
+          <w:rFonts w:ascii="Consolas" w:hAnsi="Consolas"/>
+        </w:rPr>
+        <w:t xml:space="preserve"> Statement</w:t>
+      </w:r>
+      <w:r>
+        <w:rPr>
+          <w:rFonts w:ascii="Consolas" w:hAnsi="Consolas"/>
+        </w:rPr>
+        <w:t xml:space="preserve"> </w:t>
+      </w:r>
+      <w:r>
+        <w:rPr>
+          <w:rFonts w:ascii="Consolas" w:hAnsi="Consolas"/>
+        </w:rPr>
+        <w:t>"}"</w:t>
+      </w:r>
+    </w:p>
+    <w:p>
+      <w:pPr>
+        <w:rPr>
+          <w:rFonts w:ascii="Consolas" w:hAnsi="Consolas"/>
+        </w:rPr>
+      </w:pPr>
+      <w:r>
+        <w:rPr>
+          <w:rFonts w:ascii="Consolas" w:hAnsi="Consolas"/>
+        </w:rPr>
         <w:t>If ::= "if" "(" Condition ")" "{" Statement "}"</w:t>
       </w:r>
     </w:p>
@@ -1205,7 +1235,7 @@
         <w:rPr>
           <w:rFonts w:ascii="Consolas" w:hAnsi="Consolas"/>
         </w:rPr>
-        <w:t>Procedure ::= "proce</w:t>
+        <w:t>Procedure ::= "proc</w:t>
       </w:r>
       <w:r>
         <w:rPr>
@@ -1426,7 +1456,7 @@
         <w:rPr>
           <w:rFonts w:ascii="Consolas" w:hAnsi="Consolas"/>
         </w:rPr>
-        <w:t>comparison_operator ::= "&lt;" | "&gt;" | "==" | "!=" | "&lt;=" | "&gt;="</w:t>
+        <w:t>comparison_operator ::= "&lt;" | "&gt;" | "=="</w:t>
       </w:r>
     </w:p>
     <w:p>
@@ -1473,7 +1503,13 @@
         <w:rPr>
           <w:rFonts w:ascii="Consolas" w:hAnsi="Consolas"/>
         </w:rPr>
-        <w:t>range ::= ..</w:t>
+        <w:t xml:space="preserve">range ::= </w:t>
+      </w:r>
+      <w:r>
+        <w:rPr>
+          <w:rFonts w:ascii="Consolas" w:hAnsi="Consolas"/>
+        </w:rPr>
+        <w:t>:</w:t>
       </w:r>
       <w:r>
         <w:br w:type="page"/>
@@ -1723,6 +1759,9 @@
         <w:keepNext/>
       </w:pPr>
       <w:r>
+        <w:rPr>
+          <w:noProof/>
+        </w:rPr>
         <w:drawing>
           <wp:inline distT="0" distB="0" distL="0" distR="0" wp14:anchorId="43AF9051" wp14:editId="41404998">
             <wp:extent cx="2941575" cy="2217612"/>
@@ -1805,10 +1844,10 @@
           <w:noProof/>
         </w:rPr>
         <w:drawing>
-          <wp:inline distT="0" distB="0" distL="0" distR="0" wp14:anchorId="56B00294" wp14:editId="395FDB61">
-            <wp:extent cx="3414056" cy="2392887"/>
-            <wp:effectExtent l="0" t="0" r="0" b="7620"/>
-            <wp:docPr id="1818017340" name="Slika 1" descr="Slika, ki vsebuje besede besedilo, posnetek zaslona, pisava, oblikovanje&#10;&#10;Opis je samodejno ustvarjen"/>
+          <wp:inline distT="0" distB="0" distL="0" distR="0" wp14:anchorId="6AC77395" wp14:editId="2D108D8F">
+            <wp:extent cx="3778250" cy="2485159"/>
+            <wp:effectExtent l="0" t="0" r="0" b="0"/>
+            <wp:docPr id="1039216276" name="Slika 1" descr="Slika, ki vsebuje besede besedilo, posnetek zaslona, pisava&#10;&#10;Opis je samodejno ustvarjen"/>
             <wp:cNvGraphicFramePr>
               <a:graphicFrameLocks xmlns:a="http://schemas.openxmlformats.org/drawingml/2006/main" noChangeAspect="1"/>
             </wp:cNvGraphicFramePr>
@@ -1816,7 +1855,7 @@
               <a:graphicData uri="http://schemas.openxmlformats.org/drawingml/2006/picture">
                 <pic:pic xmlns:pic="http://schemas.openxmlformats.org/drawingml/2006/picture">
                   <pic:nvPicPr>
-                    <pic:cNvPr id="1818017340" name="Slika 1" descr="Slika, ki vsebuje besede besedilo, posnetek zaslona, pisava, oblikovanje&#10;&#10;Opis je samodejno ustvarjen"/>
+                    <pic:cNvPr id="1039216276" name="Slika 1" descr="Slika, ki vsebuje besede besedilo, posnetek zaslona, pisava&#10;&#10;Opis je samodejno ustvarjen"/>
                     <pic:cNvPicPr/>
                   </pic:nvPicPr>
                   <pic:blipFill>
@@ -1828,7 +1867,7 @@
                   <pic:spPr>
                     <a:xfrm>
                       <a:off x="0" y="0"/>
-                      <a:ext cx="3414056" cy="2392887"/>
+                      <a:ext cx="3787194" cy="2491042"/>
                     </a:xfrm>
                     <a:prstGeom prst="rect">
                       <a:avLst/>
@@ -1879,10 +1918,10 @@
           <w:noProof/>
         </w:rPr>
         <w:drawing>
-          <wp:inline distT="0" distB="0" distL="0" distR="0" wp14:anchorId="0F513826" wp14:editId="3954111E">
-            <wp:extent cx="2959975" cy="4019550"/>
-            <wp:effectExtent l="0" t="0" r="0" b="0"/>
-            <wp:docPr id="221570081" name="Slika 1" descr="Slika, ki vsebuje besede besedilo, posnetek zaslona, pisava, oblikovanje&#10;&#10;Opis je samodejno ustvarjen"/>
+          <wp:inline distT="0" distB="0" distL="0" distR="0" wp14:anchorId="54415EDA" wp14:editId="7A726CFC">
+            <wp:extent cx="3459076" cy="2838450"/>
+            <wp:effectExtent l="0" t="0" r="8255" b="0"/>
+            <wp:docPr id="1742273316" name="Slika 1" descr="Slika, ki vsebuje besede besedilo, posnetek zaslona, pisava&#10;&#10;Opis je samodejno ustvarjen"/>
             <wp:cNvGraphicFramePr>
               <a:graphicFrameLocks xmlns:a="http://schemas.openxmlformats.org/drawingml/2006/main" noChangeAspect="1"/>
             </wp:cNvGraphicFramePr>
@@ -1890,7 +1929,7 @@
               <a:graphicData uri="http://schemas.openxmlformats.org/drawingml/2006/picture">
                 <pic:pic xmlns:pic="http://schemas.openxmlformats.org/drawingml/2006/picture">
                   <pic:nvPicPr>
-                    <pic:cNvPr id="221570081" name="Slika 1" descr="Slika, ki vsebuje besede besedilo, posnetek zaslona, pisava, oblikovanje&#10;&#10;Opis je samodejno ustvarjen"/>
+                    <pic:cNvPr id="1742273316" name="Slika 1" descr="Slika, ki vsebuje besede besedilo, posnetek zaslona, pisava&#10;&#10;Opis je samodejno ustvarjen"/>
                     <pic:cNvPicPr/>
                   </pic:nvPicPr>
                   <pic:blipFill>
@@ -1902,7 +1941,7 @@
                   <pic:spPr>
                     <a:xfrm>
                       <a:off x="0" y="0"/>
-                      <a:ext cx="2962666" cy="4023205"/>
+                      <a:ext cx="3461401" cy="2840358"/>
                     </a:xfrm>
                     <a:prstGeom prst="rect">
                       <a:avLst/>
@@ -1960,10 +1999,10 @@
           <w:noProof/>
         </w:rPr>
         <w:drawing>
-          <wp:inline distT="0" distB="0" distL="0" distR="0" wp14:anchorId="4705EDE9" wp14:editId="4984DFCE">
-            <wp:extent cx="3429297" cy="3452159"/>
-            <wp:effectExtent l="0" t="0" r="0" b="0"/>
-            <wp:docPr id="1831596755" name="Slika 1" descr="Slika, ki vsebuje besede besedilo, posnetek zaslona, pisava, oblikovanje&#10;&#10;Opis je samodejno ustvarjen"/>
+          <wp:inline distT="0" distB="0" distL="0" distR="0" wp14:anchorId="47E13202" wp14:editId="585D72FF">
+            <wp:extent cx="3473450" cy="3424801"/>
+            <wp:effectExtent l="0" t="0" r="0" b="4445"/>
+            <wp:docPr id="1832916143" name="Slika 1"/>
             <wp:cNvGraphicFramePr>
               <a:graphicFrameLocks xmlns:a="http://schemas.openxmlformats.org/drawingml/2006/main" noChangeAspect="1"/>
             </wp:cNvGraphicFramePr>
@@ -1971,7 +2010,7 @@
               <a:graphicData uri="http://schemas.openxmlformats.org/drawingml/2006/picture">
                 <pic:pic xmlns:pic="http://schemas.openxmlformats.org/drawingml/2006/picture">
                   <pic:nvPicPr>
-                    <pic:cNvPr id="1831596755" name="Slika 1" descr="Slika, ki vsebuje besede besedilo, posnetek zaslona, pisava, oblikovanje&#10;&#10;Opis je samodejno ustvarjen"/>
+                    <pic:cNvPr id="1832916143" name=""/>
                     <pic:cNvPicPr/>
                   </pic:nvPicPr>
                   <pic:blipFill>
@@ -1983,7 +2022,7 @@
                   <pic:spPr>
                     <a:xfrm>
                       <a:off x="0" y="0"/>
-                      <a:ext cx="3429297" cy="3452159"/>
+                      <a:ext cx="3477193" cy="3428491"/>
                     </a:xfrm>
                     <a:prstGeom prst="rect">
                       <a:avLst/>
@@ -2030,6 +2069,9 @@
         <w:keepNext/>
       </w:pPr>
       <w:r>
+        <w:rPr>
+          <w:noProof/>
+        </w:rPr>
         <w:drawing>
           <wp:inline distT="0" distB="0" distL="0" distR="0" wp14:anchorId="0AF9A5F8" wp14:editId="2660D3BE">
             <wp:extent cx="4092295" cy="3513124"/>
@@ -2107,11 +2149,14 @@
         <w:keepNext/>
       </w:pPr>
       <w:r>
+        <w:rPr>
+          <w:noProof/>
+        </w:rPr>
         <w:drawing>
           <wp:inline distT="0" distB="0" distL="0" distR="0" wp14:anchorId="3FF252B5" wp14:editId="4E5BB103">
             <wp:extent cx="4801016" cy="2613887"/>
             <wp:effectExtent l="0" t="0" r="0" b="0"/>
-            <wp:docPr id="1448931610" name="Slika 1"/>
+            <wp:docPr id="1448931610" name="Slika 1" descr="Slika, ki vsebuje besede besedilo, posnetek zaslona, pisava, programska oprema&#10;&#10;Opis je samodejno ustvarjen"/>
             <wp:cNvGraphicFramePr>
               <a:graphicFrameLocks xmlns:a="http://schemas.openxmlformats.org/drawingml/2006/main" noChangeAspect="1"/>
             </wp:cNvGraphicFramePr>
@@ -2119,7 +2164,7 @@
               <a:graphicData uri="http://schemas.openxmlformats.org/drawingml/2006/picture">
                 <pic:pic xmlns:pic="http://schemas.openxmlformats.org/drawingml/2006/picture">
                   <pic:nvPicPr>
-                    <pic:cNvPr id="1448931610" name=""/>
+                    <pic:cNvPr id="1448931610" name="Slika 1" descr="Slika, ki vsebuje besede besedilo, posnetek zaslona, pisava, programska oprema&#10;&#10;Opis je samodejno ustvarjen"/>
                     <pic:cNvPicPr/>
                   </pic:nvPicPr>
                   <pic:blipFill>
@@ -2182,10 +2227,10 @@
           <w:noProof/>
         </w:rPr>
         <w:drawing>
-          <wp:inline distT="0" distB="0" distL="0" distR="0" wp14:anchorId="17AA4E74" wp14:editId="7B906CA9">
-            <wp:extent cx="3833192" cy="2194750"/>
+          <wp:inline distT="0" distB="0" distL="0" distR="0" wp14:anchorId="3A10F64C" wp14:editId="032886DF">
+            <wp:extent cx="3473450" cy="2121621"/>
             <wp:effectExtent l="0" t="0" r="0" b="0"/>
-            <wp:docPr id="1844532909" name="Slika 1" descr="Slika, ki vsebuje besede besedilo, posnetek zaslona, pisava&#10;&#10;Opis je samodejno ustvarjen"/>
+            <wp:docPr id="202053849" name="Slika 1" descr="Slika, ki vsebuje besede besedilo, pisava, posnetek zaslona, oblikovanje&#10;&#10;Opis je samodejno ustvarjen"/>
             <wp:cNvGraphicFramePr>
               <a:graphicFrameLocks xmlns:a="http://schemas.openxmlformats.org/drawingml/2006/main" noChangeAspect="1"/>
             </wp:cNvGraphicFramePr>
@@ -2193,7 +2238,7 @@
               <a:graphicData uri="http://schemas.openxmlformats.org/drawingml/2006/picture">
                 <pic:pic xmlns:pic="http://schemas.openxmlformats.org/drawingml/2006/picture">
                   <pic:nvPicPr>
-                    <pic:cNvPr id="1844532909" name="Slika 1" descr="Slika, ki vsebuje besede besedilo, posnetek zaslona, pisava&#10;&#10;Opis je samodejno ustvarjen"/>
+                    <pic:cNvPr id="202053849" name="Slika 1" descr="Slika, ki vsebuje besede besedilo, pisava, posnetek zaslona, oblikovanje&#10;&#10;Opis je samodejno ustvarjen"/>
                     <pic:cNvPicPr/>
                   </pic:nvPicPr>
                   <pic:blipFill>
@@ -2205,7 +2250,7 @@
                   <pic:spPr>
                     <a:xfrm>
                       <a:off x="0" y="0"/>
-                      <a:ext cx="3833192" cy="2194750"/>
+                      <a:ext cx="3475803" cy="2123058"/>
                     </a:xfrm>
                     <a:prstGeom prst="rect">
                       <a:avLst/>

</xml_diff>